<commit_message>
added new protocol: start game reply
</commit_message>
<xml_diff>
--- a/protocol_documentation.docx
+++ b/protocol_documentation.docx
@@ -3381,8 +3381,6 @@
               </w:rPr>
               <w:t>[112]</w:t>
             </w:r>
-            <w:bookmarkStart w:id="0" w:name="_GoBack"/>
-            <w:bookmarkEnd w:id="0"/>
           </w:p>
           <w:p>
             <w:pPr>
@@ -4381,65 +4379,6 @@
               <w:t>[217]</w:t>
             </w:r>
           </w:p>
-          <w:p>
-            <w:pPr>
-              <w:ind w:right="140"/>
-              <w:rPr>
-                <w:rFonts w:cs="David"/>
-                <w:sz w:val="24"/>
-                <w:szCs w:val="24"/>
-                <w:rtl/>
-              </w:rPr>
-            </w:pPr>
-            <w:r>
-              <w:rPr>
-                <w:rFonts w:cs="David"/>
-                <w:sz w:val="24"/>
-                <w:szCs w:val="24"/>
-                <w:rtl/>
-              </w:rPr>
-              <w:t xml:space="preserve">הודעה זו תשלח רק ע"י </w:t>
-            </w:r>
-            <w:proofErr w:type="spellStart"/>
-            <w:r>
-              <w:rPr>
-                <w:rFonts w:cs="David"/>
-                <w:sz w:val="24"/>
-                <w:szCs w:val="24"/>
-                <w:rtl/>
-              </w:rPr>
-              <w:t>האדמין</w:t>
-            </w:r>
-            <w:proofErr w:type="spellEnd"/>
-            <w:r>
-              <w:rPr>
-                <w:rFonts w:cs="David"/>
-                <w:sz w:val="24"/>
-                <w:szCs w:val="24"/>
-                <w:rtl/>
-              </w:rPr>
-              <w:t>.</w:t>
-            </w:r>
-          </w:p>
-          <w:p>
-            <w:pPr>
-              <w:ind w:right="140"/>
-              <w:rPr>
-                <w:rFonts w:cs="David"/>
-                <w:sz w:val="24"/>
-                <w:szCs w:val="24"/>
-              </w:rPr>
-            </w:pPr>
-            <w:r>
-              <w:rPr>
-                <w:rFonts w:cs="David"/>
-                <w:sz w:val="24"/>
-                <w:szCs w:val="24"/>
-                <w:rtl/>
-              </w:rPr>
-              <w:t>במידה והצליח השרת ישלח לכל מי שמחובר לחדר הודעת 118 כמפורט בהמשך</w:t>
-            </w:r>
-          </w:p>
         </w:tc>
       </w:tr>
       <w:tr>
@@ -4451,6 +4390,223 @@
               <w:bottom w:val="single" w:sz="8" w:space="0" w:color="000000"/>
               <w:right w:val="single" w:sz="8" w:space="0" w:color="000000"/>
             </w:tcBorders>
+            <w:shd w:val="clear" w:color="auto" w:fill="B7B7B7"/>
+            <w:tcMar>
+              <w:top w:w="100" w:type="dxa"/>
+              <w:left w:w="100" w:type="dxa"/>
+              <w:bottom w:w="100" w:type="dxa"/>
+              <w:right w:w="100" w:type="dxa"/>
+            </w:tcMar>
+          </w:tcPr>
+          <w:p>
+            <w:pPr>
+              <w:ind w:left="140" w:right="140"/>
+              <w:rPr>
+                <w:rFonts w:cs="David"/>
+                <w:sz w:val="24"/>
+                <w:szCs w:val="24"/>
+              </w:rPr>
+            </w:pPr>
+            <w:r>
+              <w:rPr>
+                <w:rFonts w:cs="David" w:hint="cs"/>
+                <w:sz w:val="24"/>
+                <w:szCs w:val="24"/>
+                <w:rtl/>
+              </w:rPr>
+              <w:t>117</w:t>
+            </w:r>
+          </w:p>
+        </w:tc>
+        <w:tc>
+          <w:tcPr>
+            <w:tcW w:w="1276" w:type="dxa"/>
+            <w:tcBorders>
+              <w:bottom w:val="single" w:sz="8" w:space="0" w:color="000000"/>
+              <w:right w:val="single" w:sz="8" w:space="0" w:color="000000"/>
+            </w:tcBorders>
+            <w:shd w:val="clear" w:color="auto" w:fill="B7B7B7"/>
+            <w:tcMar>
+              <w:top w:w="100" w:type="dxa"/>
+              <w:left w:w="100" w:type="dxa"/>
+              <w:bottom w:w="100" w:type="dxa"/>
+              <w:right w:w="100" w:type="dxa"/>
+            </w:tcMar>
+          </w:tcPr>
+          <w:p>
+            <w:pPr>
+              <w:ind w:left="140" w:right="140"/>
+              <w:rPr>
+                <w:rFonts w:cs="David"/>
+                <w:sz w:val="24"/>
+                <w:szCs w:val="24"/>
+                <w:rtl/>
+              </w:rPr>
+            </w:pPr>
+            <w:r>
+              <w:rPr>
+                <w:rFonts w:cs="David" w:hint="cs"/>
+                <w:sz w:val="24"/>
+                <w:szCs w:val="24"/>
+                <w:rtl/>
+              </w:rPr>
+              <w:t>סרבר-קליינט</w:t>
+            </w:r>
+          </w:p>
+        </w:tc>
+        <w:tc>
+          <w:tcPr>
+            <w:tcW w:w="2126" w:type="dxa"/>
+            <w:tcBorders>
+              <w:bottom w:val="single" w:sz="8" w:space="0" w:color="000000"/>
+              <w:right w:val="single" w:sz="8" w:space="0" w:color="000000"/>
+            </w:tcBorders>
+            <w:shd w:val="clear" w:color="auto" w:fill="B7B7B7"/>
+            <w:tcMar>
+              <w:top w:w="100" w:type="dxa"/>
+              <w:left w:w="100" w:type="dxa"/>
+              <w:bottom w:w="100" w:type="dxa"/>
+              <w:right w:w="100" w:type="dxa"/>
+            </w:tcMar>
+          </w:tcPr>
+          <w:p>
+            <w:pPr>
+              <w:ind w:left="140" w:right="140"/>
+              <w:rPr>
+                <w:rFonts w:cs="David"/>
+                <w:sz w:val="24"/>
+                <w:szCs w:val="24"/>
+                <w:rtl/>
+              </w:rPr>
+            </w:pPr>
+            <w:r>
+              <w:rPr>
+                <w:rFonts w:cs="David" w:hint="cs"/>
+                <w:sz w:val="24"/>
+                <w:szCs w:val="24"/>
+                <w:rtl/>
+              </w:rPr>
+              <w:t>מענה להתחלת משחק</w:t>
+            </w:r>
+          </w:p>
+        </w:tc>
+        <w:tc>
+          <w:tcPr>
+            <w:tcW w:w="5387" w:type="dxa"/>
+            <w:tcBorders>
+              <w:bottom w:val="single" w:sz="8" w:space="0" w:color="000000"/>
+              <w:right w:val="single" w:sz="8" w:space="0" w:color="000000"/>
+            </w:tcBorders>
+            <w:shd w:val="clear" w:color="auto" w:fill="B7B7B7"/>
+            <w:tcMar>
+              <w:top w:w="100" w:type="dxa"/>
+              <w:left w:w="100" w:type="dxa"/>
+              <w:bottom w:w="100" w:type="dxa"/>
+              <w:right w:w="100" w:type="dxa"/>
+            </w:tcMar>
+          </w:tcPr>
+          <w:p>
+            <w:pPr>
+              <w:bidi w:val="0"/>
+              <w:ind w:left="140" w:right="140"/>
+              <w:rPr>
+                <w:rFonts w:cs="David"/>
+                <w:sz w:val="24"/>
+                <w:szCs w:val="24"/>
+              </w:rPr>
+            </w:pPr>
+            <w:r>
+              <w:rPr>
+                <w:rFonts w:cs="David"/>
+                <w:sz w:val="24"/>
+                <w:szCs w:val="24"/>
+              </w:rPr>
+              <w:t>[</w:t>
+            </w:r>
+            <w:r>
+              <w:rPr>
+                <w:rFonts w:cs="David"/>
+                <w:sz w:val="24"/>
+                <w:szCs w:val="24"/>
+              </w:rPr>
+              <w:t>1</w:t>
+            </w:r>
+            <w:r>
+              <w:rPr>
+                <w:rFonts w:cs="David"/>
+                <w:sz w:val="24"/>
+                <w:szCs w:val="24"/>
+              </w:rPr>
+              <w:t>170] //success</w:t>
+            </w:r>
+          </w:p>
+          <w:p>
+            <w:pPr>
+              <w:bidi w:val="0"/>
+              <w:ind w:left="140" w:right="140"/>
+              <w:rPr>
+                <w:rFonts w:cs="David"/>
+                <w:sz w:val="24"/>
+                <w:szCs w:val="24"/>
+              </w:rPr>
+            </w:pPr>
+            <w:r>
+              <w:rPr>
+                <w:rFonts w:cs="David"/>
+                <w:sz w:val="24"/>
+                <w:szCs w:val="24"/>
+              </w:rPr>
+              <w:t>[1</w:t>
+            </w:r>
+            <w:r>
+              <w:rPr>
+                <w:rFonts w:cs="David"/>
+                <w:sz w:val="24"/>
+                <w:szCs w:val="24"/>
+              </w:rPr>
+              <w:t>171] //failed, user isn’t admin</w:t>
+            </w:r>
+          </w:p>
+          <w:p>
+            <w:pPr>
+              <w:bidi w:val="0"/>
+              <w:ind w:left="140" w:right="140"/>
+              <w:rPr>
+                <w:rFonts w:cs="David"/>
+                <w:sz w:val="24"/>
+                <w:szCs w:val="24"/>
+              </w:rPr>
+            </w:pPr>
+            <w:r>
+              <w:rPr>
+                <w:rFonts w:cs="David"/>
+                <w:sz w:val="24"/>
+                <w:szCs w:val="24"/>
+              </w:rPr>
+              <w:t>[1</w:t>
+            </w:r>
+            <w:bookmarkStart w:id="0" w:name="_GoBack"/>
+            <w:bookmarkEnd w:id="0"/>
+            <w:r>
+              <w:rPr>
+                <w:rFonts w:cs="David"/>
+                <w:sz w:val="24"/>
+                <w:szCs w:val="24"/>
+              </w:rPr>
+              <w:t>172] //failed, not enough questions in database.</w:t>
+            </w:r>
+          </w:p>
+        </w:tc>
+      </w:tr>
+      <w:tr>
+        <w:tc>
+          <w:tcPr>
+            <w:tcW w:w="1276" w:type="dxa"/>
+            <w:tcBorders>
+              <w:left w:val="single" w:sz="8" w:space="0" w:color="000000"/>
+              <w:bottom w:val="single" w:sz="8" w:space="0" w:color="000000"/>
+              <w:right w:val="single" w:sz="8" w:space="0" w:color="000000"/>
+            </w:tcBorders>
             <w:tcMar>
               <w:top w:w="100" w:type="dxa"/>
               <w:left w:w="100" w:type="dxa"/>
@@ -5485,7 +5641,6 @@
                 <w:sz w:val="24"/>
                 <w:szCs w:val="24"/>
               </w:rPr>
-              <w:lastRenderedPageBreak/>
               <w:t xml:space="preserve">[121 </w:t>
             </w:r>
             <w:proofErr w:type="spellStart"/>

</xml_diff>

<commit_message>
added to protocol "122" response to leave room.
</commit_message>
<xml_diff>
--- a/protocol_documentation.docx
+++ b/protocol_documentation.docx
@@ -353,27 +353,7 @@
                 <w:szCs w:val="24"/>
                 <w:rtl/>
               </w:rPr>
-              <w:t xml:space="preserve">מספר התווים של </w:t>
-            </w:r>
-            <w:proofErr w:type="spellStart"/>
-            <w:r>
-              <w:rPr>
-                <w:rFonts w:cs="David"/>
-                <w:sz w:val="24"/>
-                <w:szCs w:val="24"/>
-                <w:rtl/>
-              </w:rPr>
-              <w:t>היוזר</w:t>
-            </w:r>
-            <w:proofErr w:type="spellEnd"/>
-            <w:r>
-              <w:rPr>
-                <w:rFonts w:cs="David"/>
-                <w:sz w:val="24"/>
-                <w:szCs w:val="24"/>
-                <w:rtl/>
-              </w:rPr>
-              <w:t xml:space="preserve"> - שני בתים (כמחרוזת)</w:t>
+              <w:t>מספר התווים של היוזר - שני בתים (כמחרוזת)</w:t>
             </w:r>
           </w:p>
           <w:p>
@@ -995,27 +975,7 @@
                 <w:szCs w:val="24"/>
                 <w:rtl/>
               </w:rPr>
-              <w:t xml:space="preserve">מספר התווים של </w:t>
-            </w:r>
-            <w:proofErr w:type="spellStart"/>
-            <w:r>
-              <w:rPr>
-                <w:rFonts w:cs="David"/>
-                <w:sz w:val="24"/>
-                <w:szCs w:val="24"/>
-                <w:rtl/>
-              </w:rPr>
-              <w:t>היוזר</w:t>
-            </w:r>
-            <w:proofErr w:type="spellEnd"/>
-            <w:r>
-              <w:rPr>
-                <w:rFonts w:cs="David"/>
-                <w:sz w:val="24"/>
-                <w:szCs w:val="24"/>
-                <w:rtl/>
-              </w:rPr>
-              <w:t xml:space="preserve"> - 2 בתים (כמחרוזת)</w:t>
+              <w:t>מספר התווים של היוזר - 2 בתים (כמחרוזת)</w:t>
             </w:r>
           </w:p>
           <w:p>
@@ -1768,97 +1728,7 @@
                 <w:sz w:val="24"/>
                 <w:szCs w:val="24"/>
               </w:rPr>
-              <w:t xml:space="preserve">[106 </w:t>
-            </w:r>
-            <w:proofErr w:type="spellStart"/>
-            <w:r>
-              <w:rPr>
-                <w:rFonts w:cs="David"/>
-                <w:sz w:val="24"/>
-                <w:szCs w:val="24"/>
-              </w:rPr>
-              <w:t>numberOfRooms</w:t>
-            </w:r>
-            <w:proofErr w:type="spellEnd"/>
-            <w:r>
-              <w:rPr>
-                <w:rFonts w:cs="David"/>
-                <w:sz w:val="24"/>
-                <w:szCs w:val="24"/>
-              </w:rPr>
-              <w:t xml:space="preserve"> </w:t>
-            </w:r>
-            <w:proofErr w:type="spellStart"/>
-            <w:r>
-              <w:rPr>
-                <w:rFonts w:cs="David"/>
-                <w:sz w:val="24"/>
-                <w:szCs w:val="24"/>
-              </w:rPr>
-              <w:t>roomID</w:t>
-            </w:r>
-            <w:proofErr w:type="spellEnd"/>
-            <w:r>
-              <w:rPr>
-                <w:rFonts w:cs="David"/>
-                <w:sz w:val="24"/>
-                <w:szCs w:val="24"/>
-              </w:rPr>
-              <w:t xml:space="preserve"> ## </w:t>
-            </w:r>
-            <w:proofErr w:type="spellStart"/>
-            <w:r>
-              <w:rPr>
-                <w:rFonts w:cs="David"/>
-                <w:sz w:val="24"/>
-                <w:szCs w:val="24"/>
-              </w:rPr>
-              <w:t>roomName</w:t>
-            </w:r>
-            <w:proofErr w:type="spellEnd"/>
-            <w:r>
-              <w:rPr>
-                <w:rFonts w:cs="David"/>
-                <w:sz w:val="24"/>
-                <w:szCs w:val="24"/>
-              </w:rPr>
-              <w:t xml:space="preserve"> </w:t>
-            </w:r>
-            <w:proofErr w:type="spellStart"/>
-            <w:r>
-              <w:rPr>
-                <w:rFonts w:cs="David"/>
-                <w:sz w:val="24"/>
-                <w:szCs w:val="24"/>
-              </w:rPr>
-              <w:t>roomID</w:t>
-            </w:r>
-            <w:proofErr w:type="spellEnd"/>
-            <w:r>
-              <w:rPr>
-                <w:rFonts w:cs="David"/>
-                <w:sz w:val="24"/>
-                <w:szCs w:val="24"/>
-              </w:rPr>
-              <w:t xml:space="preserve"> ## </w:t>
-            </w:r>
-            <w:proofErr w:type="spellStart"/>
-            <w:r>
-              <w:rPr>
-                <w:rFonts w:cs="David"/>
-                <w:sz w:val="24"/>
-                <w:szCs w:val="24"/>
-              </w:rPr>
-              <w:t>roomName</w:t>
-            </w:r>
-            <w:proofErr w:type="spellEnd"/>
-            <w:r>
-              <w:rPr>
-                <w:rFonts w:cs="David"/>
-                <w:sz w:val="24"/>
-                <w:szCs w:val="24"/>
-              </w:rPr>
-              <w:t>…]</w:t>
+              <w:t>[106 numberOfRooms roomID ## roomName roomID ## roomName…]</w:t>
             </w:r>
           </w:p>
           <w:p>
@@ -1890,27 +1760,7 @@
                 <w:rtl/>
               </w:rPr>
               <w:lastRenderedPageBreak/>
-              <w:t xml:space="preserve">(ההודעה </w:t>
-            </w:r>
-            <w:proofErr w:type="spellStart"/>
-            <w:r>
-              <w:rPr>
-                <w:rFonts w:cs="David"/>
-                <w:sz w:val="24"/>
-                <w:szCs w:val="24"/>
-                <w:rtl/>
-              </w:rPr>
-              <w:t>האמיתית</w:t>
-            </w:r>
-            <w:proofErr w:type="spellEnd"/>
-            <w:r>
-              <w:rPr>
-                <w:rFonts w:cs="David"/>
-                <w:sz w:val="24"/>
-                <w:szCs w:val="24"/>
-                <w:rtl/>
-              </w:rPr>
-              <w:t xml:space="preserve"> בלי רווחים. הרווחים כאן רק כדי להבהיר את חלקי ההודעה)</w:t>
+              <w:t>(ההודעה האמיתית בלי רווחים. הרווחים כאן רק כדי להבהיר את חלקי ההודעה)</w:t>
             </w:r>
           </w:p>
         </w:tc>
@@ -2018,27 +1868,7 @@
                 <w:szCs w:val="24"/>
                 <w:rtl/>
               </w:rPr>
-              <w:t xml:space="preserve">בקשת </w:t>
-            </w:r>
-            <w:proofErr w:type="spellStart"/>
-            <w:r>
-              <w:rPr>
-                <w:rFonts w:cs="David"/>
-                <w:sz w:val="24"/>
-                <w:szCs w:val="24"/>
-                <w:rtl/>
-              </w:rPr>
-              <w:t>היוזרים</w:t>
-            </w:r>
-            <w:proofErr w:type="spellEnd"/>
-            <w:r>
-              <w:rPr>
-                <w:rFonts w:cs="David"/>
-                <w:sz w:val="24"/>
-                <w:szCs w:val="24"/>
-                <w:rtl/>
-              </w:rPr>
-              <w:t xml:space="preserve"> של החדר.</w:t>
+              <w:t>בקשת היוזרים של החדר.</w:t>
             </w:r>
           </w:p>
         </w:tc>
@@ -2215,27 +2045,7 @@
                 <w:szCs w:val="24"/>
                 <w:rtl/>
               </w:rPr>
-              <w:t xml:space="preserve">שליחת רשימת </w:t>
-            </w:r>
-            <w:proofErr w:type="spellStart"/>
-            <w:r>
-              <w:rPr>
-                <w:rFonts w:cs="David"/>
-                <w:sz w:val="24"/>
-                <w:szCs w:val="24"/>
-                <w:rtl/>
-              </w:rPr>
-              <w:t>היוזרים</w:t>
-            </w:r>
-            <w:proofErr w:type="spellEnd"/>
-            <w:r>
-              <w:rPr>
-                <w:rFonts w:cs="David"/>
-                <w:sz w:val="24"/>
-                <w:szCs w:val="24"/>
-                <w:rtl/>
-              </w:rPr>
-              <w:t xml:space="preserve"> של חדר</w:t>
+              <w:t>שליחת רשימת היוזרים של חדר</w:t>
             </w:r>
           </w:p>
         </w:tc>
@@ -2308,27 +2118,7 @@
                 <w:szCs w:val="24"/>
                 <w:rtl/>
               </w:rPr>
-              <w:t xml:space="preserve">גודל שם </w:t>
-            </w:r>
-            <w:proofErr w:type="spellStart"/>
-            <w:r>
-              <w:rPr>
-                <w:rFonts w:cs="David"/>
-                <w:sz w:val="24"/>
-                <w:szCs w:val="24"/>
-                <w:rtl/>
-              </w:rPr>
-              <w:t>יוזר</w:t>
-            </w:r>
-            <w:proofErr w:type="spellEnd"/>
-            <w:r>
-              <w:rPr>
-                <w:rFonts w:cs="David"/>
-                <w:sz w:val="24"/>
-                <w:szCs w:val="24"/>
-                <w:rtl/>
-              </w:rPr>
-              <w:t xml:space="preserve"> - 2 בתים</w:t>
+              <w:t>גודל שם יוזר - 2 בתים</w:t>
             </w:r>
           </w:p>
           <w:p>
@@ -2347,19 +2137,8 @@
                 <w:szCs w:val="24"/>
                 <w:rtl/>
               </w:rPr>
-              <w:t xml:space="preserve">שם </w:t>
-            </w:r>
-            <w:proofErr w:type="spellStart"/>
-            <w:r>
-              <w:rPr>
-                <w:rFonts w:cs="David"/>
-                <w:sz w:val="24"/>
-                <w:szCs w:val="24"/>
-                <w:rtl/>
-              </w:rPr>
-              <w:t>יוזר</w:t>
-            </w:r>
-            <w:proofErr w:type="spellEnd"/>
+              <w:t>שם יוזר</w:t>
+            </w:r>
           </w:p>
           <w:p>
             <w:pPr>
@@ -2377,64 +2156,26 @@
                 <w:sz w:val="24"/>
                 <w:szCs w:val="24"/>
               </w:rPr>
-              <w:t xml:space="preserve">[108 </w:t>
-            </w:r>
-            <w:proofErr w:type="spellStart"/>
-            <w:r>
-              <w:rPr>
-                <w:rFonts w:cs="David"/>
-                <w:sz w:val="24"/>
-                <w:szCs w:val="24"/>
-              </w:rPr>
-              <w:t>numberOfUsers</w:t>
-            </w:r>
-            <w:proofErr w:type="spellEnd"/>
-            <w:r>
-              <w:rPr>
-                <w:rFonts w:cs="David"/>
-                <w:sz w:val="24"/>
-                <w:szCs w:val="24"/>
-              </w:rPr>
-              <w:t xml:space="preserve"> ## username ## username …]</w:t>
-            </w:r>
-          </w:p>
-          <w:p>
-            <w:pPr>
-              <w:ind w:left="140" w:right="140"/>
-              <w:rPr>
-                <w:rFonts w:cs="David"/>
-                <w:sz w:val="24"/>
-                <w:szCs w:val="24"/>
-              </w:rPr>
-            </w:pPr>
-            <w:r>
-              <w:rPr>
-                <w:rFonts w:cs="David"/>
-                <w:sz w:val="24"/>
-                <w:szCs w:val="24"/>
-                <w:rtl/>
-              </w:rPr>
-              <w:t xml:space="preserve">אם החדר לא קיים  (המשחק התחיל\המנהל סגר את החדר) - מספר המשתמשים יהיה 0 ולא ישלחו שמות </w:t>
-            </w:r>
-            <w:proofErr w:type="spellStart"/>
-            <w:r>
-              <w:rPr>
-                <w:rFonts w:cs="David"/>
-                <w:sz w:val="24"/>
-                <w:szCs w:val="24"/>
-                <w:rtl/>
-              </w:rPr>
-              <w:t>יוזרים</w:t>
-            </w:r>
-            <w:proofErr w:type="spellEnd"/>
-            <w:r>
-              <w:rPr>
-                <w:rFonts w:cs="David"/>
-                <w:sz w:val="24"/>
-                <w:szCs w:val="24"/>
-                <w:rtl/>
-              </w:rPr>
-              <w:t>.</w:t>
+              <w:t>[108 numberOfUsers ## username ## username …]</w:t>
+            </w:r>
+          </w:p>
+          <w:p>
+            <w:pPr>
+              <w:ind w:left="140" w:right="140"/>
+              <w:rPr>
+                <w:rFonts w:cs="David"/>
+                <w:sz w:val="24"/>
+                <w:szCs w:val="24"/>
+              </w:rPr>
+            </w:pPr>
+            <w:r>
+              <w:rPr>
+                <w:rFonts w:cs="David"/>
+                <w:sz w:val="24"/>
+                <w:szCs w:val="24"/>
+                <w:rtl/>
+              </w:rPr>
+              <w:t>אם החדר לא קיים  (המשחק התחיל\המנהל סגר את החדר) - מספר המשתמשים יהיה 0 ולא ישלחו שמות יוזרים.</w:t>
             </w:r>
           </w:p>
           <w:p>
@@ -2916,43 +2657,7 @@
                 <w:sz w:val="24"/>
                 <w:szCs w:val="24"/>
               </w:rPr>
-              <w:t xml:space="preserve"> [1100 </w:t>
-            </w:r>
-            <w:proofErr w:type="spellStart"/>
-            <w:r>
-              <w:rPr>
-                <w:rFonts w:cs="David"/>
-                <w:sz w:val="24"/>
-                <w:szCs w:val="24"/>
-              </w:rPr>
-              <w:t>questionsNumber</w:t>
-            </w:r>
-            <w:proofErr w:type="spellEnd"/>
-            <w:r>
-              <w:rPr>
-                <w:rFonts w:cs="David"/>
-                <w:sz w:val="24"/>
-                <w:szCs w:val="24"/>
-              </w:rPr>
-              <w:t xml:space="preserve"> </w:t>
-            </w:r>
-            <w:proofErr w:type="spellStart"/>
-            <w:r>
-              <w:rPr>
-                <w:rFonts w:cs="David"/>
-                <w:sz w:val="24"/>
-                <w:szCs w:val="24"/>
-              </w:rPr>
-              <w:t>questionTimeInSec</w:t>
-            </w:r>
-            <w:proofErr w:type="spellEnd"/>
-            <w:r>
-              <w:rPr>
-                <w:rFonts w:cs="David"/>
-                <w:sz w:val="24"/>
-                <w:szCs w:val="24"/>
-              </w:rPr>
-              <w:t>] //success</w:t>
+              <w:t xml:space="preserve"> [1100 questionsNumber questionTimeInSec] //success</w:t>
             </w:r>
           </w:p>
           <w:p>
@@ -2977,67 +2682,7 @@
                 <w:szCs w:val="24"/>
                 <w:rtl/>
               </w:rPr>
-              <w:t xml:space="preserve">אחרי הודעת הצלחה השרת שולח </w:t>
-            </w:r>
-            <w:proofErr w:type="spellStart"/>
-            <w:r>
-              <w:rPr>
-                <w:rFonts w:cs="David"/>
-                <w:sz w:val="24"/>
-                <w:szCs w:val="24"/>
-                <w:rtl/>
-              </w:rPr>
-              <w:t>ליוזר</w:t>
-            </w:r>
-            <w:proofErr w:type="spellEnd"/>
-            <w:r>
-              <w:rPr>
-                <w:rFonts w:cs="David"/>
-                <w:sz w:val="24"/>
-                <w:szCs w:val="24"/>
-                <w:rtl/>
-              </w:rPr>
-              <w:t xml:space="preserve"> שהתחבר ולכל </w:t>
-            </w:r>
-            <w:proofErr w:type="spellStart"/>
-            <w:r>
-              <w:rPr>
-                <w:rFonts w:cs="David"/>
-                <w:sz w:val="24"/>
-                <w:szCs w:val="24"/>
-                <w:rtl/>
-              </w:rPr>
-              <w:t>היוזרים</w:t>
-            </w:r>
-            <w:proofErr w:type="spellEnd"/>
-            <w:r>
-              <w:rPr>
-                <w:rFonts w:cs="David"/>
-                <w:sz w:val="24"/>
-                <w:szCs w:val="24"/>
-                <w:rtl/>
-              </w:rPr>
-              <w:t xml:space="preserve"> המחוברים לחדר הודעת 108 (רשימת </w:t>
-            </w:r>
-            <w:proofErr w:type="spellStart"/>
-            <w:r>
-              <w:rPr>
-                <w:rFonts w:cs="David"/>
-                <w:sz w:val="24"/>
-                <w:szCs w:val="24"/>
-                <w:rtl/>
-              </w:rPr>
-              <w:t>היוזרים</w:t>
-            </w:r>
-            <w:proofErr w:type="spellEnd"/>
-            <w:r>
-              <w:rPr>
-                <w:rFonts w:cs="David"/>
-                <w:sz w:val="24"/>
-                <w:szCs w:val="24"/>
-                <w:rtl/>
-              </w:rPr>
-              <w:t xml:space="preserve"> של החדר)</w:t>
+              <w:t>אחרי הודעת הצלחה השרת שולח ליוזר שהתחבר ולכל היוזרים המחוברים לחדר הודעת 108 (רשימת היוזרים של החדר)</w:t>
             </w:r>
           </w:p>
           <w:p>
@@ -3404,27 +3049,7 @@
                 <w:szCs w:val="24"/>
                 <w:rtl/>
               </w:rPr>
-              <w:t xml:space="preserve">במקרה שהחדר כבר לא קיים (כי המשחק התחיל או </w:t>
-            </w:r>
-            <w:proofErr w:type="spellStart"/>
-            <w:r>
-              <w:rPr>
-                <w:rFonts w:cs="David"/>
-                <w:sz w:val="24"/>
-                <w:szCs w:val="24"/>
-                <w:rtl/>
-              </w:rPr>
-              <w:t>שהאדמין</w:t>
-            </w:r>
-            <w:proofErr w:type="spellEnd"/>
-            <w:r>
-              <w:rPr>
-                <w:rFonts w:cs="David"/>
-                <w:sz w:val="24"/>
-                <w:szCs w:val="24"/>
-                <w:rtl/>
-              </w:rPr>
-              <w:t xml:space="preserve"> סגר את החדר) - השרת כבר שלח לקליינט הודעת "סגירת חדר" -116 או הודעת "התחלת משחק" - 119 (ואז לא תשלח גם הודעת 112).</w:t>
+              <w:t>במקרה שהחדר כבר לא קיים (כי המשחק התחיל או שהאדמין סגר את החדר) - השרת כבר שלח לקליינט הודעת "סגירת חדר" -116 או הודעת "התחלת משחק" - 119 (ואז לא תשלח גם הודעת 112).</w:t>
             </w:r>
           </w:p>
         </w:tc>
@@ -3683,79 +3308,7 @@
                 <w:sz w:val="24"/>
                 <w:szCs w:val="24"/>
               </w:rPr>
-              <w:t>[213##</w:t>
-            </w:r>
-            <w:proofErr w:type="spellStart"/>
-            <w:r>
-              <w:rPr>
-                <w:rFonts w:cs="David"/>
-                <w:sz w:val="24"/>
-                <w:szCs w:val="24"/>
-              </w:rPr>
-              <w:t>roomName</w:t>
-            </w:r>
-            <w:proofErr w:type="spellEnd"/>
-            <w:r>
-              <w:rPr>
-                <w:rFonts w:cs="David"/>
-                <w:sz w:val="24"/>
-                <w:szCs w:val="24"/>
-              </w:rPr>
-              <w:t xml:space="preserve"> </w:t>
-            </w:r>
-            <w:proofErr w:type="spellStart"/>
-            <w:r>
-              <w:rPr>
-                <w:rFonts w:cs="David"/>
-                <w:sz w:val="24"/>
-                <w:szCs w:val="24"/>
-              </w:rPr>
-              <w:t>playersNumber</w:t>
-            </w:r>
-            <w:proofErr w:type="spellEnd"/>
-            <w:r>
-              <w:rPr>
-                <w:rFonts w:cs="David"/>
-                <w:sz w:val="24"/>
-                <w:szCs w:val="24"/>
-              </w:rPr>
-              <w:t xml:space="preserve"> </w:t>
-            </w:r>
-            <w:proofErr w:type="spellStart"/>
-            <w:r>
-              <w:rPr>
-                <w:rFonts w:cs="David"/>
-                <w:sz w:val="24"/>
-                <w:szCs w:val="24"/>
-              </w:rPr>
-              <w:t>questionsNumber</w:t>
-            </w:r>
-            <w:proofErr w:type="spellEnd"/>
-            <w:r>
-              <w:rPr>
-                <w:rFonts w:cs="David"/>
-                <w:sz w:val="24"/>
-                <w:szCs w:val="24"/>
-              </w:rPr>
-              <w:t xml:space="preserve"> </w:t>
-            </w:r>
-            <w:proofErr w:type="spellStart"/>
-            <w:r>
-              <w:rPr>
-                <w:rFonts w:cs="David"/>
-                <w:sz w:val="24"/>
-                <w:szCs w:val="24"/>
-              </w:rPr>
-              <w:t>questionTimeInSec</w:t>
-            </w:r>
-            <w:proofErr w:type="spellEnd"/>
-            <w:r>
-              <w:rPr>
-                <w:rFonts w:cs="David"/>
-                <w:sz w:val="24"/>
-                <w:szCs w:val="24"/>
-              </w:rPr>
-              <w:t>]</w:t>
+              <w:t>[213##roomName playersNumber questionsNumber questionTimeInSec]</w:t>
             </w:r>
           </w:p>
         </w:tc>
@@ -4223,19 +3776,8 @@
                 <w:szCs w:val="24"/>
                 <w:rtl/>
               </w:rPr>
-              <w:t xml:space="preserve">יישלח לכל המשתמשים ששייכים לחדר כולל </w:t>
-            </w:r>
-            <w:proofErr w:type="spellStart"/>
-            <w:r>
-              <w:rPr>
-                <w:rFonts w:cs="David"/>
-                <w:sz w:val="24"/>
-                <w:szCs w:val="24"/>
-                <w:rtl/>
-              </w:rPr>
-              <w:t>האדמין</w:t>
-            </w:r>
-            <w:proofErr w:type="spellEnd"/>
+              <w:t>יישלח לכל המשתמשים ששייכים לחדר כולל האדמין</w:t>
+            </w:r>
           </w:p>
         </w:tc>
       </w:tr>
@@ -4585,16 +4127,1248 @@
               </w:rPr>
               <w:t>[1</w:t>
             </w:r>
+            <w:r>
+              <w:rPr>
+                <w:rFonts w:cs="David"/>
+                <w:sz w:val="24"/>
+                <w:szCs w:val="24"/>
+              </w:rPr>
+              <w:t>172] //failed, not enough questions in database.</w:t>
+            </w:r>
+          </w:p>
+        </w:tc>
+      </w:tr>
+      <w:tr>
+        <w:tc>
+          <w:tcPr>
+            <w:tcW w:w="1276" w:type="dxa"/>
+            <w:tcBorders>
+              <w:left w:val="single" w:sz="8" w:space="0" w:color="000000"/>
+              <w:bottom w:val="single" w:sz="8" w:space="0" w:color="000000"/>
+              <w:right w:val="single" w:sz="8" w:space="0" w:color="000000"/>
+            </w:tcBorders>
+            <w:tcMar>
+              <w:top w:w="100" w:type="dxa"/>
+              <w:left w:w="100" w:type="dxa"/>
+              <w:bottom w:w="100" w:type="dxa"/>
+              <w:right w:w="100" w:type="dxa"/>
+            </w:tcMar>
+          </w:tcPr>
+          <w:p>
+            <w:pPr>
+              <w:ind w:left="140" w:right="140"/>
+              <w:rPr>
+                <w:rFonts w:cs="David"/>
+                <w:sz w:val="24"/>
+                <w:szCs w:val="24"/>
+              </w:rPr>
+            </w:pPr>
+            <w:r>
+              <w:rPr>
+                <w:rFonts w:cs="David"/>
+                <w:sz w:val="24"/>
+                <w:szCs w:val="24"/>
+              </w:rPr>
+              <w:t>118</w:t>
+            </w:r>
+          </w:p>
+        </w:tc>
+        <w:tc>
+          <w:tcPr>
+            <w:tcW w:w="1276" w:type="dxa"/>
+            <w:tcBorders>
+              <w:bottom w:val="single" w:sz="8" w:space="0" w:color="000000"/>
+              <w:right w:val="single" w:sz="8" w:space="0" w:color="000000"/>
+            </w:tcBorders>
+            <w:tcMar>
+              <w:top w:w="100" w:type="dxa"/>
+              <w:left w:w="100" w:type="dxa"/>
+              <w:bottom w:w="100" w:type="dxa"/>
+              <w:right w:w="100" w:type="dxa"/>
+            </w:tcMar>
+          </w:tcPr>
+          <w:p>
+            <w:pPr>
+              <w:ind w:left="140" w:right="140"/>
+              <w:rPr>
+                <w:rFonts w:cs="David"/>
+                <w:sz w:val="24"/>
+                <w:szCs w:val="24"/>
+              </w:rPr>
+            </w:pPr>
+            <w:r>
+              <w:rPr>
+                <w:rFonts w:cs="David"/>
+                <w:sz w:val="24"/>
+                <w:szCs w:val="24"/>
+                <w:rtl/>
+              </w:rPr>
+              <w:t>סרבר-קליינט</w:t>
+            </w:r>
+          </w:p>
+        </w:tc>
+        <w:tc>
+          <w:tcPr>
+            <w:tcW w:w="2126" w:type="dxa"/>
+            <w:tcBorders>
+              <w:bottom w:val="single" w:sz="8" w:space="0" w:color="000000"/>
+              <w:right w:val="single" w:sz="8" w:space="0" w:color="000000"/>
+            </w:tcBorders>
+            <w:tcMar>
+              <w:top w:w="100" w:type="dxa"/>
+              <w:left w:w="100" w:type="dxa"/>
+              <w:bottom w:w="100" w:type="dxa"/>
+              <w:right w:w="100" w:type="dxa"/>
+            </w:tcMar>
+          </w:tcPr>
+          <w:p>
+            <w:pPr>
+              <w:ind w:left="140" w:right="140"/>
+              <w:rPr>
+                <w:rFonts w:cs="David"/>
+                <w:sz w:val="24"/>
+                <w:szCs w:val="24"/>
+              </w:rPr>
+            </w:pPr>
+            <w:r>
+              <w:rPr>
+                <w:rFonts w:cs="David"/>
+                <w:sz w:val="24"/>
+                <w:szCs w:val="24"/>
+                <w:rtl/>
+              </w:rPr>
+              <w:t>שליחת שאלה עם ארבע תשובות אפשריות</w:t>
+            </w:r>
+          </w:p>
+          <w:p>
+            <w:pPr>
+              <w:ind w:left="140" w:right="140"/>
+              <w:rPr>
+                <w:rFonts w:cs="David"/>
+                <w:sz w:val="24"/>
+                <w:szCs w:val="24"/>
+              </w:rPr>
+            </w:pPr>
+          </w:p>
+        </w:tc>
+        <w:tc>
+          <w:tcPr>
+            <w:tcW w:w="5387" w:type="dxa"/>
+            <w:tcBorders>
+              <w:bottom w:val="single" w:sz="8" w:space="0" w:color="000000"/>
+              <w:right w:val="single" w:sz="8" w:space="0" w:color="000000"/>
+            </w:tcBorders>
+            <w:tcMar>
+              <w:top w:w="100" w:type="dxa"/>
+              <w:left w:w="100" w:type="dxa"/>
+              <w:bottom w:w="100" w:type="dxa"/>
+              <w:right w:w="100" w:type="dxa"/>
+            </w:tcMar>
+          </w:tcPr>
+          <w:p>
+            <w:pPr>
+              <w:ind w:left="140" w:right="140"/>
+              <w:rPr>
+                <w:rFonts w:cs="David"/>
+                <w:sz w:val="24"/>
+                <w:szCs w:val="24"/>
+              </w:rPr>
+            </w:pPr>
+            <w:r>
+              <w:rPr>
+                <w:rFonts w:cs="David"/>
+                <w:sz w:val="24"/>
+                <w:szCs w:val="24"/>
+                <w:rtl/>
+              </w:rPr>
+              <w:t>קוד הודעה - 3 בתים</w:t>
+            </w:r>
+          </w:p>
+          <w:p>
+            <w:pPr>
+              <w:ind w:left="140" w:right="140"/>
+              <w:rPr>
+                <w:rFonts w:cs="David"/>
+                <w:sz w:val="24"/>
+                <w:szCs w:val="24"/>
+              </w:rPr>
+            </w:pPr>
+            <w:r>
+              <w:rPr>
+                <w:rFonts w:cs="David"/>
+                <w:sz w:val="24"/>
+                <w:szCs w:val="24"/>
+                <w:rtl/>
+              </w:rPr>
+              <w:t>גודל שאלה - 3 בתים</w:t>
+            </w:r>
+          </w:p>
+          <w:p>
+            <w:pPr>
+              <w:ind w:left="140" w:right="140"/>
+              <w:rPr>
+                <w:rFonts w:cs="David"/>
+                <w:sz w:val="24"/>
+                <w:szCs w:val="24"/>
+              </w:rPr>
+            </w:pPr>
+            <w:r>
+              <w:rPr>
+                <w:rFonts w:cs="David"/>
+                <w:sz w:val="24"/>
+                <w:szCs w:val="24"/>
+                <w:rtl/>
+              </w:rPr>
+              <w:t>שאלה</w:t>
+            </w:r>
+          </w:p>
+          <w:p>
+            <w:pPr>
+              <w:ind w:left="140" w:right="140"/>
+              <w:rPr>
+                <w:rFonts w:cs="David"/>
+                <w:sz w:val="24"/>
+                <w:szCs w:val="24"/>
+              </w:rPr>
+            </w:pPr>
+            <w:r>
+              <w:rPr>
+                <w:rFonts w:cs="David"/>
+                <w:sz w:val="24"/>
+                <w:szCs w:val="24"/>
+                <w:rtl/>
+              </w:rPr>
+              <w:t>[ גודל תשובה - 3 בתים</w:t>
+            </w:r>
+          </w:p>
+          <w:p>
+            <w:pPr>
+              <w:ind w:left="140" w:right="140"/>
+              <w:rPr>
+                <w:rFonts w:cs="David"/>
+                <w:sz w:val="24"/>
+                <w:szCs w:val="24"/>
+              </w:rPr>
+            </w:pPr>
+            <w:r>
+              <w:rPr>
+                <w:rFonts w:cs="David"/>
+                <w:sz w:val="24"/>
+                <w:szCs w:val="24"/>
+                <w:rtl/>
+              </w:rPr>
+              <w:t>תשובה]- עבור כל תשובה</w:t>
+            </w:r>
+          </w:p>
+          <w:p>
+            <w:pPr>
+              <w:bidi w:val="0"/>
+              <w:ind w:left="140" w:right="140"/>
+              <w:rPr>
+                <w:rFonts w:cs="David"/>
+                <w:sz w:val="24"/>
+                <w:szCs w:val="24"/>
+              </w:rPr>
+            </w:pPr>
+            <w:r>
+              <w:rPr>
+                <w:rFonts w:cs="David"/>
+                <w:sz w:val="24"/>
+                <w:szCs w:val="24"/>
+              </w:rPr>
+              <w:t>[118 ### question ###answer1###answer2###answer3###answer4]</w:t>
+            </w:r>
+          </w:p>
+          <w:p>
+            <w:pPr>
+              <w:ind w:left="140" w:right="140"/>
+              <w:rPr>
+                <w:rFonts w:cs="David"/>
+                <w:sz w:val="24"/>
+                <w:szCs w:val="24"/>
+              </w:rPr>
+            </w:pPr>
+          </w:p>
+          <w:p>
+            <w:pPr>
+              <w:ind w:right="140"/>
+              <w:rPr>
+                <w:rFonts w:cs="David"/>
+                <w:sz w:val="24"/>
+                <w:szCs w:val="24"/>
+              </w:rPr>
+            </w:pPr>
+            <w:r>
+              <w:rPr>
+                <w:rFonts w:cs="David"/>
+                <w:sz w:val="24"/>
+                <w:szCs w:val="24"/>
+                <w:rtl/>
+              </w:rPr>
+              <w:t>במקרה של כישלון יישלח(נשלח רק לאדמין):</w:t>
+            </w:r>
+          </w:p>
+          <w:p>
+            <w:pPr>
+              <w:bidi w:val="0"/>
+              <w:ind w:right="140"/>
+              <w:rPr>
+                <w:rFonts w:cs="David"/>
+                <w:sz w:val="24"/>
+                <w:szCs w:val="24"/>
+              </w:rPr>
+            </w:pPr>
+            <w:r>
+              <w:rPr>
+                <w:rFonts w:cs="David"/>
+                <w:sz w:val="24"/>
+                <w:szCs w:val="24"/>
+              </w:rPr>
+              <w:t>[1180]</w:t>
+            </w:r>
+          </w:p>
+          <w:p>
+            <w:pPr>
+              <w:ind w:right="140"/>
+              <w:rPr>
+                <w:rFonts w:cs="David"/>
+                <w:sz w:val="24"/>
+                <w:szCs w:val="24"/>
+                <w:rtl/>
+              </w:rPr>
+            </w:pPr>
+            <w:r>
+              <w:rPr>
+                <w:rFonts w:cs="David"/>
+                <w:sz w:val="24"/>
+                <w:szCs w:val="24"/>
+                <w:rtl/>
+              </w:rPr>
+              <w:t>כלומר ניתן לזהות שגיאה כשאורך השאלה הוא 0.</w:t>
+            </w:r>
+          </w:p>
+        </w:tc>
+      </w:tr>
+      <w:tr>
+        <w:tc>
+          <w:tcPr>
+            <w:tcW w:w="1276" w:type="dxa"/>
+            <w:tcBorders>
+              <w:left w:val="single" w:sz="8" w:space="0" w:color="000000"/>
+              <w:bottom w:val="single" w:sz="8" w:space="0" w:color="000000"/>
+              <w:right w:val="single" w:sz="8" w:space="0" w:color="000000"/>
+            </w:tcBorders>
+            <w:shd w:val="clear" w:color="auto" w:fill="B7B7B7"/>
+            <w:tcMar>
+              <w:top w:w="100" w:type="dxa"/>
+              <w:left w:w="100" w:type="dxa"/>
+              <w:bottom w:w="100" w:type="dxa"/>
+              <w:right w:w="100" w:type="dxa"/>
+            </w:tcMar>
+          </w:tcPr>
+          <w:p>
+            <w:pPr>
+              <w:ind w:left="140" w:right="140"/>
+              <w:rPr>
+                <w:rFonts w:cs="David"/>
+                <w:sz w:val="24"/>
+                <w:szCs w:val="24"/>
+              </w:rPr>
+            </w:pPr>
+            <w:r>
+              <w:rPr>
+                <w:rFonts w:cs="David"/>
+                <w:sz w:val="24"/>
+                <w:szCs w:val="24"/>
+              </w:rPr>
+              <w:t>219</w:t>
+            </w:r>
+          </w:p>
+        </w:tc>
+        <w:tc>
+          <w:tcPr>
+            <w:tcW w:w="1276" w:type="dxa"/>
+            <w:tcBorders>
+              <w:bottom w:val="single" w:sz="8" w:space="0" w:color="000000"/>
+              <w:right w:val="single" w:sz="8" w:space="0" w:color="000000"/>
+            </w:tcBorders>
+            <w:shd w:val="clear" w:color="auto" w:fill="B7B7B7"/>
+            <w:tcMar>
+              <w:top w:w="100" w:type="dxa"/>
+              <w:left w:w="100" w:type="dxa"/>
+              <w:bottom w:w="100" w:type="dxa"/>
+              <w:right w:w="100" w:type="dxa"/>
+            </w:tcMar>
+          </w:tcPr>
+          <w:p>
+            <w:pPr>
+              <w:ind w:left="140" w:right="140"/>
+              <w:rPr>
+                <w:rFonts w:cs="David"/>
+                <w:sz w:val="24"/>
+                <w:szCs w:val="24"/>
+              </w:rPr>
+            </w:pPr>
+            <w:r>
+              <w:rPr>
+                <w:rFonts w:cs="David"/>
+                <w:sz w:val="24"/>
+                <w:szCs w:val="24"/>
+                <w:rtl/>
+              </w:rPr>
+              <w:t>קליינט-סרבר</w:t>
+            </w:r>
+          </w:p>
+        </w:tc>
+        <w:tc>
+          <w:tcPr>
+            <w:tcW w:w="2126" w:type="dxa"/>
+            <w:tcBorders>
+              <w:bottom w:val="single" w:sz="8" w:space="0" w:color="000000"/>
+              <w:right w:val="single" w:sz="8" w:space="0" w:color="000000"/>
+            </w:tcBorders>
+            <w:shd w:val="clear" w:color="auto" w:fill="B7B7B7"/>
+            <w:tcMar>
+              <w:top w:w="100" w:type="dxa"/>
+              <w:left w:w="100" w:type="dxa"/>
+              <w:bottom w:w="100" w:type="dxa"/>
+              <w:right w:w="100" w:type="dxa"/>
+            </w:tcMar>
+          </w:tcPr>
+          <w:p>
+            <w:pPr>
+              <w:ind w:left="140" w:right="140"/>
+              <w:rPr>
+                <w:rFonts w:cs="David"/>
+                <w:sz w:val="24"/>
+                <w:szCs w:val="24"/>
+              </w:rPr>
+            </w:pPr>
+            <w:r>
+              <w:rPr>
+                <w:rFonts w:cs="David"/>
+                <w:sz w:val="24"/>
+                <w:szCs w:val="24"/>
+                <w:rtl/>
+              </w:rPr>
+              <w:t>הלקוח שולח את תשובותו</w:t>
+            </w:r>
+          </w:p>
+        </w:tc>
+        <w:tc>
+          <w:tcPr>
+            <w:tcW w:w="5387" w:type="dxa"/>
+            <w:tcBorders>
+              <w:bottom w:val="single" w:sz="8" w:space="0" w:color="000000"/>
+              <w:right w:val="single" w:sz="8" w:space="0" w:color="000000"/>
+            </w:tcBorders>
+            <w:shd w:val="clear" w:color="auto" w:fill="B7B7B7"/>
+            <w:tcMar>
+              <w:top w:w="100" w:type="dxa"/>
+              <w:left w:w="100" w:type="dxa"/>
+              <w:bottom w:w="100" w:type="dxa"/>
+              <w:right w:w="100" w:type="dxa"/>
+            </w:tcMar>
+          </w:tcPr>
+          <w:p>
+            <w:pPr>
+              <w:ind w:left="140" w:right="140"/>
+              <w:rPr>
+                <w:rFonts w:cs="David"/>
+                <w:sz w:val="24"/>
+                <w:szCs w:val="24"/>
+              </w:rPr>
+            </w:pPr>
+            <w:r>
+              <w:rPr>
+                <w:rFonts w:cs="David"/>
+                <w:sz w:val="24"/>
+                <w:szCs w:val="24"/>
+                <w:rtl/>
+              </w:rPr>
+              <w:t>קוד הודעה - 3 בתים (כמחרוזת)</w:t>
+            </w:r>
+          </w:p>
+          <w:p>
+            <w:pPr>
+              <w:ind w:left="140" w:right="140"/>
+              <w:rPr>
+                <w:rFonts w:cs="David"/>
+                <w:sz w:val="24"/>
+                <w:szCs w:val="24"/>
+              </w:rPr>
+            </w:pPr>
+            <w:r>
+              <w:rPr>
+                <w:rFonts w:cs="David"/>
+                <w:sz w:val="24"/>
+                <w:szCs w:val="24"/>
+                <w:rtl/>
+              </w:rPr>
+              <w:t>מספר התשובה - בית 1 (כתו)</w:t>
+            </w:r>
+          </w:p>
+          <w:p>
+            <w:pPr>
+              <w:ind w:right="140"/>
+              <w:rPr>
+                <w:rFonts w:cs="David"/>
+                <w:sz w:val="24"/>
+                <w:szCs w:val="24"/>
+              </w:rPr>
+            </w:pPr>
+            <w:r>
+              <w:rPr>
+                <w:rFonts w:cs="David"/>
+                <w:sz w:val="24"/>
+                <w:szCs w:val="24"/>
+                <w:rtl/>
+              </w:rPr>
+              <w:t>זמן תשובה - 2 בתים (הזמן שלקח לשחקן לענות)</w:t>
+            </w:r>
+          </w:p>
+          <w:p>
+            <w:pPr>
+              <w:bidi w:val="0"/>
+              <w:ind w:left="140" w:right="140"/>
+              <w:rPr>
+                <w:rFonts w:cs="David"/>
+                <w:sz w:val="24"/>
+                <w:szCs w:val="24"/>
+              </w:rPr>
+            </w:pPr>
+            <w:r>
+              <w:rPr>
+                <w:rFonts w:cs="David"/>
+                <w:sz w:val="24"/>
+                <w:szCs w:val="24"/>
+              </w:rPr>
+              <w:t>[219 answerNumber TimeInSeconds]</w:t>
+            </w:r>
+          </w:p>
+          <w:p>
+            <w:pPr>
+              <w:bidi w:val="0"/>
+              <w:ind w:left="140" w:right="140"/>
+              <w:rPr>
+                <w:rFonts w:cs="David"/>
+                <w:sz w:val="24"/>
+                <w:szCs w:val="24"/>
+              </w:rPr>
+            </w:pPr>
+          </w:p>
+          <w:p>
+            <w:pPr>
+              <w:ind w:left="140" w:right="140"/>
+              <w:rPr>
+                <w:rFonts w:cs="David"/>
+                <w:sz w:val="24"/>
+                <w:szCs w:val="24"/>
+                <w:rtl/>
+              </w:rPr>
+            </w:pPr>
+            <w:r>
+              <w:rPr>
+                <w:rFonts w:cs="David" w:hint="cs"/>
+                <w:sz w:val="24"/>
+                <w:szCs w:val="24"/>
+                <w:rtl/>
+              </w:rPr>
+              <w:t>במידה והשחקן לא ענה בזמן על השאלה  מספר התשובה יהיה 5.</w:t>
+            </w:r>
+          </w:p>
+        </w:tc>
+      </w:tr>
+      <w:tr>
+        <w:tc>
+          <w:tcPr>
+            <w:tcW w:w="1276" w:type="dxa"/>
+            <w:tcBorders>
+              <w:left w:val="single" w:sz="8" w:space="0" w:color="000000"/>
+              <w:bottom w:val="single" w:sz="8" w:space="0" w:color="000000"/>
+              <w:right w:val="single" w:sz="8" w:space="0" w:color="000000"/>
+            </w:tcBorders>
+            <w:tcMar>
+              <w:top w:w="100" w:type="dxa"/>
+              <w:left w:w="100" w:type="dxa"/>
+              <w:bottom w:w="100" w:type="dxa"/>
+              <w:right w:w="100" w:type="dxa"/>
+            </w:tcMar>
+          </w:tcPr>
+          <w:p>
+            <w:pPr>
+              <w:ind w:left="140" w:right="140"/>
+              <w:rPr>
+                <w:rFonts w:cs="David"/>
+                <w:sz w:val="24"/>
+                <w:szCs w:val="24"/>
+              </w:rPr>
+            </w:pPr>
+            <w:r>
+              <w:rPr>
+                <w:rFonts w:cs="David"/>
+                <w:sz w:val="24"/>
+                <w:szCs w:val="24"/>
+              </w:rPr>
+              <w:t>120</w:t>
+            </w:r>
+          </w:p>
+        </w:tc>
+        <w:tc>
+          <w:tcPr>
+            <w:tcW w:w="1276" w:type="dxa"/>
+            <w:tcBorders>
+              <w:bottom w:val="single" w:sz="8" w:space="0" w:color="000000"/>
+              <w:right w:val="single" w:sz="8" w:space="0" w:color="000000"/>
+            </w:tcBorders>
+            <w:tcMar>
+              <w:top w:w="100" w:type="dxa"/>
+              <w:left w:w="100" w:type="dxa"/>
+              <w:bottom w:w="100" w:type="dxa"/>
+              <w:right w:w="100" w:type="dxa"/>
+            </w:tcMar>
+          </w:tcPr>
+          <w:p>
+            <w:pPr>
+              <w:ind w:left="140" w:right="140"/>
+              <w:rPr>
+                <w:rFonts w:cs="David"/>
+                <w:sz w:val="24"/>
+                <w:szCs w:val="24"/>
+              </w:rPr>
+            </w:pPr>
+            <w:r>
+              <w:rPr>
+                <w:rFonts w:cs="David"/>
+                <w:sz w:val="24"/>
+                <w:szCs w:val="24"/>
+                <w:rtl/>
+              </w:rPr>
+              <w:t>סרבר-קליינט</w:t>
+            </w:r>
+          </w:p>
+        </w:tc>
+        <w:tc>
+          <w:tcPr>
+            <w:tcW w:w="2126" w:type="dxa"/>
+            <w:tcBorders>
+              <w:bottom w:val="single" w:sz="8" w:space="0" w:color="000000"/>
+              <w:right w:val="single" w:sz="8" w:space="0" w:color="000000"/>
+            </w:tcBorders>
+            <w:tcMar>
+              <w:top w:w="100" w:type="dxa"/>
+              <w:left w:w="100" w:type="dxa"/>
+              <w:bottom w:w="100" w:type="dxa"/>
+              <w:right w:w="100" w:type="dxa"/>
+            </w:tcMar>
+          </w:tcPr>
+          <w:p>
+            <w:pPr>
+              <w:ind w:left="140" w:right="140"/>
+              <w:rPr>
+                <w:rFonts w:cs="David"/>
+                <w:sz w:val="24"/>
+                <w:szCs w:val="24"/>
+              </w:rPr>
+            </w:pPr>
+            <w:r>
+              <w:rPr>
+                <w:rFonts w:cs="David"/>
+                <w:sz w:val="24"/>
+                <w:szCs w:val="24"/>
+                <w:rtl/>
+              </w:rPr>
+              <w:t>התייחסות השרת לנכונות השאלה</w:t>
+            </w:r>
+          </w:p>
+        </w:tc>
+        <w:tc>
+          <w:tcPr>
+            <w:tcW w:w="5387" w:type="dxa"/>
+            <w:tcBorders>
+              <w:bottom w:val="single" w:sz="8" w:space="0" w:color="000000"/>
+              <w:right w:val="single" w:sz="8" w:space="0" w:color="000000"/>
+            </w:tcBorders>
+            <w:tcMar>
+              <w:top w:w="100" w:type="dxa"/>
+              <w:left w:w="100" w:type="dxa"/>
+              <w:bottom w:w="100" w:type="dxa"/>
+              <w:right w:w="100" w:type="dxa"/>
+            </w:tcMar>
+          </w:tcPr>
+          <w:p>
+            <w:pPr>
+              <w:ind w:left="140" w:right="140"/>
+              <w:rPr>
+                <w:rFonts w:cs="David"/>
+                <w:sz w:val="24"/>
+                <w:szCs w:val="24"/>
+                <w:rtl/>
+              </w:rPr>
+            </w:pPr>
+            <w:r>
+              <w:rPr>
+                <w:rFonts w:cs="David"/>
+                <w:sz w:val="24"/>
+                <w:szCs w:val="24"/>
+                <w:rtl/>
+              </w:rPr>
+              <w:t>נכון\לא נכון :תו אחד -  1\0</w:t>
+            </w:r>
+          </w:p>
+          <w:p>
+            <w:pPr>
+              <w:bidi w:val="0"/>
+              <w:ind w:left="140" w:right="140"/>
+              <w:rPr>
+                <w:rFonts w:cs="David"/>
+                <w:sz w:val="24"/>
+                <w:szCs w:val="24"/>
+              </w:rPr>
+            </w:pPr>
+            <w:r>
+              <w:rPr>
+                <w:rFonts w:cs="David"/>
+                <w:sz w:val="24"/>
+                <w:szCs w:val="24"/>
+              </w:rPr>
+              <w:t>[120 lastAnswerIndication]</w:t>
+            </w:r>
+          </w:p>
+        </w:tc>
+      </w:tr>
+      <w:tr>
+        <w:tc>
+          <w:tcPr>
+            <w:tcW w:w="1276" w:type="dxa"/>
+            <w:tcBorders>
+              <w:left w:val="single" w:sz="8" w:space="0" w:color="000000"/>
+              <w:bottom w:val="single" w:sz="8" w:space="0" w:color="000000"/>
+              <w:right w:val="single" w:sz="8" w:space="0" w:color="000000"/>
+            </w:tcBorders>
+            <w:tcMar>
+              <w:top w:w="100" w:type="dxa"/>
+              <w:left w:w="100" w:type="dxa"/>
+              <w:bottom w:w="100" w:type="dxa"/>
+              <w:right w:w="100" w:type="dxa"/>
+            </w:tcMar>
+          </w:tcPr>
+          <w:p>
+            <w:pPr>
+              <w:ind w:left="140" w:right="140"/>
+              <w:rPr>
+                <w:rFonts w:cs="David"/>
+                <w:sz w:val="24"/>
+                <w:szCs w:val="24"/>
+              </w:rPr>
+            </w:pPr>
+            <w:r>
+              <w:rPr>
+                <w:rFonts w:cs="David"/>
+                <w:sz w:val="24"/>
+                <w:szCs w:val="24"/>
+              </w:rPr>
+              <w:t>121</w:t>
+            </w:r>
+          </w:p>
+        </w:tc>
+        <w:tc>
+          <w:tcPr>
+            <w:tcW w:w="1276" w:type="dxa"/>
+            <w:tcBorders>
+              <w:bottom w:val="single" w:sz="8" w:space="0" w:color="000000"/>
+              <w:right w:val="single" w:sz="8" w:space="0" w:color="000000"/>
+            </w:tcBorders>
+            <w:tcMar>
+              <w:top w:w="100" w:type="dxa"/>
+              <w:left w:w="100" w:type="dxa"/>
+              <w:bottom w:w="100" w:type="dxa"/>
+              <w:right w:w="100" w:type="dxa"/>
+            </w:tcMar>
+          </w:tcPr>
+          <w:p>
+            <w:pPr>
+              <w:ind w:left="140" w:right="140"/>
+              <w:rPr>
+                <w:rFonts w:cs="David"/>
+                <w:sz w:val="24"/>
+                <w:szCs w:val="24"/>
+              </w:rPr>
+            </w:pPr>
+            <w:r>
+              <w:rPr>
+                <w:rFonts w:cs="David"/>
+                <w:sz w:val="24"/>
+                <w:szCs w:val="24"/>
+                <w:rtl/>
+              </w:rPr>
+              <w:t>סרבר-קליינט</w:t>
+            </w:r>
+          </w:p>
+        </w:tc>
+        <w:tc>
+          <w:tcPr>
+            <w:tcW w:w="2126" w:type="dxa"/>
+            <w:tcBorders>
+              <w:bottom w:val="single" w:sz="8" w:space="0" w:color="000000"/>
+              <w:right w:val="single" w:sz="8" w:space="0" w:color="000000"/>
+            </w:tcBorders>
+            <w:tcMar>
+              <w:top w:w="100" w:type="dxa"/>
+              <w:left w:w="100" w:type="dxa"/>
+              <w:bottom w:w="100" w:type="dxa"/>
+              <w:right w:w="100" w:type="dxa"/>
+            </w:tcMar>
+          </w:tcPr>
+          <w:p>
+            <w:pPr>
+              <w:ind w:left="140" w:right="140"/>
+              <w:rPr>
+                <w:rFonts w:cs="David"/>
+                <w:sz w:val="24"/>
+                <w:szCs w:val="24"/>
+              </w:rPr>
+            </w:pPr>
+            <w:r>
+              <w:rPr>
+                <w:rFonts w:cs="David"/>
+                <w:sz w:val="24"/>
+                <w:szCs w:val="24"/>
+                <w:rtl/>
+              </w:rPr>
+              <w:t>הודעת סיום משחק</w:t>
+            </w:r>
+          </w:p>
+        </w:tc>
+        <w:tc>
+          <w:tcPr>
+            <w:tcW w:w="5387" w:type="dxa"/>
+            <w:tcBorders>
+              <w:bottom w:val="single" w:sz="8" w:space="0" w:color="000000"/>
+              <w:right w:val="single" w:sz="8" w:space="0" w:color="000000"/>
+            </w:tcBorders>
+            <w:tcMar>
+              <w:top w:w="100" w:type="dxa"/>
+              <w:left w:w="100" w:type="dxa"/>
+              <w:bottom w:w="100" w:type="dxa"/>
+              <w:right w:w="100" w:type="dxa"/>
+            </w:tcMar>
+          </w:tcPr>
+          <w:p>
+            <w:pPr>
+              <w:ind w:left="140" w:right="140"/>
+              <w:rPr>
+                <w:rFonts w:cs="David"/>
+                <w:sz w:val="24"/>
+                <w:szCs w:val="24"/>
+                <w:rtl/>
+              </w:rPr>
+            </w:pPr>
+            <w:r>
+              <w:rPr>
+                <w:rFonts w:cs="David"/>
+                <w:sz w:val="24"/>
+                <w:szCs w:val="24"/>
+                <w:rtl/>
+              </w:rPr>
+              <w:t>קוד הודעה - 3 בתים (כמחרוזת)</w:t>
+            </w:r>
+          </w:p>
+          <w:p>
+            <w:pPr>
+              <w:ind w:left="140" w:right="140"/>
+              <w:rPr>
+                <w:rFonts w:cs="David"/>
+                <w:sz w:val="24"/>
+                <w:szCs w:val="24"/>
+              </w:rPr>
+            </w:pPr>
+            <w:r>
+              <w:rPr>
+                <w:rFonts w:cs="David"/>
+                <w:sz w:val="24"/>
+                <w:szCs w:val="24"/>
+                <w:rtl/>
+              </w:rPr>
+              <w:t>מספר יוזרים - בית אחד (כתו)</w:t>
+            </w:r>
+          </w:p>
+          <w:p>
+            <w:pPr>
+              <w:ind w:left="140" w:right="140"/>
+              <w:rPr>
+                <w:rFonts w:cs="David"/>
+                <w:sz w:val="24"/>
+                <w:szCs w:val="24"/>
+              </w:rPr>
+            </w:pPr>
+            <w:r>
+              <w:rPr>
+                <w:rFonts w:cs="David"/>
+                <w:sz w:val="24"/>
+                <w:szCs w:val="24"/>
+                <w:rtl/>
+              </w:rPr>
+              <w:t>[גודל שם משתמש - 2 בתים</w:t>
+            </w:r>
+          </w:p>
+          <w:p>
+            <w:pPr>
+              <w:ind w:left="140" w:right="140"/>
+              <w:rPr>
+                <w:rFonts w:cs="David"/>
+                <w:sz w:val="24"/>
+                <w:szCs w:val="24"/>
+              </w:rPr>
+            </w:pPr>
+            <w:r>
+              <w:rPr>
+                <w:rFonts w:cs="David"/>
+                <w:sz w:val="24"/>
+                <w:szCs w:val="24"/>
+                <w:rtl/>
+              </w:rPr>
+              <w:t>שם משתמש]</w:t>
+            </w:r>
+          </w:p>
+          <w:p>
+            <w:pPr>
+              <w:ind w:left="140" w:right="140"/>
+              <w:rPr>
+                <w:rFonts w:cs="David"/>
+                <w:sz w:val="24"/>
+                <w:szCs w:val="24"/>
+              </w:rPr>
+            </w:pPr>
+            <w:r>
+              <w:rPr>
+                <w:rFonts w:cs="David"/>
+                <w:sz w:val="24"/>
+                <w:szCs w:val="24"/>
+                <w:rtl/>
+              </w:rPr>
+              <w:t>תוצאה -(מספר התשובות הנכונות) 2 בתים</w:t>
+            </w:r>
+          </w:p>
+          <w:p>
+            <w:pPr>
+              <w:ind w:left="140" w:right="140"/>
+              <w:rPr>
+                <w:rFonts w:cs="David"/>
+                <w:sz w:val="24"/>
+                <w:szCs w:val="24"/>
+              </w:rPr>
+            </w:pPr>
+          </w:p>
+          <w:p>
+            <w:pPr>
+              <w:bidi w:val="0"/>
+              <w:ind w:left="140" w:right="140"/>
+              <w:rPr>
+                <w:rFonts w:cs="David"/>
+                <w:sz w:val="24"/>
+                <w:szCs w:val="24"/>
+              </w:rPr>
+            </w:pPr>
+            <w:r>
+              <w:rPr>
+                <w:rFonts w:cs="David"/>
+                <w:sz w:val="24"/>
+                <w:szCs w:val="24"/>
+              </w:rPr>
+              <w:t>[121 usersNumber ## userName score ## userName score…]</w:t>
+            </w:r>
+          </w:p>
+        </w:tc>
+      </w:tr>
+      <w:tr>
+        <w:tc>
+          <w:tcPr>
+            <w:tcW w:w="1276" w:type="dxa"/>
+            <w:tcBorders>
+              <w:left w:val="single" w:sz="8" w:space="0" w:color="000000"/>
+              <w:bottom w:val="single" w:sz="8" w:space="0" w:color="000000"/>
+              <w:right w:val="single" w:sz="8" w:space="0" w:color="000000"/>
+            </w:tcBorders>
+            <w:shd w:val="clear" w:color="auto" w:fill="B7B7B7"/>
+            <w:tcMar>
+              <w:top w:w="100" w:type="dxa"/>
+              <w:left w:w="100" w:type="dxa"/>
+              <w:bottom w:w="100" w:type="dxa"/>
+              <w:right w:w="100" w:type="dxa"/>
+            </w:tcMar>
+          </w:tcPr>
+          <w:p>
+            <w:pPr>
+              <w:ind w:left="140" w:right="140"/>
+              <w:rPr>
+                <w:rFonts w:cs="David"/>
+                <w:sz w:val="24"/>
+                <w:szCs w:val="24"/>
+              </w:rPr>
+            </w:pPr>
+            <w:r>
+              <w:rPr>
+                <w:rFonts w:cs="David"/>
+                <w:sz w:val="24"/>
+                <w:szCs w:val="24"/>
+              </w:rPr>
+              <w:lastRenderedPageBreak/>
+              <w:t>222</w:t>
+            </w:r>
+          </w:p>
+        </w:tc>
+        <w:tc>
+          <w:tcPr>
+            <w:tcW w:w="1276" w:type="dxa"/>
+            <w:tcBorders>
+              <w:bottom w:val="single" w:sz="8" w:space="0" w:color="000000"/>
+              <w:right w:val="single" w:sz="8" w:space="0" w:color="000000"/>
+            </w:tcBorders>
+            <w:shd w:val="clear" w:color="auto" w:fill="B7B7B7"/>
+            <w:tcMar>
+              <w:top w:w="100" w:type="dxa"/>
+              <w:left w:w="100" w:type="dxa"/>
+              <w:bottom w:w="100" w:type="dxa"/>
+              <w:right w:w="100" w:type="dxa"/>
+            </w:tcMar>
+          </w:tcPr>
+          <w:p>
+            <w:pPr>
+              <w:ind w:left="140" w:right="140"/>
+              <w:rPr>
+                <w:rFonts w:cs="David"/>
+                <w:sz w:val="24"/>
+                <w:szCs w:val="24"/>
+              </w:rPr>
+            </w:pPr>
+            <w:r>
+              <w:rPr>
+                <w:rFonts w:cs="David"/>
+                <w:sz w:val="24"/>
+                <w:szCs w:val="24"/>
+                <w:rtl/>
+              </w:rPr>
+              <w:t>קליינט-סרבר</w:t>
+            </w:r>
+          </w:p>
+        </w:tc>
+        <w:tc>
+          <w:tcPr>
+            <w:tcW w:w="2126" w:type="dxa"/>
+            <w:tcBorders>
+              <w:bottom w:val="single" w:sz="8" w:space="0" w:color="000000"/>
+              <w:right w:val="single" w:sz="8" w:space="0" w:color="000000"/>
+            </w:tcBorders>
+            <w:shd w:val="clear" w:color="auto" w:fill="B7B7B7"/>
+            <w:tcMar>
+              <w:top w:w="100" w:type="dxa"/>
+              <w:left w:w="100" w:type="dxa"/>
+              <w:bottom w:w="100" w:type="dxa"/>
+              <w:right w:w="100" w:type="dxa"/>
+            </w:tcMar>
+          </w:tcPr>
+          <w:p>
+            <w:pPr>
+              <w:ind w:left="140" w:right="140"/>
+              <w:rPr>
+                <w:rFonts w:cs="David"/>
+                <w:sz w:val="24"/>
+                <w:szCs w:val="24"/>
+              </w:rPr>
+            </w:pPr>
+            <w:r>
+              <w:rPr>
+                <w:rFonts w:cs="David"/>
+                <w:sz w:val="24"/>
+                <w:szCs w:val="24"/>
+                <w:rtl/>
+              </w:rPr>
+              <w:t>הודעת עזיבת משחק</w:t>
+            </w:r>
+          </w:p>
+        </w:tc>
+        <w:tc>
+          <w:tcPr>
+            <w:tcW w:w="5387" w:type="dxa"/>
+            <w:tcBorders>
+              <w:bottom w:val="single" w:sz="8" w:space="0" w:color="000000"/>
+              <w:right w:val="single" w:sz="8" w:space="0" w:color="000000"/>
+            </w:tcBorders>
+            <w:shd w:val="clear" w:color="auto" w:fill="B7B7B7"/>
+            <w:tcMar>
+              <w:top w:w="100" w:type="dxa"/>
+              <w:left w:w="100" w:type="dxa"/>
+              <w:bottom w:w="100" w:type="dxa"/>
+              <w:right w:w="100" w:type="dxa"/>
+            </w:tcMar>
+          </w:tcPr>
+          <w:p>
+            <w:pPr>
+              <w:bidi w:val="0"/>
+              <w:ind w:left="140" w:right="140"/>
+              <w:rPr>
+                <w:rFonts w:cs="David"/>
+                <w:sz w:val="24"/>
+                <w:szCs w:val="24"/>
+                <w:rtl/>
+              </w:rPr>
+            </w:pPr>
+            <w:r>
+              <w:rPr>
+                <w:rFonts w:cs="David"/>
+                <w:sz w:val="24"/>
+                <w:szCs w:val="24"/>
+              </w:rPr>
+              <w:t>[222]</w:t>
+            </w:r>
+          </w:p>
+        </w:tc>
+      </w:tr>
+      <w:tr>
+        <w:tc>
+          <w:tcPr>
+            <w:tcW w:w="1276" w:type="dxa"/>
+            <w:tcBorders>
+              <w:left w:val="single" w:sz="8" w:space="0" w:color="000000"/>
+              <w:bottom w:val="single" w:sz="8" w:space="0" w:color="000000"/>
+              <w:right w:val="single" w:sz="8" w:space="0" w:color="000000"/>
+            </w:tcBorders>
+            <w:shd w:val="clear" w:color="auto" w:fill="B7B7B7"/>
+            <w:tcMar>
+              <w:top w:w="100" w:type="dxa"/>
+              <w:left w:w="100" w:type="dxa"/>
+              <w:bottom w:w="100" w:type="dxa"/>
+              <w:right w:w="100" w:type="dxa"/>
+            </w:tcMar>
+          </w:tcPr>
+          <w:p>
+            <w:pPr>
+              <w:ind w:left="140" w:right="140"/>
+              <w:rPr>
+                <w:rFonts w:cs="David"/>
+                <w:sz w:val="24"/>
+                <w:szCs w:val="24"/>
+              </w:rPr>
+            </w:pPr>
+            <w:r>
+              <w:rPr>
+                <w:rFonts w:cs="David" w:hint="cs"/>
+                <w:sz w:val="24"/>
+                <w:szCs w:val="24"/>
+                <w:rtl/>
+              </w:rPr>
+              <w:t>122</w:t>
+            </w:r>
+          </w:p>
+        </w:tc>
+        <w:tc>
+          <w:tcPr>
+            <w:tcW w:w="1276" w:type="dxa"/>
+            <w:tcBorders>
+              <w:bottom w:val="single" w:sz="8" w:space="0" w:color="000000"/>
+              <w:right w:val="single" w:sz="8" w:space="0" w:color="000000"/>
+            </w:tcBorders>
+            <w:shd w:val="clear" w:color="auto" w:fill="B7B7B7"/>
+            <w:tcMar>
+              <w:top w:w="100" w:type="dxa"/>
+              <w:left w:w="100" w:type="dxa"/>
+              <w:bottom w:w="100" w:type="dxa"/>
+              <w:right w:w="100" w:type="dxa"/>
+            </w:tcMar>
+          </w:tcPr>
+          <w:p>
+            <w:pPr>
+              <w:ind w:left="140" w:right="140"/>
+              <w:rPr>
+                <w:rFonts w:cs="David"/>
+                <w:sz w:val="24"/>
+                <w:szCs w:val="24"/>
+                <w:rtl/>
+              </w:rPr>
+            </w:pPr>
+            <w:r>
+              <w:rPr>
+                <w:rFonts w:cs="David" w:hint="cs"/>
+                <w:sz w:val="24"/>
+                <w:szCs w:val="24"/>
+                <w:rtl/>
+              </w:rPr>
+              <w:t>סרבר-קליינט</w:t>
+            </w:r>
+          </w:p>
+        </w:tc>
+        <w:tc>
+          <w:tcPr>
+            <w:tcW w:w="2126" w:type="dxa"/>
+            <w:tcBorders>
+              <w:bottom w:val="single" w:sz="8" w:space="0" w:color="000000"/>
+              <w:right w:val="single" w:sz="8" w:space="0" w:color="000000"/>
+            </w:tcBorders>
+            <w:shd w:val="clear" w:color="auto" w:fill="B7B7B7"/>
+            <w:tcMar>
+              <w:top w:w="100" w:type="dxa"/>
+              <w:left w:w="100" w:type="dxa"/>
+              <w:bottom w:w="100" w:type="dxa"/>
+              <w:right w:w="100" w:type="dxa"/>
+            </w:tcMar>
+          </w:tcPr>
+          <w:p>
+            <w:pPr>
+              <w:ind w:left="140" w:right="140"/>
+              <w:rPr>
+                <w:rFonts w:cs="David"/>
+                <w:sz w:val="24"/>
+                <w:szCs w:val="24"/>
+                <w:rtl/>
+              </w:rPr>
+            </w:pPr>
+            <w:r>
+              <w:rPr>
+                <w:rFonts w:cs="David" w:hint="cs"/>
+                <w:sz w:val="24"/>
+                <w:szCs w:val="24"/>
+                <w:rtl/>
+              </w:rPr>
+              <w:t>מענה עזיבת משחק</w:t>
+            </w:r>
+          </w:p>
+        </w:tc>
+        <w:tc>
+          <w:tcPr>
+            <w:tcW w:w="5387" w:type="dxa"/>
+            <w:tcBorders>
+              <w:bottom w:val="single" w:sz="8" w:space="0" w:color="000000"/>
+              <w:right w:val="single" w:sz="8" w:space="0" w:color="000000"/>
+            </w:tcBorders>
+            <w:shd w:val="clear" w:color="auto" w:fill="B7B7B7"/>
+            <w:tcMar>
+              <w:top w:w="100" w:type="dxa"/>
+              <w:left w:w="100" w:type="dxa"/>
+              <w:bottom w:w="100" w:type="dxa"/>
+              <w:right w:w="100" w:type="dxa"/>
+            </w:tcMar>
+          </w:tcPr>
+          <w:p>
+            <w:pPr>
+              <w:bidi w:val="0"/>
+              <w:ind w:left="140" w:right="140"/>
+              <w:rPr>
+                <w:rFonts w:cs="David"/>
+                <w:sz w:val="24"/>
+                <w:szCs w:val="24"/>
+              </w:rPr>
+            </w:pPr>
+            <w:r>
+              <w:rPr>
+                <w:rFonts w:cs="David"/>
+                <w:sz w:val="24"/>
+                <w:szCs w:val="24"/>
+              </w:rPr>
+              <w:t>[122]</w:t>
+            </w:r>
             <w:bookmarkStart w:id="0" w:name="_GoBack"/>
             <w:bookmarkEnd w:id="0"/>
-            <w:r>
-              <w:rPr>
-                <w:rFonts w:cs="David"/>
-                <w:sz w:val="24"/>
-                <w:szCs w:val="24"/>
-              </w:rPr>
-              <w:t>172] //failed, not enough questions in database.</w:t>
-            </w:r>
           </w:p>
         </w:tc>
       </w:tr>
@@ -4607,29 +5381,30 @@
               <w:bottom w:val="single" w:sz="8" w:space="0" w:color="000000"/>
               <w:right w:val="single" w:sz="8" w:space="0" w:color="000000"/>
             </w:tcBorders>
-            <w:tcMar>
-              <w:top w:w="100" w:type="dxa"/>
-              <w:left w:w="100" w:type="dxa"/>
-              <w:bottom w:w="100" w:type="dxa"/>
-              <w:right w:w="100" w:type="dxa"/>
-            </w:tcMar>
-          </w:tcPr>
-          <w:p>
-            <w:pPr>
-              <w:ind w:left="140" w:right="140"/>
-              <w:rPr>
-                <w:rFonts w:cs="David"/>
-                <w:sz w:val="24"/>
-                <w:szCs w:val="24"/>
-              </w:rPr>
-            </w:pPr>
-            <w:r>
-              <w:rPr>
-                <w:rFonts w:cs="David"/>
-                <w:sz w:val="24"/>
-                <w:szCs w:val="24"/>
-              </w:rPr>
-              <w:t>118</w:t>
+            <w:shd w:val="clear" w:color="auto" w:fill="B7B7B7"/>
+            <w:tcMar>
+              <w:top w:w="100" w:type="dxa"/>
+              <w:left w:w="100" w:type="dxa"/>
+              <w:bottom w:w="100" w:type="dxa"/>
+              <w:right w:w="100" w:type="dxa"/>
+            </w:tcMar>
+          </w:tcPr>
+          <w:p>
+            <w:pPr>
+              <w:ind w:left="140" w:right="140"/>
+              <w:rPr>
+                <w:rFonts w:cs="David"/>
+                <w:sz w:val="24"/>
+                <w:szCs w:val="24"/>
+              </w:rPr>
+            </w:pPr>
+            <w:r>
+              <w:rPr>
+                <w:rFonts w:cs="David"/>
+                <w:sz w:val="24"/>
+                <w:szCs w:val="24"/>
+              </w:rPr>
+              <w:t>223</w:t>
             </w:r>
           </w:p>
         </w:tc>
@@ -4640,30 +5415,31 @@
               <w:bottom w:val="single" w:sz="8" w:space="0" w:color="000000"/>
               <w:right w:val="single" w:sz="8" w:space="0" w:color="000000"/>
             </w:tcBorders>
-            <w:tcMar>
-              <w:top w:w="100" w:type="dxa"/>
-              <w:left w:w="100" w:type="dxa"/>
-              <w:bottom w:w="100" w:type="dxa"/>
-              <w:right w:w="100" w:type="dxa"/>
-            </w:tcMar>
-          </w:tcPr>
-          <w:p>
-            <w:pPr>
-              <w:ind w:left="140" w:right="140"/>
-              <w:rPr>
-                <w:rFonts w:cs="David"/>
-                <w:sz w:val="24"/>
-                <w:szCs w:val="24"/>
-              </w:rPr>
-            </w:pPr>
-            <w:r>
-              <w:rPr>
-                <w:rFonts w:cs="David"/>
-                <w:sz w:val="24"/>
-                <w:szCs w:val="24"/>
-                <w:rtl/>
-              </w:rPr>
-              <w:t>סרבר-קליינט</w:t>
+            <w:shd w:val="clear" w:color="auto" w:fill="B7B7B7"/>
+            <w:tcMar>
+              <w:top w:w="100" w:type="dxa"/>
+              <w:left w:w="100" w:type="dxa"/>
+              <w:bottom w:w="100" w:type="dxa"/>
+              <w:right w:w="100" w:type="dxa"/>
+            </w:tcMar>
+          </w:tcPr>
+          <w:p>
+            <w:pPr>
+              <w:ind w:left="140" w:right="140"/>
+              <w:rPr>
+                <w:rFonts w:cs="David"/>
+                <w:sz w:val="24"/>
+                <w:szCs w:val="24"/>
+              </w:rPr>
+            </w:pPr>
+            <w:r>
+              <w:rPr>
+                <w:rFonts w:cs="David"/>
+                <w:sz w:val="24"/>
+                <w:szCs w:val="24"/>
+                <w:rtl/>
+              </w:rPr>
+              <w:t>קליינט-סרבר</w:t>
             </w:r>
           </w:p>
         </w:tc>
@@ -4674,41 +5450,40 @@
               <w:bottom w:val="single" w:sz="8" w:space="0" w:color="000000"/>
               <w:right w:val="single" w:sz="8" w:space="0" w:color="000000"/>
             </w:tcBorders>
-            <w:tcMar>
-              <w:top w:w="100" w:type="dxa"/>
-              <w:left w:w="100" w:type="dxa"/>
-              <w:bottom w:w="100" w:type="dxa"/>
-              <w:right w:w="100" w:type="dxa"/>
-            </w:tcMar>
-          </w:tcPr>
-          <w:p>
-            <w:pPr>
-              <w:ind w:left="140" w:right="140"/>
-              <w:rPr>
-                <w:rFonts w:cs="David"/>
-                <w:sz w:val="24"/>
-                <w:szCs w:val="24"/>
-              </w:rPr>
-            </w:pPr>
-            <w:r>
-              <w:rPr>
-                <w:rFonts w:cs="David"/>
-                <w:sz w:val="24"/>
-                <w:szCs w:val="24"/>
-                <w:rtl/>
-              </w:rPr>
-              <w:t>שליחת שאלה עם ארבע תשובות אפשריות</w:t>
-            </w:r>
-          </w:p>
-          <w:p>
-            <w:pPr>
-              <w:ind w:left="140" w:right="140"/>
-              <w:rPr>
-                <w:rFonts w:cs="David"/>
-                <w:sz w:val="24"/>
-                <w:szCs w:val="24"/>
-              </w:rPr>
-            </w:pPr>
+            <w:shd w:val="clear" w:color="auto" w:fill="B7B7B7"/>
+            <w:tcMar>
+              <w:top w:w="100" w:type="dxa"/>
+              <w:left w:w="100" w:type="dxa"/>
+              <w:bottom w:w="100" w:type="dxa"/>
+              <w:right w:w="100" w:type="dxa"/>
+            </w:tcMar>
+          </w:tcPr>
+          <w:p>
+            <w:pPr>
+              <w:ind w:left="140" w:right="140"/>
+              <w:rPr>
+                <w:rFonts w:cs="David"/>
+                <w:sz w:val="24"/>
+                <w:szCs w:val="24"/>
+              </w:rPr>
+            </w:pPr>
+            <w:r>
+              <w:rPr>
+                <w:rFonts w:cs="David"/>
+                <w:sz w:val="24"/>
+                <w:szCs w:val="24"/>
+                <w:rtl/>
+              </w:rPr>
+              <w:t xml:space="preserve">בקשת </w:t>
+            </w:r>
+            <w:r>
+              <w:rPr>
+                <w:rFonts w:cs="David"/>
+                <w:sz w:val="24"/>
+                <w:szCs w:val="24"/>
+              </w:rPr>
+              <w:t>best scores</w:t>
+            </w:r>
           </w:p>
         </w:tc>
         <w:tc>
@@ -4718,213 +5493,31 @@
               <w:bottom w:val="single" w:sz="8" w:space="0" w:color="000000"/>
               <w:right w:val="single" w:sz="8" w:space="0" w:color="000000"/>
             </w:tcBorders>
-            <w:tcMar>
-              <w:top w:w="100" w:type="dxa"/>
-              <w:left w:w="100" w:type="dxa"/>
-              <w:bottom w:w="100" w:type="dxa"/>
-              <w:right w:w="100" w:type="dxa"/>
-            </w:tcMar>
-          </w:tcPr>
-          <w:p>
-            <w:pPr>
-              <w:ind w:left="140" w:right="140"/>
-              <w:rPr>
-                <w:rFonts w:cs="David"/>
-                <w:sz w:val="24"/>
-                <w:szCs w:val="24"/>
-              </w:rPr>
-            </w:pPr>
-            <w:r>
-              <w:rPr>
-                <w:rFonts w:cs="David"/>
-                <w:sz w:val="24"/>
-                <w:szCs w:val="24"/>
-                <w:rtl/>
-              </w:rPr>
-              <w:t>קוד הודעה - 3 בתים</w:t>
-            </w:r>
-          </w:p>
-          <w:p>
-            <w:pPr>
-              <w:ind w:left="140" w:right="140"/>
-              <w:rPr>
-                <w:rFonts w:cs="David"/>
-                <w:sz w:val="24"/>
-                <w:szCs w:val="24"/>
-              </w:rPr>
-            </w:pPr>
-            <w:r>
-              <w:rPr>
-                <w:rFonts w:cs="David"/>
-                <w:sz w:val="24"/>
-                <w:szCs w:val="24"/>
-                <w:rtl/>
-              </w:rPr>
-              <w:t>גודל שאלה - 3 בתים</w:t>
-            </w:r>
-          </w:p>
-          <w:p>
-            <w:pPr>
-              <w:ind w:left="140" w:right="140"/>
-              <w:rPr>
-                <w:rFonts w:cs="David"/>
-                <w:sz w:val="24"/>
-                <w:szCs w:val="24"/>
-              </w:rPr>
-            </w:pPr>
-            <w:r>
-              <w:rPr>
-                <w:rFonts w:cs="David"/>
-                <w:sz w:val="24"/>
-                <w:szCs w:val="24"/>
-                <w:rtl/>
-              </w:rPr>
-              <w:t>שאלה</w:t>
-            </w:r>
-          </w:p>
-          <w:p>
-            <w:pPr>
-              <w:ind w:left="140" w:right="140"/>
-              <w:rPr>
-                <w:rFonts w:cs="David"/>
-                <w:sz w:val="24"/>
-                <w:szCs w:val="24"/>
-              </w:rPr>
-            </w:pPr>
-            <w:r>
-              <w:rPr>
-                <w:rFonts w:cs="David"/>
-                <w:sz w:val="24"/>
-                <w:szCs w:val="24"/>
-                <w:rtl/>
-              </w:rPr>
-              <w:t>[ גודל תשובה - 3 בתים</w:t>
-            </w:r>
-          </w:p>
-          <w:p>
-            <w:pPr>
-              <w:ind w:left="140" w:right="140"/>
-              <w:rPr>
-                <w:rFonts w:cs="David"/>
-                <w:sz w:val="24"/>
-                <w:szCs w:val="24"/>
-              </w:rPr>
-            </w:pPr>
-            <w:r>
-              <w:rPr>
-                <w:rFonts w:cs="David"/>
-                <w:sz w:val="24"/>
-                <w:szCs w:val="24"/>
-                <w:rtl/>
-              </w:rPr>
-              <w:t>תשובה]- עבור כל תשובה</w:t>
-            </w:r>
-          </w:p>
-          <w:p>
-            <w:pPr>
-              <w:bidi w:val="0"/>
-              <w:ind w:left="140" w:right="140"/>
-              <w:rPr>
-                <w:rFonts w:cs="David"/>
-                <w:sz w:val="24"/>
-                <w:szCs w:val="24"/>
-              </w:rPr>
-            </w:pPr>
-            <w:r>
-              <w:rPr>
-                <w:rFonts w:cs="David"/>
-                <w:sz w:val="24"/>
-                <w:szCs w:val="24"/>
-              </w:rPr>
-              <w:t>[118 ### question ###answer1###answer2###answer3###answer4]</w:t>
-            </w:r>
-          </w:p>
-          <w:p>
-            <w:pPr>
-              <w:ind w:left="140" w:right="140"/>
-              <w:rPr>
-                <w:rFonts w:cs="David"/>
-                <w:sz w:val="24"/>
-                <w:szCs w:val="24"/>
-              </w:rPr>
-            </w:pPr>
-          </w:p>
-          <w:p>
-            <w:pPr>
-              <w:ind w:right="140"/>
-              <w:rPr>
-                <w:rFonts w:cs="David"/>
-                <w:sz w:val="24"/>
-                <w:szCs w:val="24"/>
-              </w:rPr>
-            </w:pPr>
-            <w:r>
-              <w:rPr>
-                <w:rFonts w:cs="David"/>
-                <w:sz w:val="24"/>
-                <w:szCs w:val="24"/>
-                <w:rtl/>
-              </w:rPr>
-              <w:t xml:space="preserve">במקרה של כישלון יישלח(נשלח רק </w:t>
-            </w:r>
-            <w:proofErr w:type="spellStart"/>
-            <w:r>
-              <w:rPr>
-                <w:rFonts w:cs="David"/>
-                <w:sz w:val="24"/>
-                <w:szCs w:val="24"/>
-                <w:rtl/>
-              </w:rPr>
-              <w:t>לאדמין</w:t>
-            </w:r>
-            <w:proofErr w:type="spellEnd"/>
-            <w:r>
-              <w:rPr>
-                <w:rFonts w:cs="David"/>
-                <w:sz w:val="24"/>
-                <w:szCs w:val="24"/>
-                <w:rtl/>
-              </w:rPr>
-              <w:t>):</w:t>
-            </w:r>
-          </w:p>
-          <w:p>
-            <w:pPr>
-              <w:bidi w:val="0"/>
-              <w:ind w:right="140"/>
-              <w:rPr>
-                <w:rFonts w:cs="David"/>
-                <w:sz w:val="24"/>
-                <w:szCs w:val="24"/>
-              </w:rPr>
-            </w:pPr>
-            <w:r>
-              <w:rPr>
-                <w:rFonts w:cs="David"/>
-                <w:sz w:val="24"/>
-                <w:szCs w:val="24"/>
-              </w:rPr>
-              <w:t>[1180]</w:t>
-            </w:r>
-          </w:p>
-          <w:p>
-            <w:pPr>
-              <w:ind w:right="140"/>
-              <w:rPr>
-                <w:rFonts w:cs="David"/>
-                <w:sz w:val="24"/>
-                <w:szCs w:val="24"/>
-                <w:rtl/>
-              </w:rPr>
-            </w:pPr>
-            <w:r>
-              <w:rPr>
-                <w:rFonts w:cs="David"/>
-                <w:sz w:val="24"/>
-                <w:szCs w:val="24"/>
-                <w:rtl/>
-              </w:rPr>
-              <w:t>כלומר ניתן לזהות שגיאה כשאורך השאלה הוא 0.</w:t>
+            <w:shd w:val="clear" w:color="auto" w:fill="B7B7B7"/>
+            <w:tcMar>
+              <w:top w:w="100" w:type="dxa"/>
+              <w:left w:w="100" w:type="dxa"/>
+              <w:bottom w:w="100" w:type="dxa"/>
+              <w:right w:w="100" w:type="dxa"/>
+            </w:tcMar>
+          </w:tcPr>
+          <w:p>
+            <w:pPr>
+              <w:ind w:left="140" w:right="140"/>
+              <w:jc w:val="right"/>
+              <w:rPr>
+                <w:rFonts w:cs="David"/>
+                <w:sz w:val="24"/>
+                <w:szCs w:val="24"/>
+              </w:rPr>
+            </w:pPr>
+            <w:r>
+              <w:rPr>
+                <w:rFonts w:cs="David"/>
+                <w:sz w:val="24"/>
+                <w:szCs w:val="24"/>
+              </w:rPr>
+              <w:t>[223]</w:t>
             </w:r>
           </w:p>
         </w:tc>
@@ -4938,30 +5531,29 @@
               <w:bottom w:val="single" w:sz="8" w:space="0" w:color="000000"/>
               <w:right w:val="single" w:sz="8" w:space="0" w:color="000000"/>
             </w:tcBorders>
-            <w:shd w:val="clear" w:color="auto" w:fill="B7B7B7"/>
-            <w:tcMar>
-              <w:top w:w="100" w:type="dxa"/>
-              <w:left w:w="100" w:type="dxa"/>
-              <w:bottom w:w="100" w:type="dxa"/>
-              <w:right w:w="100" w:type="dxa"/>
-            </w:tcMar>
-          </w:tcPr>
-          <w:p>
-            <w:pPr>
-              <w:ind w:left="140" w:right="140"/>
-              <w:rPr>
-                <w:rFonts w:cs="David"/>
-                <w:sz w:val="24"/>
-                <w:szCs w:val="24"/>
-              </w:rPr>
-            </w:pPr>
-            <w:r>
-              <w:rPr>
-                <w:rFonts w:cs="David"/>
-                <w:sz w:val="24"/>
-                <w:szCs w:val="24"/>
-              </w:rPr>
-              <w:t>219</w:t>
+            <w:tcMar>
+              <w:top w:w="100" w:type="dxa"/>
+              <w:left w:w="100" w:type="dxa"/>
+              <w:bottom w:w="100" w:type="dxa"/>
+              <w:right w:w="100" w:type="dxa"/>
+            </w:tcMar>
+          </w:tcPr>
+          <w:p>
+            <w:pPr>
+              <w:ind w:left="140" w:right="140"/>
+              <w:rPr>
+                <w:rFonts w:cs="David"/>
+                <w:sz w:val="24"/>
+                <w:szCs w:val="24"/>
+              </w:rPr>
+            </w:pPr>
+            <w:r>
+              <w:rPr>
+                <w:rFonts w:cs="David"/>
+                <w:sz w:val="24"/>
+                <w:szCs w:val="24"/>
+              </w:rPr>
+              <w:t>124</w:t>
             </w:r>
           </w:p>
         </w:tc>
@@ -4972,31 +5564,30 @@
               <w:bottom w:val="single" w:sz="8" w:space="0" w:color="000000"/>
               <w:right w:val="single" w:sz="8" w:space="0" w:color="000000"/>
             </w:tcBorders>
-            <w:shd w:val="clear" w:color="auto" w:fill="B7B7B7"/>
-            <w:tcMar>
-              <w:top w:w="100" w:type="dxa"/>
-              <w:left w:w="100" w:type="dxa"/>
-              <w:bottom w:w="100" w:type="dxa"/>
-              <w:right w:w="100" w:type="dxa"/>
-            </w:tcMar>
-          </w:tcPr>
-          <w:p>
-            <w:pPr>
-              <w:ind w:left="140" w:right="140"/>
-              <w:rPr>
-                <w:rFonts w:cs="David"/>
-                <w:sz w:val="24"/>
-                <w:szCs w:val="24"/>
-              </w:rPr>
-            </w:pPr>
-            <w:r>
-              <w:rPr>
-                <w:rFonts w:cs="David"/>
-                <w:sz w:val="24"/>
-                <w:szCs w:val="24"/>
-                <w:rtl/>
-              </w:rPr>
-              <w:t>קליינט-סרבר</w:t>
+            <w:tcMar>
+              <w:top w:w="100" w:type="dxa"/>
+              <w:left w:w="100" w:type="dxa"/>
+              <w:bottom w:w="100" w:type="dxa"/>
+              <w:right w:w="100" w:type="dxa"/>
+            </w:tcMar>
+          </w:tcPr>
+          <w:p>
+            <w:pPr>
+              <w:ind w:left="140" w:right="140"/>
+              <w:rPr>
+                <w:rFonts w:cs="David"/>
+                <w:sz w:val="24"/>
+                <w:szCs w:val="24"/>
+              </w:rPr>
+            </w:pPr>
+            <w:r>
+              <w:rPr>
+                <w:rFonts w:cs="David"/>
+                <w:sz w:val="24"/>
+                <w:szCs w:val="24"/>
+                <w:rtl/>
+              </w:rPr>
+              <w:t>סרבר קליינט</w:t>
             </w:r>
           </w:p>
         </w:tc>
@@ -5007,43 +5598,39 @@
               <w:bottom w:val="single" w:sz="8" w:space="0" w:color="000000"/>
               <w:right w:val="single" w:sz="8" w:space="0" w:color="000000"/>
             </w:tcBorders>
-            <w:shd w:val="clear" w:color="auto" w:fill="B7B7B7"/>
-            <w:tcMar>
-              <w:top w:w="100" w:type="dxa"/>
-              <w:left w:w="100" w:type="dxa"/>
-              <w:bottom w:w="100" w:type="dxa"/>
-              <w:right w:w="100" w:type="dxa"/>
-            </w:tcMar>
-          </w:tcPr>
-          <w:p>
-            <w:pPr>
-              <w:ind w:left="140" w:right="140"/>
-              <w:rPr>
-                <w:rFonts w:cs="David"/>
-                <w:sz w:val="24"/>
-                <w:szCs w:val="24"/>
-              </w:rPr>
-            </w:pPr>
-            <w:r>
-              <w:rPr>
-                <w:rFonts w:cs="David"/>
-                <w:sz w:val="24"/>
-                <w:szCs w:val="24"/>
-                <w:rtl/>
-              </w:rPr>
-              <w:t xml:space="preserve">הלקוח שולח את </w:t>
-            </w:r>
-            <w:proofErr w:type="spellStart"/>
-            <w:r>
-              <w:rPr>
-                <w:rFonts w:cs="David"/>
-                <w:sz w:val="24"/>
-                <w:szCs w:val="24"/>
-                <w:rtl/>
-              </w:rPr>
-              <w:t>תשובותו</w:t>
-            </w:r>
-            <w:proofErr w:type="spellEnd"/>
+            <w:tcMar>
+              <w:top w:w="100" w:type="dxa"/>
+              <w:left w:w="100" w:type="dxa"/>
+              <w:bottom w:w="100" w:type="dxa"/>
+              <w:right w:w="100" w:type="dxa"/>
+            </w:tcMar>
+          </w:tcPr>
+          <w:p>
+            <w:pPr>
+              <w:ind w:left="140" w:right="140"/>
+              <w:rPr>
+                <w:rFonts w:cs="David"/>
+                <w:sz w:val="24"/>
+                <w:szCs w:val="24"/>
+              </w:rPr>
+            </w:pPr>
+            <w:r>
+              <w:rPr>
+                <w:rFonts w:cs="David"/>
+                <w:sz w:val="24"/>
+                <w:szCs w:val="24"/>
+                <w:rtl/>
+              </w:rPr>
+              <w:t xml:space="preserve">מענה על בקשת </w:t>
+            </w:r>
+            <w:r>
+              <w:rPr>
+                <w:rFonts w:cs="David"/>
+                <w:sz w:val="24"/>
+                <w:szCs w:val="24"/>
+              </w:rPr>
+              <w:t>best scores</w:t>
+            </w:r>
           </w:p>
         </w:tc>
         <w:tc>
@@ -5053,69 +5640,126 @@
               <w:bottom w:val="single" w:sz="8" w:space="0" w:color="000000"/>
               <w:right w:val="single" w:sz="8" w:space="0" w:color="000000"/>
             </w:tcBorders>
-            <w:shd w:val="clear" w:color="auto" w:fill="B7B7B7"/>
-            <w:tcMar>
-              <w:top w:w="100" w:type="dxa"/>
-              <w:left w:w="100" w:type="dxa"/>
-              <w:bottom w:w="100" w:type="dxa"/>
-              <w:right w:w="100" w:type="dxa"/>
-            </w:tcMar>
-          </w:tcPr>
-          <w:p>
-            <w:pPr>
-              <w:ind w:left="140" w:right="140"/>
-              <w:rPr>
-                <w:rFonts w:cs="David"/>
-                <w:sz w:val="24"/>
-                <w:szCs w:val="24"/>
-              </w:rPr>
-            </w:pPr>
-            <w:r>
-              <w:rPr>
-                <w:rFonts w:cs="David"/>
-                <w:sz w:val="24"/>
-                <w:szCs w:val="24"/>
-                <w:rtl/>
-              </w:rPr>
-              <w:t>קוד הודעה - 3 בתים (כמחרוזת)</w:t>
-            </w:r>
-          </w:p>
-          <w:p>
-            <w:pPr>
-              <w:ind w:left="140" w:right="140"/>
-              <w:rPr>
-                <w:rFonts w:cs="David"/>
-                <w:sz w:val="24"/>
-                <w:szCs w:val="24"/>
-              </w:rPr>
-            </w:pPr>
-            <w:r>
-              <w:rPr>
-                <w:rFonts w:cs="David"/>
-                <w:sz w:val="24"/>
-                <w:szCs w:val="24"/>
-                <w:rtl/>
-              </w:rPr>
-              <w:t>מספר התשובה - בית 1 (כתו)</w:t>
-            </w:r>
-          </w:p>
-          <w:p>
-            <w:pPr>
-              <w:ind w:right="140"/>
-              <w:rPr>
-                <w:rFonts w:cs="David"/>
-                <w:sz w:val="24"/>
-                <w:szCs w:val="24"/>
-              </w:rPr>
-            </w:pPr>
-            <w:r>
-              <w:rPr>
-                <w:rFonts w:cs="David"/>
-                <w:sz w:val="24"/>
-                <w:szCs w:val="24"/>
-                <w:rtl/>
-              </w:rPr>
-              <w:t>זמן תשובה - 2 בתים (הזמן שלקח לשחקן לענות)</w:t>
+            <w:tcMar>
+              <w:top w:w="100" w:type="dxa"/>
+              <w:left w:w="100" w:type="dxa"/>
+              <w:bottom w:w="100" w:type="dxa"/>
+              <w:right w:w="100" w:type="dxa"/>
+            </w:tcMar>
+          </w:tcPr>
+          <w:p>
+            <w:pPr>
+              <w:ind w:left="140" w:right="140"/>
+              <w:rPr>
+                <w:rFonts w:cs="David"/>
+                <w:sz w:val="24"/>
+                <w:szCs w:val="24"/>
+                <w:rtl/>
+              </w:rPr>
+            </w:pPr>
+            <w:r>
+              <w:rPr>
+                <w:rFonts w:cs="David"/>
+                <w:sz w:val="24"/>
+                <w:szCs w:val="24"/>
+                <w:rtl/>
+              </w:rPr>
+              <w:t>קוד הודעה- 3 בתים</w:t>
+            </w:r>
+          </w:p>
+          <w:p>
+            <w:pPr>
+              <w:ind w:left="140" w:right="140"/>
+              <w:rPr>
+                <w:rFonts w:cs="David"/>
+                <w:sz w:val="24"/>
+                <w:szCs w:val="24"/>
+              </w:rPr>
+            </w:pPr>
+            <w:r>
+              <w:rPr>
+                <w:rFonts w:cs="David"/>
+                <w:sz w:val="24"/>
+                <w:szCs w:val="24"/>
+                <w:rtl/>
+              </w:rPr>
+              <w:t>[ גודל שם משתמש - 2 בתים</w:t>
+            </w:r>
+          </w:p>
+          <w:p>
+            <w:pPr>
+              <w:ind w:left="140" w:right="140"/>
+              <w:rPr>
+                <w:rFonts w:cs="David"/>
+                <w:sz w:val="24"/>
+                <w:szCs w:val="24"/>
+              </w:rPr>
+            </w:pPr>
+            <w:r>
+              <w:rPr>
+                <w:rFonts w:cs="David"/>
+                <w:sz w:val="24"/>
+                <w:szCs w:val="24"/>
+                <w:rtl/>
+              </w:rPr>
+              <w:t>שם משתמש</w:t>
+            </w:r>
+          </w:p>
+          <w:p>
+            <w:pPr>
+              <w:ind w:left="140" w:right="140"/>
+              <w:rPr>
+                <w:rFonts w:cs="David"/>
+                <w:sz w:val="24"/>
+                <w:szCs w:val="24"/>
+              </w:rPr>
+            </w:pPr>
+            <w:r>
+              <w:rPr>
+                <w:rFonts w:cs="David"/>
+                <w:sz w:val="24"/>
+                <w:szCs w:val="24"/>
+                <w:rtl/>
+              </w:rPr>
+              <w:t>מספר תשובות נכונות -  6 בתים]</w:t>
+            </w:r>
+          </w:p>
+          <w:p>
+            <w:pPr>
+              <w:ind w:left="140" w:right="140"/>
+              <w:rPr>
+                <w:rFonts w:cs="David"/>
+                <w:sz w:val="24"/>
+                <w:szCs w:val="24"/>
+              </w:rPr>
+            </w:pPr>
+            <w:r>
+              <w:rPr>
+                <w:rFonts w:cs="David"/>
+                <w:sz w:val="24"/>
+                <w:szCs w:val="24"/>
+                <w:rtl/>
+              </w:rPr>
+              <w:t>נשלחים 3 יוזרים עם התוצאות שלהם.</w:t>
+            </w:r>
+          </w:p>
+          <w:p>
+            <w:pPr>
+              <w:ind w:left="140" w:right="140"/>
+              <w:rPr>
+                <w:rFonts w:cs="David"/>
+                <w:sz w:val="24"/>
+                <w:szCs w:val="24"/>
+              </w:rPr>
+            </w:pPr>
+            <w:r>
+              <w:rPr>
+                <w:rFonts w:cs="David"/>
+                <w:sz w:val="24"/>
+                <w:szCs w:val="24"/>
+                <w:rtl/>
+              </w:rPr>
+              <w:t>במידה ויש פחות משלושה יוזרים שרשומים במערכת השרת ישלח עבור משתמש לא קיים את הפרטים הבאים: גודל שם משתמש=0 תוצאה=0</w:t>
             </w:r>
           </w:p>
           <w:p>
@@ -5134,74 +5778,7 @@
                 <w:sz w:val="24"/>
                 <w:szCs w:val="24"/>
               </w:rPr>
-              <w:t xml:space="preserve">[219 </w:t>
-            </w:r>
-            <w:proofErr w:type="spellStart"/>
-            <w:r>
-              <w:rPr>
-                <w:rFonts w:cs="David"/>
-                <w:sz w:val="24"/>
-                <w:szCs w:val="24"/>
-              </w:rPr>
-              <w:t>answerNumber</w:t>
-            </w:r>
-            <w:proofErr w:type="spellEnd"/>
-            <w:r>
-              <w:rPr>
-                <w:rFonts w:cs="David"/>
-                <w:sz w:val="24"/>
-                <w:szCs w:val="24"/>
-              </w:rPr>
-              <w:t xml:space="preserve"> </w:t>
-            </w:r>
-            <w:proofErr w:type="spellStart"/>
-            <w:r>
-              <w:rPr>
-                <w:rFonts w:cs="David"/>
-                <w:sz w:val="24"/>
-                <w:szCs w:val="24"/>
-              </w:rPr>
-              <w:t>TimeInSeconds</w:t>
-            </w:r>
-            <w:proofErr w:type="spellEnd"/>
-            <w:r>
-              <w:rPr>
-                <w:rFonts w:cs="David"/>
-                <w:sz w:val="24"/>
-                <w:szCs w:val="24"/>
-              </w:rPr>
-              <w:t>]</w:t>
-            </w:r>
-          </w:p>
-          <w:p>
-            <w:pPr>
-              <w:bidi w:val="0"/>
-              <w:ind w:left="140" w:right="140"/>
-              <w:rPr>
-                <w:rFonts w:cs="David"/>
-                <w:sz w:val="24"/>
-                <w:szCs w:val="24"/>
-              </w:rPr>
-            </w:pPr>
-          </w:p>
-          <w:p>
-            <w:pPr>
-              <w:ind w:left="140" w:right="140"/>
-              <w:rPr>
-                <w:rFonts w:cs="David"/>
-                <w:sz w:val="24"/>
-                <w:szCs w:val="24"/>
-                <w:rtl/>
-              </w:rPr>
-            </w:pPr>
-            <w:r>
-              <w:rPr>
-                <w:rFonts w:cs="David" w:hint="cs"/>
-                <w:sz w:val="24"/>
-                <w:szCs w:val="24"/>
-                <w:rtl/>
-              </w:rPr>
-              <w:t>במידה והשחקן לא ענה בזמן על השאלה  מספר התשובה יהיה 5.</w:t>
+              <w:t>[124 ## userName highestScore ## userName highestScore  ## userName highestScore]</w:t>
             </w:r>
           </w:p>
         </w:tc>
@@ -5215,29 +5792,30 @@
               <w:bottom w:val="single" w:sz="8" w:space="0" w:color="000000"/>
               <w:right w:val="single" w:sz="8" w:space="0" w:color="000000"/>
             </w:tcBorders>
-            <w:tcMar>
-              <w:top w:w="100" w:type="dxa"/>
-              <w:left w:w="100" w:type="dxa"/>
-              <w:bottom w:w="100" w:type="dxa"/>
-              <w:right w:w="100" w:type="dxa"/>
-            </w:tcMar>
-          </w:tcPr>
-          <w:p>
-            <w:pPr>
-              <w:ind w:left="140" w:right="140"/>
-              <w:rPr>
-                <w:rFonts w:cs="David"/>
-                <w:sz w:val="24"/>
-                <w:szCs w:val="24"/>
-              </w:rPr>
-            </w:pPr>
-            <w:r>
-              <w:rPr>
-                <w:rFonts w:cs="David"/>
-                <w:sz w:val="24"/>
-                <w:szCs w:val="24"/>
-              </w:rPr>
-              <w:t>120</w:t>
+            <w:shd w:val="clear" w:color="auto" w:fill="AEAAAA"/>
+            <w:tcMar>
+              <w:top w:w="100" w:type="dxa"/>
+              <w:left w:w="100" w:type="dxa"/>
+              <w:bottom w:w="100" w:type="dxa"/>
+              <w:right w:w="100" w:type="dxa"/>
+            </w:tcMar>
+          </w:tcPr>
+          <w:p>
+            <w:pPr>
+              <w:ind w:left="140" w:right="140"/>
+              <w:rPr>
+                <w:rFonts w:cs="David"/>
+                <w:sz w:val="24"/>
+                <w:szCs w:val="24"/>
+              </w:rPr>
+            </w:pPr>
+            <w:r>
+              <w:rPr>
+                <w:rFonts w:cs="David"/>
+                <w:sz w:val="24"/>
+                <w:szCs w:val="24"/>
+              </w:rPr>
+              <w:t>225</w:t>
             </w:r>
           </w:p>
         </w:tc>
@@ -5248,30 +5826,31 @@
               <w:bottom w:val="single" w:sz="8" w:space="0" w:color="000000"/>
               <w:right w:val="single" w:sz="8" w:space="0" w:color="000000"/>
             </w:tcBorders>
-            <w:tcMar>
-              <w:top w:w="100" w:type="dxa"/>
-              <w:left w:w="100" w:type="dxa"/>
-              <w:bottom w:w="100" w:type="dxa"/>
-              <w:right w:w="100" w:type="dxa"/>
-            </w:tcMar>
-          </w:tcPr>
-          <w:p>
-            <w:pPr>
-              <w:ind w:left="140" w:right="140"/>
-              <w:rPr>
-                <w:rFonts w:cs="David"/>
-                <w:sz w:val="24"/>
-                <w:szCs w:val="24"/>
-              </w:rPr>
-            </w:pPr>
-            <w:r>
-              <w:rPr>
-                <w:rFonts w:cs="David"/>
-                <w:sz w:val="24"/>
-                <w:szCs w:val="24"/>
-                <w:rtl/>
-              </w:rPr>
-              <w:t>סרבר-קליינט</w:t>
+            <w:shd w:val="clear" w:color="auto" w:fill="AEAAAA"/>
+            <w:tcMar>
+              <w:top w:w="100" w:type="dxa"/>
+              <w:left w:w="100" w:type="dxa"/>
+              <w:bottom w:w="100" w:type="dxa"/>
+              <w:right w:w="100" w:type="dxa"/>
+            </w:tcMar>
+          </w:tcPr>
+          <w:p>
+            <w:pPr>
+              <w:ind w:left="140" w:right="140"/>
+              <w:rPr>
+                <w:rFonts w:cs="David"/>
+                <w:sz w:val="24"/>
+                <w:szCs w:val="24"/>
+              </w:rPr>
+            </w:pPr>
+            <w:r>
+              <w:rPr>
+                <w:rFonts w:cs="David"/>
+                <w:sz w:val="24"/>
+                <w:szCs w:val="24"/>
+                <w:rtl/>
+              </w:rPr>
+              <w:t>קליינט-סרבר</w:t>
             </w:r>
           </w:p>
         </w:tc>
@@ -5282,30 +5861,31 @@
               <w:bottom w:val="single" w:sz="8" w:space="0" w:color="000000"/>
               <w:right w:val="single" w:sz="8" w:space="0" w:color="000000"/>
             </w:tcBorders>
-            <w:tcMar>
-              <w:top w:w="100" w:type="dxa"/>
-              <w:left w:w="100" w:type="dxa"/>
-              <w:bottom w:w="100" w:type="dxa"/>
-              <w:right w:w="100" w:type="dxa"/>
-            </w:tcMar>
-          </w:tcPr>
-          <w:p>
-            <w:pPr>
-              <w:ind w:left="140" w:right="140"/>
-              <w:rPr>
-                <w:rFonts w:cs="David"/>
-                <w:sz w:val="24"/>
-                <w:szCs w:val="24"/>
-              </w:rPr>
-            </w:pPr>
-            <w:r>
-              <w:rPr>
-                <w:rFonts w:cs="David"/>
-                <w:sz w:val="24"/>
-                <w:szCs w:val="24"/>
-                <w:rtl/>
-              </w:rPr>
-              <w:t>התייחסות השרת לנכונות השאלה</w:t>
+            <w:shd w:val="clear" w:color="auto" w:fill="AEAAAA"/>
+            <w:tcMar>
+              <w:top w:w="100" w:type="dxa"/>
+              <w:left w:w="100" w:type="dxa"/>
+              <w:bottom w:w="100" w:type="dxa"/>
+              <w:right w:w="100" w:type="dxa"/>
+            </w:tcMar>
+          </w:tcPr>
+          <w:p>
+            <w:pPr>
+              <w:ind w:left="140" w:right="140"/>
+              <w:rPr>
+                <w:rFonts w:cs="David"/>
+                <w:sz w:val="24"/>
+                <w:szCs w:val="24"/>
+              </w:rPr>
+            </w:pPr>
+            <w:r>
+              <w:rPr>
+                <w:rFonts w:cs="David"/>
+                <w:sz w:val="24"/>
+                <w:szCs w:val="24"/>
+                <w:rtl/>
+              </w:rPr>
+              <w:t>בקשת "מצב אישי"</w:t>
             </w:r>
           </w:p>
         </w:tc>
@@ -5316,33 +5896,14 @@
               <w:bottom w:val="single" w:sz="8" w:space="0" w:color="000000"/>
               <w:right w:val="single" w:sz="8" w:space="0" w:color="000000"/>
             </w:tcBorders>
-            <w:tcMar>
-              <w:top w:w="100" w:type="dxa"/>
-              <w:left w:w="100" w:type="dxa"/>
-              <w:bottom w:w="100" w:type="dxa"/>
-              <w:right w:w="100" w:type="dxa"/>
-            </w:tcMar>
-          </w:tcPr>
-          <w:p>
-            <w:pPr>
-              <w:ind w:left="140" w:right="140"/>
-              <w:rPr>
-                <w:rFonts w:cs="David"/>
-                <w:sz w:val="24"/>
-                <w:szCs w:val="24"/>
-                <w:rtl/>
-              </w:rPr>
-            </w:pPr>
-            <w:r>
-              <w:rPr>
-                <w:rFonts w:cs="David"/>
-                <w:sz w:val="24"/>
-                <w:szCs w:val="24"/>
-                <w:rtl/>
-              </w:rPr>
-              <w:t>נכון\לא נכון :תו אחד -  1\0</w:t>
-            </w:r>
-          </w:p>
+            <w:shd w:val="clear" w:color="auto" w:fill="AEAAAA"/>
+            <w:tcMar>
+              <w:top w:w="100" w:type="dxa"/>
+              <w:left w:w="100" w:type="dxa"/>
+              <w:bottom w:w="100" w:type="dxa"/>
+              <w:right w:w="100" w:type="dxa"/>
+            </w:tcMar>
+          </w:tcPr>
           <w:p>
             <w:pPr>
               <w:bidi w:val="0"/>
@@ -5359,25 +5920,7 @@
                 <w:sz w:val="24"/>
                 <w:szCs w:val="24"/>
               </w:rPr>
-              <w:t xml:space="preserve">[120 </w:t>
-            </w:r>
-            <w:proofErr w:type="spellStart"/>
-            <w:r>
-              <w:rPr>
-                <w:rFonts w:cs="David"/>
-                <w:sz w:val="24"/>
-                <w:szCs w:val="24"/>
-              </w:rPr>
-              <w:t>lastAnswerIndication</w:t>
-            </w:r>
-            <w:proofErr w:type="spellEnd"/>
-            <w:r>
-              <w:rPr>
-                <w:rFonts w:cs="David"/>
-                <w:sz w:val="24"/>
-                <w:szCs w:val="24"/>
-              </w:rPr>
-              <w:t>]</w:t>
+              <w:t>[225]</w:t>
             </w:r>
           </w:p>
         </w:tc>
@@ -5413,7 +5956,7 @@
                 <w:sz w:val="24"/>
                 <w:szCs w:val="24"/>
               </w:rPr>
-              <w:t>121</w:t>
+              <w:t>126</w:t>
             </w:r>
           </w:p>
         </w:tc>
@@ -5481,7 +6024,7 @@
                 <w:szCs w:val="24"/>
                 <w:rtl/>
               </w:rPr>
-              <w:t>הודעת סיום משחק</w:t>
+              <w:t>מענה לבקשת "מצב אישי"</w:t>
             </w:r>
           </w:p>
         </w:tc>
@@ -5516,103 +6059,91 @@
                 <w:szCs w:val="24"/>
                 <w:rtl/>
               </w:rPr>
-              <w:t>קוד הודעה - 3 בתים (כמחרוזת)</w:t>
-            </w:r>
-          </w:p>
-          <w:p>
-            <w:pPr>
-              <w:ind w:left="140" w:right="140"/>
-              <w:rPr>
-                <w:rFonts w:cs="David"/>
-                <w:sz w:val="24"/>
-                <w:szCs w:val="24"/>
-              </w:rPr>
-            </w:pPr>
-            <w:r>
-              <w:rPr>
-                <w:rFonts w:cs="David"/>
-                <w:sz w:val="24"/>
-                <w:szCs w:val="24"/>
-                <w:rtl/>
-              </w:rPr>
-              <w:t xml:space="preserve">מספר </w:t>
-            </w:r>
-            <w:proofErr w:type="spellStart"/>
-            <w:r>
-              <w:rPr>
-                <w:rFonts w:cs="David"/>
-                <w:sz w:val="24"/>
-                <w:szCs w:val="24"/>
-                <w:rtl/>
-              </w:rPr>
-              <w:t>יוזרים</w:t>
-            </w:r>
-            <w:proofErr w:type="spellEnd"/>
-            <w:r>
-              <w:rPr>
-                <w:rFonts w:cs="David"/>
-                <w:sz w:val="24"/>
-                <w:szCs w:val="24"/>
-                <w:rtl/>
-              </w:rPr>
-              <w:t xml:space="preserve"> - בית אחד (כתו)</w:t>
-            </w:r>
-          </w:p>
-          <w:p>
-            <w:pPr>
-              <w:ind w:left="140" w:right="140"/>
-              <w:rPr>
-                <w:rFonts w:cs="David"/>
-                <w:sz w:val="24"/>
-                <w:szCs w:val="24"/>
-              </w:rPr>
-            </w:pPr>
-            <w:r>
-              <w:rPr>
-                <w:rFonts w:cs="David"/>
-                <w:sz w:val="24"/>
-                <w:szCs w:val="24"/>
-                <w:rtl/>
-              </w:rPr>
-              <w:t>[גודל שם משתמש - 2 בתים</w:t>
-            </w:r>
-          </w:p>
-          <w:p>
-            <w:pPr>
-              <w:ind w:left="140" w:right="140"/>
-              <w:rPr>
-                <w:rFonts w:cs="David"/>
-                <w:sz w:val="24"/>
-                <w:szCs w:val="24"/>
-              </w:rPr>
-            </w:pPr>
-            <w:r>
-              <w:rPr>
-                <w:rFonts w:cs="David"/>
-                <w:sz w:val="24"/>
-                <w:szCs w:val="24"/>
-                <w:rtl/>
-              </w:rPr>
-              <w:t>שם משתמש]</w:t>
-            </w:r>
-          </w:p>
-          <w:p>
-            <w:pPr>
-              <w:ind w:left="140" w:right="140"/>
-              <w:rPr>
-                <w:rFonts w:cs="David"/>
-                <w:sz w:val="24"/>
-                <w:szCs w:val="24"/>
-              </w:rPr>
-            </w:pPr>
-            <w:r>
-              <w:rPr>
-                <w:rFonts w:cs="David"/>
-                <w:sz w:val="24"/>
-                <w:szCs w:val="24"/>
-                <w:rtl/>
-              </w:rPr>
-              <w:t>תוצאה -(מספר התשובות הנכונות) 2 בתים</w:t>
+              <w:t>מספר המשחקים - 4 בתים</w:t>
+            </w:r>
+          </w:p>
+          <w:p>
+            <w:pPr>
+              <w:ind w:left="140" w:right="140"/>
+              <w:rPr>
+                <w:rFonts w:cs="David"/>
+                <w:sz w:val="24"/>
+                <w:szCs w:val="24"/>
+              </w:rPr>
+            </w:pPr>
+            <w:r>
+              <w:rPr>
+                <w:rFonts w:cs="David"/>
+                <w:sz w:val="24"/>
+                <w:szCs w:val="24"/>
+                <w:rtl/>
+              </w:rPr>
+              <w:t>מספר התשובות הנכונות - 6 בתים</w:t>
+            </w:r>
+          </w:p>
+          <w:p>
+            <w:pPr>
+              <w:ind w:left="140" w:right="140"/>
+              <w:rPr>
+                <w:rFonts w:cs="David"/>
+                <w:sz w:val="24"/>
+                <w:szCs w:val="24"/>
+              </w:rPr>
+            </w:pPr>
+            <w:r>
+              <w:rPr>
+                <w:rFonts w:cs="David"/>
+                <w:sz w:val="24"/>
+                <w:szCs w:val="24"/>
+                <w:rtl/>
+              </w:rPr>
+              <w:t>מספר התשובות השגויות - 6 בתים</w:t>
+            </w:r>
+          </w:p>
+          <w:p>
+            <w:pPr>
+              <w:ind w:left="140" w:right="140"/>
+              <w:rPr>
+                <w:rFonts w:cs="David"/>
+                <w:sz w:val="24"/>
+                <w:szCs w:val="24"/>
+                <w:rtl/>
+              </w:rPr>
+            </w:pPr>
+            <w:r>
+              <w:rPr>
+                <w:rFonts w:cs="David"/>
+                <w:sz w:val="24"/>
+                <w:szCs w:val="24"/>
+                <w:rtl/>
+              </w:rPr>
+              <w:t xml:space="preserve">זמן מענה ממוצע לשאלה - </w:t>
+            </w:r>
+            <w:r>
+              <w:rPr>
+                <w:rFonts w:cs="David"/>
+                <w:sz w:val="24"/>
+                <w:szCs w:val="24"/>
+              </w:rPr>
+              <w:t>4</w:t>
+            </w:r>
+            <w:r>
+              <w:rPr>
+                <w:rFonts w:cs="David"/>
+                <w:sz w:val="24"/>
+                <w:szCs w:val="24"/>
+                <w:rtl/>
+              </w:rPr>
+              <w:t xml:space="preserve"> בתים</w:t>
+            </w:r>
+            <w:r>
+              <w:rPr>
+                <w:rFonts w:cs="David" w:hint="cs"/>
+                <w:sz w:val="24"/>
+                <w:szCs w:val="24"/>
+                <w:rtl/>
+              </w:rPr>
+              <w:t xml:space="preserve"> (2 בתים ראשונים מייצגים את החלק השלם, 2 בתים אחרי את החלק העשרוני. לדוגמא:  0354 מציין שהזמן הוא 3.54 שניות)</w:t>
             </w:r>
           </w:p>
           <w:p>
@@ -5641,187 +6172,9 @@
                 <w:sz w:val="24"/>
                 <w:szCs w:val="24"/>
               </w:rPr>
-              <w:t xml:space="preserve">[121 </w:t>
-            </w:r>
-            <w:proofErr w:type="spellStart"/>
-            <w:r>
-              <w:rPr>
-                <w:rFonts w:cs="David"/>
-                <w:sz w:val="24"/>
-                <w:szCs w:val="24"/>
-              </w:rPr>
-              <w:t>usersNumber</w:t>
-            </w:r>
-            <w:proofErr w:type="spellEnd"/>
-            <w:r>
-              <w:rPr>
-                <w:rFonts w:cs="David"/>
-                <w:sz w:val="24"/>
-                <w:szCs w:val="24"/>
-              </w:rPr>
-              <w:t xml:space="preserve"> ## </w:t>
-            </w:r>
-            <w:proofErr w:type="spellStart"/>
-            <w:r>
-              <w:rPr>
-                <w:rFonts w:cs="David"/>
-                <w:sz w:val="24"/>
-                <w:szCs w:val="24"/>
-              </w:rPr>
-              <w:t>userName</w:t>
-            </w:r>
-            <w:proofErr w:type="spellEnd"/>
-            <w:r>
-              <w:rPr>
-                <w:rFonts w:cs="David"/>
-                <w:sz w:val="24"/>
-                <w:szCs w:val="24"/>
-              </w:rPr>
-              <w:t xml:space="preserve"> score ## </w:t>
-            </w:r>
-            <w:proofErr w:type="spellStart"/>
-            <w:r>
-              <w:rPr>
-                <w:rFonts w:cs="David"/>
-                <w:sz w:val="24"/>
-                <w:szCs w:val="24"/>
-              </w:rPr>
-              <w:t>userName</w:t>
-            </w:r>
-            <w:proofErr w:type="spellEnd"/>
-            <w:r>
-              <w:rPr>
-                <w:rFonts w:cs="David"/>
-                <w:sz w:val="24"/>
-                <w:szCs w:val="24"/>
-              </w:rPr>
-              <w:t xml:space="preserve"> score…]</w:t>
-            </w:r>
-          </w:p>
-        </w:tc>
-      </w:tr>
-      <w:tr>
-        <w:tc>
-          <w:tcPr>
-            <w:tcW w:w="1276" w:type="dxa"/>
-            <w:tcBorders>
-              <w:left w:val="single" w:sz="8" w:space="0" w:color="000000"/>
-              <w:bottom w:val="single" w:sz="8" w:space="0" w:color="000000"/>
-              <w:right w:val="single" w:sz="8" w:space="0" w:color="000000"/>
-            </w:tcBorders>
-            <w:shd w:val="clear" w:color="auto" w:fill="B7B7B7"/>
-            <w:tcMar>
-              <w:top w:w="100" w:type="dxa"/>
-              <w:left w:w="100" w:type="dxa"/>
-              <w:bottom w:w="100" w:type="dxa"/>
-              <w:right w:w="100" w:type="dxa"/>
-            </w:tcMar>
-          </w:tcPr>
-          <w:p>
-            <w:pPr>
-              <w:ind w:left="140" w:right="140"/>
-              <w:rPr>
-                <w:rFonts w:cs="David"/>
-                <w:sz w:val="24"/>
-                <w:szCs w:val="24"/>
-              </w:rPr>
-            </w:pPr>
-            <w:r>
-              <w:rPr>
-                <w:rFonts w:cs="David"/>
-                <w:sz w:val="24"/>
-                <w:szCs w:val="24"/>
-              </w:rPr>
-              <w:lastRenderedPageBreak/>
-              <w:t>222</w:t>
-            </w:r>
-          </w:p>
-        </w:tc>
-        <w:tc>
-          <w:tcPr>
-            <w:tcW w:w="1276" w:type="dxa"/>
-            <w:tcBorders>
-              <w:bottom w:val="single" w:sz="8" w:space="0" w:color="000000"/>
-              <w:right w:val="single" w:sz="8" w:space="0" w:color="000000"/>
-            </w:tcBorders>
-            <w:shd w:val="clear" w:color="auto" w:fill="B7B7B7"/>
-            <w:tcMar>
-              <w:top w:w="100" w:type="dxa"/>
-              <w:left w:w="100" w:type="dxa"/>
-              <w:bottom w:w="100" w:type="dxa"/>
-              <w:right w:w="100" w:type="dxa"/>
-            </w:tcMar>
-          </w:tcPr>
-          <w:p>
-            <w:pPr>
-              <w:ind w:left="140" w:right="140"/>
-              <w:rPr>
-                <w:rFonts w:cs="David"/>
-                <w:sz w:val="24"/>
-                <w:szCs w:val="24"/>
-              </w:rPr>
-            </w:pPr>
-            <w:r>
-              <w:rPr>
-                <w:rFonts w:cs="David"/>
-                <w:sz w:val="24"/>
-                <w:szCs w:val="24"/>
-                <w:rtl/>
-              </w:rPr>
-              <w:t>קליינט-סרבר</w:t>
-            </w:r>
-          </w:p>
-        </w:tc>
-        <w:tc>
-          <w:tcPr>
-            <w:tcW w:w="2126" w:type="dxa"/>
-            <w:tcBorders>
-              <w:bottom w:val="single" w:sz="8" w:space="0" w:color="000000"/>
-              <w:right w:val="single" w:sz="8" w:space="0" w:color="000000"/>
-            </w:tcBorders>
-            <w:shd w:val="clear" w:color="auto" w:fill="B7B7B7"/>
-            <w:tcMar>
-              <w:top w:w="100" w:type="dxa"/>
-              <w:left w:w="100" w:type="dxa"/>
-              <w:bottom w:w="100" w:type="dxa"/>
-              <w:right w:w="100" w:type="dxa"/>
-            </w:tcMar>
-          </w:tcPr>
-          <w:p>
-            <w:pPr>
-              <w:ind w:left="140" w:right="140"/>
-              <w:rPr>
-                <w:rFonts w:cs="David"/>
-                <w:sz w:val="24"/>
-                <w:szCs w:val="24"/>
-              </w:rPr>
-            </w:pPr>
-            <w:r>
-              <w:rPr>
-                <w:rFonts w:cs="David"/>
-                <w:sz w:val="24"/>
-                <w:szCs w:val="24"/>
-                <w:rtl/>
-              </w:rPr>
-              <w:t>הודעת עזיבת משחק</w:t>
-            </w:r>
-          </w:p>
-        </w:tc>
-        <w:tc>
-          <w:tcPr>
-            <w:tcW w:w="5387" w:type="dxa"/>
-            <w:tcBorders>
-              <w:bottom w:val="single" w:sz="8" w:space="0" w:color="000000"/>
-              <w:right w:val="single" w:sz="8" w:space="0" w:color="000000"/>
-            </w:tcBorders>
-            <w:shd w:val="clear" w:color="auto" w:fill="B7B7B7"/>
-            <w:tcMar>
-              <w:top w:w="100" w:type="dxa"/>
-              <w:left w:w="100" w:type="dxa"/>
-              <w:bottom w:w="100" w:type="dxa"/>
-              <w:right w:w="100" w:type="dxa"/>
-            </w:tcMar>
-          </w:tcPr>
+              <w:t>[126 numberOfGames numberOfRightAns numerOfWrongAns avgTimeForAns]</w:t>
+            </w:r>
+          </w:p>
           <w:p>
             <w:pPr>
               <w:bidi w:val="0"/>
@@ -5830,932 +6183,19 @@
                 <w:rFonts w:cs="David"/>
                 <w:sz w:val="24"/>
                 <w:szCs w:val="24"/>
-                <w:rtl/>
-              </w:rPr>
-            </w:pPr>
-            <w:r>
-              <w:rPr>
-                <w:rFonts w:cs="David"/>
-                <w:sz w:val="24"/>
-                <w:szCs w:val="24"/>
-              </w:rPr>
-              <w:t>[222]</w:t>
-            </w:r>
-          </w:p>
-        </w:tc>
-      </w:tr>
-      <w:tr>
-        <w:tc>
-          <w:tcPr>
-            <w:tcW w:w="1276" w:type="dxa"/>
-            <w:tcBorders>
-              <w:left w:val="single" w:sz="8" w:space="0" w:color="000000"/>
-              <w:bottom w:val="single" w:sz="8" w:space="0" w:color="000000"/>
-              <w:right w:val="single" w:sz="8" w:space="0" w:color="000000"/>
-            </w:tcBorders>
-            <w:shd w:val="clear" w:color="auto" w:fill="B7B7B7"/>
-            <w:tcMar>
-              <w:top w:w="100" w:type="dxa"/>
-              <w:left w:w="100" w:type="dxa"/>
-              <w:bottom w:w="100" w:type="dxa"/>
-              <w:right w:w="100" w:type="dxa"/>
-            </w:tcMar>
-          </w:tcPr>
-          <w:p>
-            <w:pPr>
-              <w:ind w:left="140" w:right="140"/>
-              <w:rPr>
-                <w:rFonts w:cs="David"/>
-                <w:sz w:val="24"/>
-                <w:szCs w:val="24"/>
-              </w:rPr>
-            </w:pPr>
-            <w:r>
-              <w:rPr>
-                <w:rFonts w:cs="David"/>
-                <w:sz w:val="24"/>
-                <w:szCs w:val="24"/>
-              </w:rPr>
-              <w:t>223</w:t>
-            </w:r>
-          </w:p>
-        </w:tc>
-        <w:tc>
-          <w:tcPr>
-            <w:tcW w:w="1276" w:type="dxa"/>
-            <w:tcBorders>
-              <w:bottom w:val="single" w:sz="8" w:space="0" w:color="000000"/>
-              <w:right w:val="single" w:sz="8" w:space="0" w:color="000000"/>
-            </w:tcBorders>
-            <w:shd w:val="clear" w:color="auto" w:fill="B7B7B7"/>
-            <w:tcMar>
-              <w:top w:w="100" w:type="dxa"/>
-              <w:left w:w="100" w:type="dxa"/>
-              <w:bottom w:w="100" w:type="dxa"/>
-              <w:right w:w="100" w:type="dxa"/>
-            </w:tcMar>
-          </w:tcPr>
-          <w:p>
-            <w:pPr>
-              <w:ind w:left="140" w:right="140"/>
-              <w:rPr>
-                <w:rFonts w:cs="David"/>
-                <w:sz w:val="24"/>
-                <w:szCs w:val="24"/>
-              </w:rPr>
-            </w:pPr>
-            <w:r>
-              <w:rPr>
-                <w:rFonts w:cs="David"/>
-                <w:sz w:val="24"/>
-                <w:szCs w:val="24"/>
-                <w:rtl/>
-              </w:rPr>
-              <w:t>קליינט-סרבר</w:t>
-            </w:r>
-          </w:p>
-        </w:tc>
-        <w:tc>
-          <w:tcPr>
-            <w:tcW w:w="2126" w:type="dxa"/>
-            <w:tcBorders>
-              <w:bottom w:val="single" w:sz="8" w:space="0" w:color="000000"/>
-              <w:right w:val="single" w:sz="8" w:space="0" w:color="000000"/>
-            </w:tcBorders>
-            <w:shd w:val="clear" w:color="auto" w:fill="B7B7B7"/>
-            <w:tcMar>
-              <w:top w:w="100" w:type="dxa"/>
-              <w:left w:w="100" w:type="dxa"/>
-              <w:bottom w:w="100" w:type="dxa"/>
-              <w:right w:w="100" w:type="dxa"/>
-            </w:tcMar>
-          </w:tcPr>
-          <w:p>
-            <w:pPr>
-              <w:ind w:left="140" w:right="140"/>
-              <w:rPr>
-                <w:rFonts w:cs="David"/>
-                <w:sz w:val="24"/>
-                <w:szCs w:val="24"/>
-              </w:rPr>
-            </w:pPr>
-            <w:r>
-              <w:rPr>
-                <w:rFonts w:cs="David"/>
-                <w:sz w:val="24"/>
-                <w:szCs w:val="24"/>
-                <w:rtl/>
-              </w:rPr>
-              <w:t xml:space="preserve">בקשת </w:t>
-            </w:r>
-            <w:r>
-              <w:rPr>
-                <w:rFonts w:cs="David"/>
-                <w:sz w:val="24"/>
-                <w:szCs w:val="24"/>
-              </w:rPr>
-              <w:t>best scores</w:t>
-            </w:r>
-          </w:p>
-        </w:tc>
-        <w:tc>
-          <w:tcPr>
-            <w:tcW w:w="5387" w:type="dxa"/>
-            <w:tcBorders>
-              <w:bottom w:val="single" w:sz="8" w:space="0" w:color="000000"/>
-              <w:right w:val="single" w:sz="8" w:space="0" w:color="000000"/>
-            </w:tcBorders>
-            <w:shd w:val="clear" w:color="auto" w:fill="B7B7B7"/>
-            <w:tcMar>
-              <w:top w:w="100" w:type="dxa"/>
-              <w:left w:w="100" w:type="dxa"/>
-              <w:bottom w:w="100" w:type="dxa"/>
-              <w:right w:w="100" w:type="dxa"/>
-            </w:tcMar>
-          </w:tcPr>
-          <w:p>
-            <w:pPr>
-              <w:ind w:left="140" w:right="140"/>
-              <w:jc w:val="right"/>
-              <w:rPr>
-                <w:rFonts w:cs="David"/>
-                <w:sz w:val="24"/>
-                <w:szCs w:val="24"/>
-              </w:rPr>
-            </w:pPr>
-            <w:r>
-              <w:rPr>
-                <w:rFonts w:cs="David"/>
-                <w:sz w:val="24"/>
-                <w:szCs w:val="24"/>
-              </w:rPr>
-              <w:t>[223]</w:t>
-            </w:r>
-          </w:p>
-        </w:tc>
-      </w:tr>
-      <w:tr>
-        <w:tc>
-          <w:tcPr>
-            <w:tcW w:w="1276" w:type="dxa"/>
-            <w:tcBorders>
-              <w:left w:val="single" w:sz="8" w:space="0" w:color="000000"/>
-              <w:bottom w:val="single" w:sz="8" w:space="0" w:color="000000"/>
-              <w:right w:val="single" w:sz="8" w:space="0" w:color="000000"/>
-            </w:tcBorders>
-            <w:tcMar>
-              <w:top w:w="100" w:type="dxa"/>
-              <w:left w:w="100" w:type="dxa"/>
-              <w:bottom w:w="100" w:type="dxa"/>
-              <w:right w:w="100" w:type="dxa"/>
-            </w:tcMar>
-          </w:tcPr>
-          <w:p>
-            <w:pPr>
-              <w:ind w:left="140" w:right="140"/>
-              <w:rPr>
-                <w:rFonts w:cs="David"/>
-                <w:sz w:val="24"/>
-                <w:szCs w:val="24"/>
-              </w:rPr>
-            </w:pPr>
-            <w:r>
-              <w:rPr>
-                <w:rFonts w:cs="David"/>
-                <w:sz w:val="24"/>
-                <w:szCs w:val="24"/>
-              </w:rPr>
-              <w:t>124</w:t>
-            </w:r>
-          </w:p>
-        </w:tc>
-        <w:tc>
-          <w:tcPr>
-            <w:tcW w:w="1276" w:type="dxa"/>
-            <w:tcBorders>
-              <w:bottom w:val="single" w:sz="8" w:space="0" w:color="000000"/>
-              <w:right w:val="single" w:sz="8" w:space="0" w:color="000000"/>
-            </w:tcBorders>
-            <w:tcMar>
-              <w:top w:w="100" w:type="dxa"/>
-              <w:left w:w="100" w:type="dxa"/>
-              <w:bottom w:w="100" w:type="dxa"/>
-              <w:right w:w="100" w:type="dxa"/>
-            </w:tcMar>
-          </w:tcPr>
-          <w:p>
-            <w:pPr>
-              <w:ind w:left="140" w:right="140"/>
-              <w:rPr>
-                <w:rFonts w:cs="David"/>
-                <w:sz w:val="24"/>
-                <w:szCs w:val="24"/>
-              </w:rPr>
-            </w:pPr>
-            <w:r>
-              <w:rPr>
-                <w:rFonts w:cs="David"/>
-                <w:sz w:val="24"/>
-                <w:szCs w:val="24"/>
-                <w:rtl/>
-              </w:rPr>
-              <w:t>סרבר קליינט</w:t>
-            </w:r>
-          </w:p>
-        </w:tc>
-        <w:tc>
-          <w:tcPr>
-            <w:tcW w:w="2126" w:type="dxa"/>
-            <w:tcBorders>
-              <w:bottom w:val="single" w:sz="8" w:space="0" w:color="000000"/>
-              <w:right w:val="single" w:sz="8" w:space="0" w:color="000000"/>
-            </w:tcBorders>
-            <w:tcMar>
-              <w:top w:w="100" w:type="dxa"/>
-              <w:left w:w="100" w:type="dxa"/>
-              <w:bottom w:w="100" w:type="dxa"/>
-              <w:right w:w="100" w:type="dxa"/>
-            </w:tcMar>
-          </w:tcPr>
-          <w:p>
-            <w:pPr>
-              <w:ind w:left="140" w:right="140"/>
-              <w:rPr>
-                <w:rFonts w:cs="David"/>
-                <w:sz w:val="24"/>
-                <w:szCs w:val="24"/>
-              </w:rPr>
-            </w:pPr>
-            <w:r>
-              <w:rPr>
-                <w:rFonts w:cs="David"/>
-                <w:sz w:val="24"/>
-                <w:szCs w:val="24"/>
-                <w:rtl/>
-              </w:rPr>
-              <w:t xml:space="preserve">מענה על בקשת </w:t>
-            </w:r>
-            <w:r>
-              <w:rPr>
-                <w:rFonts w:cs="David"/>
-                <w:sz w:val="24"/>
-                <w:szCs w:val="24"/>
-              </w:rPr>
-              <w:t>best scores</w:t>
-            </w:r>
-          </w:p>
-        </w:tc>
-        <w:tc>
-          <w:tcPr>
-            <w:tcW w:w="5387" w:type="dxa"/>
-            <w:tcBorders>
-              <w:bottom w:val="single" w:sz="8" w:space="0" w:color="000000"/>
-              <w:right w:val="single" w:sz="8" w:space="0" w:color="000000"/>
-            </w:tcBorders>
-            <w:tcMar>
-              <w:top w:w="100" w:type="dxa"/>
-              <w:left w:w="100" w:type="dxa"/>
-              <w:bottom w:w="100" w:type="dxa"/>
-              <w:right w:w="100" w:type="dxa"/>
-            </w:tcMar>
-          </w:tcPr>
-          <w:p>
-            <w:pPr>
-              <w:ind w:left="140" w:right="140"/>
-              <w:rPr>
-                <w:rFonts w:cs="David"/>
-                <w:sz w:val="24"/>
-                <w:szCs w:val="24"/>
-                <w:rtl/>
-              </w:rPr>
-            </w:pPr>
-            <w:r>
-              <w:rPr>
-                <w:rFonts w:cs="David"/>
-                <w:sz w:val="24"/>
-                <w:szCs w:val="24"/>
-                <w:rtl/>
-              </w:rPr>
-              <w:t>קוד הודעה- 3 בתים</w:t>
-            </w:r>
-          </w:p>
-          <w:p>
-            <w:pPr>
-              <w:ind w:left="140" w:right="140"/>
-              <w:rPr>
-                <w:rFonts w:cs="David"/>
-                <w:sz w:val="24"/>
-                <w:szCs w:val="24"/>
-              </w:rPr>
-            </w:pPr>
-            <w:r>
-              <w:rPr>
-                <w:rFonts w:cs="David"/>
-                <w:sz w:val="24"/>
-                <w:szCs w:val="24"/>
-                <w:rtl/>
-              </w:rPr>
-              <w:t>[ גודל שם משתמש - 2 בתים</w:t>
-            </w:r>
-          </w:p>
-          <w:p>
-            <w:pPr>
-              <w:ind w:left="140" w:right="140"/>
-              <w:rPr>
-                <w:rFonts w:cs="David"/>
-                <w:sz w:val="24"/>
-                <w:szCs w:val="24"/>
-              </w:rPr>
-            </w:pPr>
-            <w:r>
-              <w:rPr>
-                <w:rFonts w:cs="David"/>
-                <w:sz w:val="24"/>
-                <w:szCs w:val="24"/>
-                <w:rtl/>
-              </w:rPr>
-              <w:t>שם משתמש</w:t>
-            </w:r>
-          </w:p>
-          <w:p>
-            <w:pPr>
-              <w:ind w:left="140" w:right="140"/>
-              <w:rPr>
-                <w:rFonts w:cs="David"/>
-                <w:sz w:val="24"/>
-                <w:szCs w:val="24"/>
-              </w:rPr>
-            </w:pPr>
-            <w:r>
-              <w:rPr>
-                <w:rFonts w:cs="David"/>
-                <w:sz w:val="24"/>
-                <w:szCs w:val="24"/>
-                <w:rtl/>
-              </w:rPr>
-              <w:t>מספר תשובות נכונות -  6 בתים]</w:t>
-            </w:r>
-          </w:p>
-          <w:p>
-            <w:pPr>
-              <w:ind w:left="140" w:right="140"/>
-              <w:rPr>
-                <w:rFonts w:cs="David"/>
-                <w:sz w:val="24"/>
-                <w:szCs w:val="24"/>
-              </w:rPr>
-            </w:pPr>
-            <w:r>
-              <w:rPr>
-                <w:rFonts w:cs="David"/>
-                <w:sz w:val="24"/>
-                <w:szCs w:val="24"/>
-                <w:rtl/>
-              </w:rPr>
-              <w:t xml:space="preserve">נשלחים 3 </w:t>
-            </w:r>
-            <w:proofErr w:type="spellStart"/>
-            <w:r>
-              <w:rPr>
-                <w:rFonts w:cs="David"/>
-                <w:sz w:val="24"/>
-                <w:szCs w:val="24"/>
-                <w:rtl/>
-              </w:rPr>
-              <w:t>יוזרים</w:t>
-            </w:r>
-            <w:proofErr w:type="spellEnd"/>
-            <w:r>
-              <w:rPr>
-                <w:rFonts w:cs="David"/>
-                <w:sz w:val="24"/>
-                <w:szCs w:val="24"/>
-                <w:rtl/>
-              </w:rPr>
-              <w:t xml:space="preserve"> עם התוצאות שלהם.</w:t>
-            </w:r>
-          </w:p>
-          <w:p>
-            <w:pPr>
-              <w:ind w:left="140" w:right="140"/>
-              <w:rPr>
-                <w:rFonts w:cs="David"/>
-                <w:sz w:val="24"/>
-                <w:szCs w:val="24"/>
-              </w:rPr>
-            </w:pPr>
-            <w:r>
-              <w:rPr>
-                <w:rFonts w:cs="David"/>
-                <w:sz w:val="24"/>
-                <w:szCs w:val="24"/>
-                <w:rtl/>
-              </w:rPr>
-              <w:t xml:space="preserve">במידה ויש פחות משלושה </w:t>
-            </w:r>
-            <w:proofErr w:type="spellStart"/>
-            <w:r>
-              <w:rPr>
-                <w:rFonts w:cs="David"/>
-                <w:sz w:val="24"/>
-                <w:szCs w:val="24"/>
-                <w:rtl/>
-              </w:rPr>
-              <w:t>יוזרים</w:t>
-            </w:r>
-            <w:proofErr w:type="spellEnd"/>
-            <w:r>
-              <w:rPr>
-                <w:rFonts w:cs="David"/>
-                <w:sz w:val="24"/>
-                <w:szCs w:val="24"/>
-                <w:rtl/>
-              </w:rPr>
-              <w:t xml:space="preserve"> שרשומים במערכת השרת ישלח עבור משתמש לא קיים את הפרטים הבאים: גודל שם משתמש=0 תוצאה=0</w:t>
-            </w:r>
-          </w:p>
-          <w:p>
-            <w:pPr>
-              <w:bidi w:val="0"/>
-              <w:ind w:left="140" w:right="140"/>
-              <w:rPr>
-                <w:rFonts w:cs="David"/>
-                <w:sz w:val="24"/>
-                <w:szCs w:val="24"/>
-              </w:rPr>
-            </w:pPr>
-            <w:r>
-              <w:rPr>
-                <w:rFonts w:cs="David"/>
-                <w:sz w:val="24"/>
-                <w:szCs w:val="24"/>
-              </w:rPr>
-              <w:t xml:space="preserve">[124 ## </w:t>
-            </w:r>
-            <w:proofErr w:type="spellStart"/>
-            <w:r>
-              <w:rPr>
-                <w:rFonts w:cs="David"/>
-                <w:sz w:val="24"/>
-                <w:szCs w:val="24"/>
-              </w:rPr>
-              <w:t>userName</w:t>
-            </w:r>
-            <w:proofErr w:type="spellEnd"/>
-            <w:r>
-              <w:rPr>
-                <w:rFonts w:cs="David"/>
-                <w:sz w:val="24"/>
-                <w:szCs w:val="24"/>
-              </w:rPr>
-              <w:t xml:space="preserve"> </w:t>
-            </w:r>
-            <w:proofErr w:type="spellStart"/>
-            <w:r>
-              <w:rPr>
-                <w:rFonts w:cs="David"/>
-                <w:sz w:val="24"/>
-                <w:szCs w:val="24"/>
-              </w:rPr>
-              <w:t>highestScore</w:t>
-            </w:r>
-            <w:proofErr w:type="spellEnd"/>
-            <w:r>
-              <w:rPr>
-                <w:rFonts w:cs="David"/>
-                <w:sz w:val="24"/>
-                <w:szCs w:val="24"/>
-              </w:rPr>
-              <w:t xml:space="preserve"> ## </w:t>
-            </w:r>
-            <w:proofErr w:type="spellStart"/>
-            <w:r>
-              <w:rPr>
-                <w:rFonts w:cs="David"/>
-                <w:sz w:val="24"/>
-                <w:szCs w:val="24"/>
-              </w:rPr>
-              <w:t>userName</w:t>
-            </w:r>
-            <w:proofErr w:type="spellEnd"/>
-            <w:r>
-              <w:rPr>
-                <w:rFonts w:cs="David"/>
-                <w:sz w:val="24"/>
-                <w:szCs w:val="24"/>
-              </w:rPr>
-              <w:t xml:space="preserve"> </w:t>
-            </w:r>
-            <w:proofErr w:type="spellStart"/>
-            <w:r>
-              <w:rPr>
-                <w:rFonts w:cs="David"/>
-                <w:sz w:val="24"/>
-                <w:szCs w:val="24"/>
-              </w:rPr>
-              <w:t>highestScore</w:t>
-            </w:r>
-            <w:proofErr w:type="spellEnd"/>
-            <w:r>
-              <w:rPr>
-                <w:rFonts w:cs="David"/>
-                <w:sz w:val="24"/>
-                <w:szCs w:val="24"/>
-              </w:rPr>
-              <w:t xml:space="preserve">  ## </w:t>
-            </w:r>
-            <w:proofErr w:type="spellStart"/>
-            <w:r>
-              <w:rPr>
-                <w:rFonts w:cs="David"/>
-                <w:sz w:val="24"/>
-                <w:szCs w:val="24"/>
-              </w:rPr>
-              <w:t>userName</w:t>
-            </w:r>
-            <w:proofErr w:type="spellEnd"/>
-            <w:r>
-              <w:rPr>
-                <w:rFonts w:cs="David"/>
-                <w:sz w:val="24"/>
-                <w:szCs w:val="24"/>
-              </w:rPr>
-              <w:t xml:space="preserve"> </w:t>
-            </w:r>
-            <w:proofErr w:type="spellStart"/>
-            <w:r>
-              <w:rPr>
-                <w:rFonts w:cs="David"/>
-                <w:sz w:val="24"/>
-                <w:szCs w:val="24"/>
-              </w:rPr>
-              <w:t>highestScore</w:t>
-            </w:r>
-            <w:proofErr w:type="spellEnd"/>
-            <w:r>
-              <w:rPr>
-                <w:rFonts w:cs="David"/>
-                <w:sz w:val="24"/>
-                <w:szCs w:val="24"/>
-              </w:rPr>
-              <w:t>]</w:t>
-            </w:r>
-          </w:p>
-        </w:tc>
-      </w:tr>
-      <w:tr>
-        <w:tc>
-          <w:tcPr>
-            <w:tcW w:w="1276" w:type="dxa"/>
-            <w:tcBorders>
-              <w:left w:val="single" w:sz="8" w:space="0" w:color="000000"/>
-              <w:bottom w:val="single" w:sz="8" w:space="0" w:color="000000"/>
-              <w:right w:val="single" w:sz="8" w:space="0" w:color="000000"/>
-            </w:tcBorders>
-            <w:shd w:val="clear" w:color="auto" w:fill="AEAAAA"/>
-            <w:tcMar>
-              <w:top w:w="100" w:type="dxa"/>
-              <w:left w:w="100" w:type="dxa"/>
-              <w:bottom w:w="100" w:type="dxa"/>
-              <w:right w:w="100" w:type="dxa"/>
-            </w:tcMar>
-          </w:tcPr>
-          <w:p>
-            <w:pPr>
-              <w:ind w:left="140" w:right="140"/>
-              <w:rPr>
-                <w:rFonts w:cs="David"/>
-                <w:sz w:val="24"/>
-                <w:szCs w:val="24"/>
-              </w:rPr>
-            </w:pPr>
-            <w:r>
-              <w:rPr>
-                <w:rFonts w:cs="David"/>
-                <w:sz w:val="24"/>
-                <w:szCs w:val="24"/>
-              </w:rPr>
-              <w:t>225</w:t>
-            </w:r>
-          </w:p>
-        </w:tc>
-        <w:tc>
-          <w:tcPr>
-            <w:tcW w:w="1276" w:type="dxa"/>
-            <w:tcBorders>
-              <w:bottom w:val="single" w:sz="8" w:space="0" w:color="000000"/>
-              <w:right w:val="single" w:sz="8" w:space="0" w:color="000000"/>
-            </w:tcBorders>
-            <w:shd w:val="clear" w:color="auto" w:fill="AEAAAA"/>
-            <w:tcMar>
-              <w:top w:w="100" w:type="dxa"/>
-              <w:left w:w="100" w:type="dxa"/>
-              <w:bottom w:w="100" w:type="dxa"/>
-              <w:right w:w="100" w:type="dxa"/>
-            </w:tcMar>
-          </w:tcPr>
-          <w:p>
-            <w:pPr>
-              <w:ind w:left="140" w:right="140"/>
-              <w:rPr>
-                <w:rFonts w:cs="David"/>
-                <w:sz w:val="24"/>
-                <w:szCs w:val="24"/>
-              </w:rPr>
-            </w:pPr>
-            <w:r>
-              <w:rPr>
-                <w:rFonts w:cs="David"/>
-                <w:sz w:val="24"/>
-                <w:szCs w:val="24"/>
-                <w:rtl/>
-              </w:rPr>
-              <w:t>קליינט-סרבר</w:t>
-            </w:r>
-          </w:p>
-        </w:tc>
-        <w:tc>
-          <w:tcPr>
-            <w:tcW w:w="2126" w:type="dxa"/>
-            <w:tcBorders>
-              <w:bottom w:val="single" w:sz="8" w:space="0" w:color="000000"/>
-              <w:right w:val="single" w:sz="8" w:space="0" w:color="000000"/>
-            </w:tcBorders>
-            <w:shd w:val="clear" w:color="auto" w:fill="AEAAAA"/>
-            <w:tcMar>
-              <w:top w:w="100" w:type="dxa"/>
-              <w:left w:w="100" w:type="dxa"/>
-              <w:bottom w:w="100" w:type="dxa"/>
-              <w:right w:w="100" w:type="dxa"/>
-            </w:tcMar>
-          </w:tcPr>
-          <w:p>
-            <w:pPr>
-              <w:ind w:left="140" w:right="140"/>
-              <w:rPr>
-                <w:rFonts w:cs="David"/>
-                <w:sz w:val="24"/>
-                <w:szCs w:val="24"/>
-              </w:rPr>
-            </w:pPr>
-            <w:r>
-              <w:rPr>
-                <w:rFonts w:cs="David"/>
-                <w:sz w:val="24"/>
-                <w:szCs w:val="24"/>
-                <w:rtl/>
-              </w:rPr>
-              <w:t>בקשת "מצב אישי"</w:t>
-            </w:r>
-          </w:p>
-        </w:tc>
-        <w:tc>
-          <w:tcPr>
-            <w:tcW w:w="5387" w:type="dxa"/>
-            <w:tcBorders>
-              <w:bottom w:val="single" w:sz="8" w:space="0" w:color="000000"/>
-              <w:right w:val="single" w:sz="8" w:space="0" w:color="000000"/>
-            </w:tcBorders>
-            <w:shd w:val="clear" w:color="auto" w:fill="AEAAAA"/>
-            <w:tcMar>
-              <w:top w:w="100" w:type="dxa"/>
-              <w:left w:w="100" w:type="dxa"/>
-              <w:bottom w:w="100" w:type="dxa"/>
-              <w:right w:w="100" w:type="dxa"/>
-            </w:tcMar>
-          </w:tcPr>
-          <w:p>
-            <w:pPr>
-              <w:bidi w:val="0"/>
-              <w:ind w:left="140" w:right="140"/>
-              <w:rPr>
-                <w:rFonts w:cs="David"/>
-                <w:sz w:val="24"/>
-                <w:szCs w:val="24"/>
-              </w:rPr>
-            </w:pPr>
-            <w:r>
-              <w:rPr>
-                <w:rFonts w:cs="David"/>
-                <w:sz w:val="24"/>
-                <w:szCs w:val="24"/>
-              </w:rPr>
-              <w:t>[225]</w:t>
-            </w:r>
-          </w:p>
-        </w:tc>
-      </w:tr>
-      <w:tr>
-        <w:tc>
-          <w:tcPr>
-            <w:tcW w:w="1276" w:type="dxa"/>
-            <w:tcBorders>
-              <w:left w:val="single" w:sz="8" w:space="0" w:color="000000"/>
-              <w:bottom w:val="single" w:sz="8" w:space="0" w:color="000000"/>
-              <w:right w:val="single" w:sz="8" w:space="0" w:color="000000"/>
-            </w:tcBorders>
-            <w:tcMar>
-              <w:top w:w="100" w:type="dxa"/>
-              <w:left w:w="100" w:type="dxa"/>
-              <w:bottom w:w="100" w:type="dxa"/>
-              <w:right w:w="100" w:type="dxa"/>
-            </w:tcMar>
-          </w:tcPr>
-          <w:p>
-            <w:pPr>
-              <w:ind w:left="140" w:right="140"/>
-              <w:rPr>
-                <w:rFonts w:cs="David"/>
-                <w:sz w:val="24"/>
-                <w:szCs w:val="24"/>
-              </w:rPr>
-            </w:pPr>
-            <w:r>
-              <w:rPr>
-                <w:rFonts w:cs="David"/>
-                <w:sz w:val="24"/>
-                <w:szCs w:val="24"/>
-              </w:rPr>
-              <w:t>126</w:t>
-            </w:r>
-          </w:p>
-        </w:tc>
-        <w:tc>
-          <w:tcPr>
-            <w:tcW w:w="1276" w:type="dxa"/>
-            <w:tcBorders>
-              <w:bottom w:val="single" w:sz="8" w:space="0" w:color="000000"/>
-              <w:right w:val="single" w:sz="8" w:space="0" w:color="000000"/>
-            </w:tcBorders>
-            <w:tcMar>
-              <w:top w:w="100" w:type="dxa"/>
-              <w:left w:w="100" w:type="dxa"/>
-              <w:bottom w:w="100" w:type="dxa"/>
-              <w:right w:w="100" w:type="dxa"/>
-            </w:tcMar>
-          </w:tcPr>
-          <w:p>
-            <w:pPr>
-              <w:ind w:left="140" w:right="140"/>
-              <w:rPr>
-                <w:rFonts w:cs="David"/>
-                <w:sz w:val="24"/>
-                <w:szCs w:val="24"/>
-              </w:rPr>
-            </w:pPr>
-            <w:r>
-              <w:rPr>
-                <w:rFonts w:cs="David"/>
-                <w:sz w:val="24"/>
-                <w:szCs w:val="24"/>
-                <w:rtl/>
-              </w:rPr>
-              <w:t>סרבר-קליינט</w:t>
-            </w:r>
-          </w:p>
-        </w:tc>
-        <w:tc>
-          <w:tcPr>
-            <w:tcW w:w="2126" w:type="dxa"/>
-            <w:tcBorders>
-              <w:bottom w:val="single" w:sz="8" w:space="0" w:color="000000"/>
-              <w:right w:val="single" w:sz="8" w:space="0" w:color="000000"/>
-            </w:tcBorders>
-            <w:tcMar>
-              <w:top w:w="100" w:type="dxa"/>
-              <w:left w:w="100" w:type="dxa"/>
-              <w:bottom w:w="100" w:type="dxa"/>
-              <w:right w:w="100" w:type="dxa"/>
-            </w:tcMar>
-          </w:tcPr>
-          <w:p>
-            <w:pPr>
-              <w:ind w:left="140" w:right="140"/>
-              <w:rPr>
-                <w:rFonts w:cs="David"/>
-                <w:sz w:val="24"/>
-                <w:szCs w:val="24"/>
-              </w:rPr>
-            </w:pPr>
-            <w:r>
-              <w:rPr>
-                <w:rFonts w:cs="David"/>
-                <w:sz w:val="24"/>
-                <w:szCs w:val="24"/>
-                <w:rtl/>
-              </w:rPr>
-              <w:t>מענה לבקשת "מצב אישי"</w:t>
-            </w:r>
-          </w:p>
-        </w:tc>
-        <w:tc>
-          <w:tcPr>
-            <w:tcW w:w="5387" w:type="dxa"/>
-            <w:tcBorders>
-              <w:bottom w:val="single" w:sz="8" w:space="0" w:color="000000"/>
-              <w:right w:val="single" w:sz="8" w:space="0" w:color="000000"/>
-            </w:tcBorders>
-            <w:tcMar>
-              <w:top w:w="100" w:type="dxa"/>
-              <w:left w:w="100" w:type="dxa"/>
-              <w:bottom w:w="100" w:type="dxa"/>
-              <w:right w:w="100" w:type="dxa"/>
-            </w:tcMar>
-          </w:tcPr>
-          <w:p>
-            <w:pPr>
-              <w:ind w:left="140" w:right="140"/>
-              <w:rPr>
-                <w:rFonts w:cs="David"/>
-                <w:sz w:val="24"/>
-                <w:szCs w:val="24"/>
-                <w:rtl/>
-              </w:rPr>
-            </w:pPr>
-            <w:r>
-              <w:rPr>
-                <w:rFonts w:cs="David"/>
-                <w:sz w:val="24"/>
-                <w:szCs w:val="24"/>
-                <w:rtl/>
-              </w:rPr>
-              <w:t>מספר המשחקים - 4 בתים</w:t>
-            </w:r>
-          </w:p>
-          <w:p>
-            <w:pPr>
-              <w:ind w:left="140" w:right="140"/>
-              <w:rPr>
-                <w:rFonts w:cs="David"/>
-                <w:sz w:val="24"/>
-                <w:szCs w:val="24"/>
-              </w:rPr>
-            </w:pPr>
-            <w:r>
-              <w:rPr>
-                <w:rFonts w:cs="David"/>
-                <w:sz w:val="24"/>
-                <w:szCs w:val="24"/>
-                <w:rtl/>
-              </w:rPr>
-              <w:t>מספר התשובות הנכונות - 6 בתים</w:t>
-            </w:r>
-          </w:p>
-          <w:p>
-            <w:pPr>
-              <w:ind w:left="140" w:right="140"/>
-              <w:rPr>
-                <w:rFonts w:cs="David"/>
-                <w:sz w:val="24"/>
-                <w:szCs w:val="24"/>
-              </w:rPr>
-            </w:pPr>
-            <w:r>
-              <w:rPr>
-                <w:rFonts w:cs="David"/>
-                <w:sz w:val="24"/>
-                <w:szCs w:val="24"/>
-                <w:rtl/>
-              </w:rPr>
-              <w:t>מספר התשובות השגויות - 6 בתים</w:t>
-            </w:r>
-          </w:p>
-          <w:p>
-            <w:pPr>
-              <w:ind w:left="140" w:right="140"/>
-              <w:rPr>
-                <w:rFonts w:cs="David"/>
-                <w:sz w:val="24"/>
-                <w:szCs w:val="24"/>
-                <w:rtl/>
-              </w:rPr>
-            </w:pPr>
-            <w:r>
-              <w:rPr>
-                <w:rFonts w:cs="David"/>
-                <w:sz w:val="24"/>
-                <w:szCs w:val="24"/>
-                <w:rtl/>
-              </w:rPr>
-              <w:t xml:space="preserve">זמן מענה ממוצע לשאלה - </w:t>
-            </w:r>
-            <w:r>
-              <w:rPr>
-                <w:rFonts w:cs="David"/>
-                <w:sz w:val="24"/>
-                <w:szCs w:val="24"/>
-              </w:rPr>
-              <w:t>4</w:t>
-            </w:r>
-            <w:r>
-              <w:rPr>
-                <w:rFonts w:cs="David"/>
-                <w:sz w:val="24"/>
-                <w:szCs w:val="24"/>
-                <w:rtl/>
-              </w:rPr>
-              <w:t xml:space="preserve"> בתים</w:t>
-            </w:r>
+              </w:rPr>
+            </w:pPr>
+          </w:p>
+          <w:p>
+            <w:pPr>
+              <w:ind w:left="140" w:right="140"/>
+              <w:rPr>
+                <w:rFonts w:cs="David"/>
+                <w:sz w:val="24"/>
+                <w:szCs w:val="24"/>
+                <w:rtl/>
+              </w:rPr>
+            </w:pPr>
             <w:r>
               <w:rPr>
                 <w:rFonts w:cs="David" w:hint="cs"/>
@@ -6763,159 +6203,7 @@
                 <w:szCs w:val="24"/>
                 <w:rtl/>
               </w:rPr>
-              <w:t xml:space="preserve"> (2 בתים ראשונים מייצגים את החלק השלם, 2 בתים אחרי את החלק העשרוני. לדוגמא:  0354 מציין שהזמן הוא 3.54 שניות)</w:t>
-            </w:r>
-          </w:p>
-          <w:p>
-            <w:pPr>
-              <w:ind w:left="140" w:right="140"/>
-              <w:rPr>
-                <w:rFonts w:cs="David"/>
-                <w:sz w:val="24"/>
-                <w:szCs w:val="24"/>
-              </w:rPr>
-            </w:pPr>
-          </w:p>
-          <w:p>
-            <w:pPr>
-              <w:bidi w:val="0"/>
-              <w:ind w:left="140" w:right="140"/>
-              <w:rPr>
-                <w:rFonts w:cs="David"/>
-                <w:sz w:val="24"/>
-                <w:szCs w:val="24"/>
-              </w:rPr>
-            </w:pPr>
-            <w:r>
-              <w:rPr>
-                <w:rFonts w:cs="David"/>
-                <w:sz w:val="24"/>
-                <w:szCs w:val="24"/>
-              </w:rPr>
-              <w:t xml:space="preserve">[126 </w:t>
-            </w:r>
-            <w:proofErr w:type="spellStart"/>
-            <w:r>
-              <w:rPr>
-                <w:rFonts w:cs="David"/>
-                <w:sz w:val="24"/>
-                <w:szCs w:val="24"/>
-              </w:rPr>
-              <w:t>numberOfGames</w:t>
-            </w:r>
-            <w:proofErr w:type="spellEnd"/>
-            <w:r>
-              <w:rPr>
-                <w:rFonts w:cs="David"/>
-                <w:sz w:val="24"/>
-                <w:szCs w:val="24"/>
-              </w:rPr>
-              <w:t xml:space="preserve"> </w:t>
-            </w:r>
-            <w:proofErr w:type="spellStart"/>
-            <w:r>
-              <w:rPr>
-                <w:rFonts w:cs="David"/>
-                <w:sz w:val="24"/>
-                <w:szCs w:val="24"/>
-              </w:rPr>
-              <w:t>numberOfRightAns</w:t>
-            </w:r>
-            <w:proofErr w:type="spellEnd"/>
-            <w:r>
-              <w:rPr>
-                <w:rFonts w:cs="David"/>
-                <w:sz w:val="24"/>
-                <w:szCs w:val="24"/>
-              </w:rPr>
-              <w:t xml:space="preserve"> </w:t>
-            </w:r>
-            <w:proofErr w:type="spellStart"/>
-            <w:r>
-              <w:rPr>
-                <w:rFonts w:cs="David"/>
-                <w:sz w:val="24"/>
-                <w:szCs w:val="24"/>
-              </w:rPr>
-              <w:t>numerOfWrongAns</w:t>
-            </w:r>
-            <w:proofErr w:type="spellEnd"/>
-            <w:r>
-              <w:rPr>
-                <w:rFonts w:cs="David"/>
-                <w:sz w:val="24"/>
-                <w:szCs w:val="24"/>
-              </w:rPr>
-              <w:t xml:space="preserve"> </w:t>
-            </w:r>
-            <w:proofErr w:type="spellStart"/>
-            <w:r>
-              <w:rPr>
-                <w:rFonts w:cs="David"/>
-                <w:sz w:val="24"/>
-                <w:szCs w:val="24"/>
-              </w:rPr>
-              <w:t>avgTimeForAns</w:t>
-            </w:r>
-            <w:proofErr w:type="spellEnd"/>
-            <w:r>
-              <w:rPr>
-                <w:rFonts w:cs="David"/>
-                <w:sz w:val="24"/>
-                <w:szCs w:val="24"/>
-              </w:rPr>
-              <w:t>]</w:t>
-            </w:r>
-          </w:p>
-          <w:p>
-            <w:pPr>
-              <w:bidi w:val="0"/>
-              <w:ind w:left="140" w:right="140"/>
-              <w:rPr>
-                <w:rFonts w:cs="David"/>
-                <w:sz w:val="24"/>
-                <w:szCs w:val="24"/>
-              </w:rPr>
-            </w:pPr>
-          </w:p>
-          <w:p>
-            <w:pPr>
-              <w:ind w:left="140" w:right="140"/>
-              <w:rPr>
-                <w:rFonts w:cs="David"/>
-                <w:sz w:val="24"/>
-                <w:szCs w:val="24"/>
-                <w:rtl/>
-              </w:rPr>
-            </w:pPr>
-            <w:r>
-              <w:rPr>
-                <w:rFonts w:cs="David" w:hint="cs"/>
-                <w:sz w:val="24"/>
-                <w:szCs w:val="24"/>
-                <w:rtl/>
-              </w:rPr>
-              <w:t xml:space="preserve">במידה </w:t>
-            </w:r>
-            <w:proofErr w:type="spellStart"/>
-            <w:r>
-              <w:rPr>
-                <w:rFonts w:cs="David" w:hint="cs"/>
-                <w:sz w:val="24"/>
-                <w:szCs w:val="24"/>
-                <w:rtl/>
-              </w:rPr>
-              <w:t>ליוזר</w:t>
-            </w:r>
-            <w:proofErr w:type="spellEnd"/>
-            <w:r>
-              <w:rPr>
-                <w:rFonts w:cs="David" w:hint="cs"/>
-                <w:sz w:val="24"/>
-                <w:szCs w:val="24"/>
-                <w:rtl/>
-              </w:rPr>
-              <w:t xml:space="preserve"> אין משחקים ותשובות יש להחזיר את ההודעה הבאה (0 עבור כל אחד מהשדות):</w:t>
+              <w:t>במידה ליוזר אין משחקים ותשובות יש להחזיר את ההודעה הבאה (0 עבור כל אחד מהשדות):</w:t>
             </w:r>
           </w:p>
           <w:p>

</xml_diff>

<commit_message>
fixed a bug in server's handleStartGame: now the local variable and the game inserted into the _gameList point to the same object
</commit_message>
<xml_diff>
--- a/protocol_documentation.docx
+++ b/protocol_documentation.docx
@@ -353,7 +353,27 @@
                 <w:szCs w:val="24"/>
                 <w:rtl/>
               </w:rPr>
-              <w:t>מספר התווים של היוזר - שני בתים (כמחרוזת)</w:t>
+              <w:t xml:space="preserve">מספר התווים של </w:t>
+            </w:r>
+            <w:proofErr w:type="spellStart"/>
+            <w:r>
+              <w:rPr>
+                <w:rFonts w:cs="David"/>
+                <w:sz w:val="24"/>
+                <w:szCs w:val="24"/>
+                <w:rtl/>
+              </w:rPr>
+              <w:t>היוזר</w:t>
+            </w:r>
+            <w:proofErr w:type="spellEnd"/>
+            <w:r>
+              <w:rPr>
+                <w:rFonts w:cs="David"/>
+                <w:sz w:val="24"/>
+                <w:szCs w:val="24"/>
+                <w:rtl/>
+              </w:rPr>
+              <w:t xml:space="preserve"> - שני בתים (כמחרוזת)</w:t>
             </w:r>
           </w:p>
           <w:p>
@@ -975,7 +995,27 @@
                 <w:szCs w:val="24"/>
                 <w:rtl/>
               </w:rPr>
-              <w:t>מספר התווים של היוזר - 2 בתים (כמחרוזת)</w:t>
+              <w:t xml:space="preserve">מספר התווים של </w:t>
+            </w:r>
+            <w:proofErr w:type="spellStart"/>
+            <w:r>
+              <w:rPr>
+                <w:rFonts w:cs="David"/>
+                <w:sz w:val="24"/>
+                <w:szCs w:val="24"/>
+                <w:rtl/>
+              </w:rPr>
+              <w:t>היוזר</w:t>
+            </w:r>
+            <w:proofErr w:type="spellEnd"/>
+            <w:r>
+              <w:rPr>
+                <w:rFonts w:cs="David"/>
+                <w:sz w:val="24"/>
+                <w:szCs w:val="24"/>
+                <w:rtl/>
+              </w:rPr>
+              <w:t xml:space="preserve"> - 2 בתים (כמחרוזת)</w:t>
             </w:r>
           </w:p>
           <w:p>
@@ -1728,7 +1768,97 @@
                 <w:sz w:val="24"/>
                 <w:szCs w:val="24"/>
               </w:rPr>
-              <w:t>[106 numberOfRooms roomID ## roomName roomID ## roomName…]</w:t>
+              <w:t xml:space="preserve">[106 </w:t>
+            </w:r>
+            <w:proofErr w:type="spellStart"/>
+            <w:r>
+              <w:rPr>
+                <w:rFonts w:cs="David"/>
+                <w:sz w:val="24"/>
+                <w:szCs w:val="24"/>
+              </w:rPr>
+              <w:t>numberOfRooms</w:t>
+            </w:r>
+            <w:proofErr w:type="spellEnd"/>
+            <w:r>
+              <w:rPr>
+                <w:rFonts w:cs="David"/>
+                <w:sz w:val="24"/>
+                <w:szCs w:val="24"/>
+              </w:rPr>
+              <w:t xml:space="preserve"> </w:t>
+            </w:r>
+            <w:proofErr w:type="spellStart"/>
+            <w:r>
+              <w:rPr>
+                <w:rFonts w:cs="David"/>
+                <w:sz w:val="24"/>
+                <w:szCs w:val="24"/>
+              </w:rPr>
+              <w:t>roomID</w:t>
+            </w:r>
+            <w:proofErr w:type="spellEnd"/>
+            <w:r>
+              <w:rPr>
+                <w:rFonts w:cs="David"/>
+                <w:sz w:val="24"/>
+                <w:szCs w:val="24"/>
+              </w:rPr>
+              <w:t xml:space="preserve"> ## </w:t>
+            </w:r>
+            <w:proofErr w:type="spellStart"/>
+            <w:r>
+              <w:rPr>
+                <w:rFonts w:cs="David"/>
+                <w:sz w:val="24"/>
+                <w:szCs w:val="24"/>
+              </w:rPr>
+              <w:t>roomName</w:t>
+            </w:r>
+            <w:proofErr w:type="spellEnd"/>
+            <w:r>
+              <w:rPr>
+                <w:rFonts w:cs="David"/>
+                <w:sz w:val="24"/>
+                <w:szCs w:val="24"/>
+              </w:rPr>
+              <w:t xml:space="preserve"> </w:t>
+            </w:r>
+            <w:proofErr w:type="spellStart"/>
+            <w:r>
+              <w:rPr>
+                <w:rFonts w:cs="David"/>
+                <w:sz w:val="24"/>
+                <w:szCs w:val="24"/>
+              </w:rPr>
+              <w:t>roomID</w:t>
+            </w:r>
+            <w:proofErr w:type="spellEnd"/>
+            <w:r>
+              <w:rPr>
+                <w:rFonts w:cs="David"/>
+                <w:sz w:val="24"/>
+                <w:szCs w:val="24"/>
+              </w:rPr>
+              <w:t xml:space="preserve"> ## </w:t>
+            </w:r>
+            <w:proofErr w:type="spellStart"/>
+            <w:r>
+              <w:rPr>
+                <w:rFonts w:cs="David"/>
+                <w:sz w:val="24"/>
+                <w:szCs w:val="24"/>
+              </w:rPr>
+              <w:t>roomName</w:t>
+            </w:r>
+            <w:proofErr w:type="spellEnd"/>
+            <w:r>
+              <w:rPr>
+                <w:rFonts w:cs="David"/>
+                <w:sz w:val="24"/>
+                <w:szCs w:val="24"/>
+              </w:rPr>
+              <w:t>…]</w:t>
             </w:r>
           </w:p>
           <w:p>
@@ -1760,7 +1890,27 @@
                 <w:rtl/>
               </w:rPr>
               <w:lastRenderedPageBreak/>
-              <w:t>(ההודעה האמיתית בלי רווחים. הרווחים כאן רק כדי להבהיר את חלקי ההודעה)</w:t>
+              <w:t xml:space="preserve">(ההודעה </w:t>
+            </w:r>
+            <w:proofErr w:type="spellStart"/>
+            <w:r>
+              <w:rPr>
+                <w:rFonts w:cs="David"/>
+                <w:sz w:val="24"/>
+                <w:szCs w:val="24"/>
+                <w:rtl/>
+              </w:rPr>
+              <w:t>האמיתית</w:t>
+            </w:r>
+            <w:proofErr w:type="spellEnd"/>
+            <w:r>
+              <w:rPr>
+                <w:rFonts w:cs="David"/>
+                <w:sz w:val="24"/>
+                <w:szCs w:val="24"/>
+                <w:rtl/>
+              </w:rPr>
+              <w:t xml:space="preserve"> בלי רווחים. הרווחים כאן רק כדי להבהיר את חלקי ההודעה)</w:t>
             </w:r>
           </w:p>
         </w:tc>
@@ -1868,7 +2018,27 @@
                 <w:szCs w:val="24"/>
                 <w:rtl/>
               </w:rPr>
-              <w:t>בקשת היוזרים של החדר.</w:t>
+              <w:t xml:space="preserve">בקשת </w:t>
+            </w:r>
+            <w:proofErr w:type="spellStart"/>
+            <w:r>
+              <w:rPr>
+                <w:rFonts w:cs="David"/>
+                <w:sz w:val="24"/>
+                <w:szCs w:val="24"/>
+                <w:rtl/>
+              </w:rPr>
+              <w:t>היוזרים</w:t>
+            </w:r>
+            <w:proofErr w:type="spellEnd"/>
+            <w:r>
+              <w:rPr>
+                <w:rFonts w:cs="David"/>
+                <w:sz w:val="24"/>
+                <w:szCs w:val="24"/>
+                <w:rtl/>
+              </w:rPr>
+              <w:t xml:space="preserve"> של החדר.</w:t>
             </w:r>
           </w:p>
         </w:tc>
@@ -2045,7 +2215,27 @@
                 <w:szCs w:val="24"/>
                 <w:rtl/>
               </w:rPr>
-              <w:t>שליחת רשימת היוזרים של חדר</w:t>
+              <w:t xml:space="preserve">שליחת רשימת </w:t>
+            </w:r>
+            <w:proofErr w:type="spellStart"/>
+            <w:r>
+              <w:rPr>
+                <w:rFonts w:cs="David"/>
+                <w:sz w:val="24"/>
+                <w:szCs w:val="24"/>
+                <w:rtl/>
+              </w:rPr>
+              <w:t>היוזרים</w:t>
+            </w:r>
+            <w:proofErr w:type="spellEnd"/>
+            <w:r>
+              <w:rPr>
+                <w:rFonts w:cs="David"/>
+                <w:sz w:val="24"/>
+                <w:szCs w:val="24"/>
+                <w:rtl/>
+              </w:rPr>
+              <w:t xml:space="preserve"> של חדר</w:t>
             </w:r>
           </w:p>
         </w:tc>
@@ -2118,7 +2308,27 @@
                 <w:szCs w:val="24"/>
                 <w:rtl/>
               </w:rPr>
-              <w:t>גודל שם יוזר - 2 בתים</w:t>
+              <w:t xml:space="preserve">גודל שם </w:t>
+            </w:r>
+            <w:proofErr w:type="spellStart"/>
+            <w:r>
+              <w:rPr>
+                <w:rFonts w:cs="David"/>
+                <w:sz w:val="24"/>
+                <w:szCs w:val="24"/>
+                <w:rtl/>
+              </w:rPr>
+              <w:t>יוזר</w:t>
+            </w:r>
+            <w:proofErr w:type="spellEnd"/>
+            <w:r>
+              <w:rPr>
+                <w:rFonts w:cs="David"/>
+                <w:sz w:val="24"/>
+                <w:szCs w:val="24"/>
+                <w:rtl/>
+              </w:rPr>
+              <w:t xml:space="preserve"> - 2 בתים</w:t>
             </w:r>
           </w:p>
           <w:p>
@@ -2137,8 +2347,19 @@
                 <w:szCs w:val="24"/>
                 <w:rtl/>
               </w:rPr>
-              <w:t>שם יוזר</w:t>
-            </w:r>
+              <w:t xml:space="preserve">שם </w:t>
+            </w:r>
+            <w:proofErr w:type="spellStart"/>
+            <w:r>
+              <w:rPr>
+                <w:rFonts w:cs="David"/>
+                <w:sz w:val="24"/>
+                <w:szCs w:val="24"/>
+                <w:rtl/>
+              </w:rPr>
+              <w:t>יוזר</w:t>
+            </w:r>
+            <w:proofErr w:type="spellEnd"/>
           </w:p>
           <w:p>
             <w:pPr>
@@ -2156,26 +2377,64 @@
                 <w:sz w:val="24"/>
                 <w:szCs w:val="24"/>
               </w:rPr>
-              <w:t>[108 numberOfUsers ## username ## username …]</w:t>
-            </w:r>
-          </w:p>
-          <w:p>
-            <w:pPr>
-              <w:ind w:left="140" w:right="140"/>
-              <w:rPr>
-                <w:rFonts w:cs="David"/>
-                <w:sz w:val="24"/>
-                <w:szCs w:val="24"/>
-              </w:rPr>
-            </w:pPr>
-            <w:r>
-              <w:rPr>
-                <w:rFonts w:cs="David"/>
-                <w:sz w:val="24"/>
-                <w:szCs w:val="24"/>
-                <w:rtl/>
-              </w:rPr>
-              <w:t>אם החדר לא קיים  (המשחק התחיל\המנהל סגר את החדר) - מספר המשתמשים יהיה 0 ולא ישלחו שמות יוזרים.</w:t>
+              <w:t xml:space="preserve">[108 </w:t>
+            </w:r>
+            <w:proofErr w:type="spellStart"/>
+            <w:r>
+              <w:rPr>
+                <w:rFonts w:cs="David"/>
+                <w:sz w:val="24"/>
+                <w:szCs w:val="24"/>
+              </w:rPr>
+              <w:t>numberOfUsers</w:t>
+            </w:r>
+            <w:proofErr w:type="spellEnd"/>
+            <w:r>
+              <w:rPr>
+                <w:rFonts w:cs="David"/>
+                <w:sz w:val="24"/>
+                <w:szCs w:val="24"/>
+              </w:rPr>
+              <w:t xml:space="preserve"> ## username ## username …]</w:t>
+            </w:r>
+          </w:p>
+          <w:p>
+            <w:pPr>
+              <w:ind w:left="140" w:right="140"/>
+              <w:rPr>
+                <w:rFonts w:cs="David"/>
+                <w:sz w:val="24"/>
+                <w:szCs w:val="24"/>
+              </w:rPr>
+            </w:pPr>
+            <w:r>
+              <w:rPr>
+                <w:rFonts w:cs="David"/>
+                <w:sz w:val="24"/>
+                <w:szCs w:val="24"/>
+                <w:rtl/>
+              </w:rPr>
+              <w:t xml:space="preserve">אם החדר לא קיים  (המשחק התחיל\המנהל סגר את החדר) - מספר המשתמשים יהיה 0 ולא ישלחו שמות </w:t>
+            </w:r>
+            <w:proofErr w:type="spellStart"/>
+            <w:r>
+              <w:rPr>
+                <w:rFonts w:cs="David"/>
+                <w:sz w:val="24"/>
+                <w:szCs w:val="24"/>
+                <w:rtl/>
+              </w:rPr>
+              <w:t>יוזרים</w:t>
+            </w:r>
+            <w:proofErr w:type="spellEnd"/>
+            <w:r>
+              <w:rPr>
+                <w:rFonts w:cs="David"/>
+                <w:sz w:val="24"/>
+                <w:szCs w:val="24"/>
+                <w:rtl/>
+              </w:rPr>
+              <w:t>.</w:t>
             </w:r>
           </w:p>
           <w:p>
@@ -2657,7 +2916,43 @@
                 <w:sz w:val="24"/>
                 <w:szCs w:val="24"/>
               </w:rPr>
-              <w:t xml:space="preserve"> [1100 questionsNumber questionTimeInSec] //success</w:t>
+              <w:t xml:space="preserve"> [1100 </w:t>
+            </w:r>
+            <w:proofErr w:type="spellStart"/>
+            <w:r>
+              <w:rPr>
+                <w:rFonts w:cs="David"/>
+                <w:sz w:val="24"/>
+                <w:szCs w:val="24"/>
+              </w:rPr>
+              <w:t>questionsNumber</w:t>
+            </w:r>
+            <w:proofErr w:type="spellEnd"/>
+            <w:r>
+              <w:rPr>
+                <w:rFonts w:cs="David"/>
+                <w:sz w:val="24"/>
+                <w:szCs w:val="24"/>
+              </w:rPr>
+              <w:t xml:space="preserve"> </w:t>
+            </w:r>
+            <w:proofErr w:type="spellStart"/>
+            <w:r>
+              <w:rPr>
+                <w:rFonts w:cs="David"/>
+                <w:sz w:val="24"/>
+                <w:szCs w:val="24"/>
+              </w:rPr>
+              <w:t>questionTimeInSec</w:t>
+            </w:r>
+            <w:proofErr w:type="spellEnd"/>
+            <w:r>
+              <w:rPr>
+                <w:rFonts w:cs="David"/>
+                <w:sz w:val="24"/>
+                <w:szCs w:val="24"/>
+              </w:rPr>
+              <w:t>] //success</w:t>
             </w:r>
           </w:p>
           <w:p>
@@ -2682,7 +2977,67 @@
                 <w:szCs w:val="24"/>
                 <w:rtl/>
               </w:rPr>
-              <w:t>אחרי הודעת הצלחה השרת שולח ליוזר שהתחבר ולכל היוזרים המחוברים לחדר הודעת 108 (רשימת היוזרים של החדר)</w:t>
+              <w:t xml:space="preserve">אחרי הודעת הצלחה השרת שולח </w:t>
+            </w:r>
+            <w:proofErr w:type="spellStart"/>
+            <w:r>
+              <w:rPr>
+                <w:rFonts w:cs="David"/>
+                <w:sz w:val="24"/>
+                <w:szCs w:val="24"/>
+                <w:rtl/>
+              </w:rPr>
+              <w:t>ליוזר</w:t>
+            </w:r>
+            <w:proofErr w:type="spellEnd"/>
+            <w:r>
+              <w:rPr>
+                <w:rFonts w:cs="David"/>
+                <w:sz w:val="24"/>
+                <w:szCs w:val="24"/>
+                <w:rtl/>
+              </w:rPr>
+              <w:t xml:space="preserve"> שהתחבר ולכל </w:t>
+            </w:r>
+            <w:proofErr w:type="spellStart"/>
+            <w:r>
+              <w:rPr>
+                <w:rFonts w:cs="David"/>
+                <w:sz w:val="24"/>
+                <w:szCs w:val="24"/>
+                <w:rtl/>
+              </w:rPr>
+              <w:t>היוזרים</w:t>
+            </w:r>
+            <w:proofErr w:type="spellEnd"/>
+            <w:r>
+              <w:rPr>
+                <w:rFonts w:cs="David"/>
+                <w:sz w:val="24"/>
+                <w:szCs w:val="24"/>
+                <w:rtl/>
+              </w:rPr>
+              <w:t xml:space="preserve"> המחוברים לחדר הודעת 108 (רשימת </w:t>
+            </w:r>
+            <w:proofErr w:type="spellStart"/>
+            <w:r>
+              <w:rPr>
+                <w:rFonts w:cs="David"/>
+                <w:sz w:val="24"/>
+                <w:szCs w:val="24"/>
+                <w:rtl/>
+              </w:rPr>
+              <w:t>היוזרים</w:t>
+            </w:r>
+            <w:proofErr w:type="spellEnd"/>
+            <w:r>
+              <w:rPr>
+                <w:rFonts w:cs="David"/>
+                <w:sz w:val="24"/>
+                <w:szCs w:val="24"/>
+                <w:rtl/>
+              </w:rPr>
+              <w:t xml:space="preserve"> של החדר)</w:t>
             </w:r>
           </w:p>
           <w:p>
@@ -3049,7 +3404,27 @@
                 <w:szCs w:val="24"/>
                 <w:rtl/>
               </w:rPr>
-              <w:t>במקרה שהחדר כבר לא קיים (כי המשחק התחיל או שהאדמין סגר את החדר) - השרת כבר שלח לקליינט הודעת "סגירת חדר" -116 או הודעת "התחלת משחק" - 119 (ואז לא תשלח גם הודעת 112).</w:t>
+              <w:t xml:space="preserve">במקרה שהחדר כבר לא קיים (כי המשחק התחיל או </w:t>
+            </w:r>
+            <w:proofErr w:type="spellStart"/>
+            <w:r>
+              <w:rPr>
+                <w:rFonts w:cs="David"/>
+                <w:sz w:val="24"/>
+                <w:szCs w:val="24"/>
+                <w:rtl/>
+              </w:rPr>
+              <w:t>שהאדמין</w:t>
+            </w:r>
+            <w:proofErr w:type="spellEnd"/>
+            <w:r>
+              <w:rPr>
+                <w:rFonts w:cs="David"/>
+                <w:sz w:val="24"/>
+                <w:szCs w:val="24"/>
+                <w:rtl/>
+              </w:rPr>
+              <w:t xml:space="preserve"> סגר את החדר) - השרת כבר שלח לקליינט הודעת "סגירת חדר" -116 או הודעת "התחלת משחק" - 119 (ואז לא תשלח גם הודעת 112).</w:t>
             </w:r>
           </w:p>
         </w:tc>
@@ -3308,7 +3683,79 @@
                 <w:sz w:val="24"/>
                 <w:szCs w:val="24"/>
               </w:rPr>
-              <w:t>[213##roomName playersNumber questionsNumber questionTimeInSec]</w:t>
+              <w:t>[213##</w:t>
+            </w:r>
+            <w:proofErr w:type="spellStart"/>
+            <w:r>
+              <w:rPr>
+                <w:rFonts w:cs="David"/>
+                <w:sz w:val="24"/>
+                <w:szCs w:val="24"/>
+              </w:rPr>
+              <w:t>roomName</w:t>
+            </w:r>
+            <w:proofErr w:type="spellEnd"/>
+            <w:r>
+              <w:rPr>
+                <w:rFonts w:cs="David"/>
+                <w:sz w:val="24"/>
+                <w:szCs w:val="24"/>
+              </w:rPr>
+              <w:t xml:space="preserve"> </w:t>
+            </w:r>
+            <w:proofErr w:type="spellStart"/>
+            <w:r>
+              <w:rPr>
+                <w:rFonts w:cs="David"/>
+                <w:sz w:val="24"/>
+                <w:szCs w:val="24"/>
+              </w:rPr>
+              <w:t>playersNumber</w:t>
+            </w:r>
+            <w:proofErr w:type="spellEnd"/>
+            <w:r>
+              <w:rPr>
+                <w:rFonts w:cs="David"/>
+                <w:sz w:val="24"/>
+                <w:szCs w:val="24"/>
+              </w:rPr>
+              <w:t xml:space="preserve"> </w:t>
+            </w:r>
+            <w:proofErr w:type="spellStart"/>
+            <w:r>
+              <w:rPr>
+                <w:rFonts w:cs="David"/>
+                <w:sz w:val="24"/>
+                <w:szCs w:val="24"/>
+              </w:rPr>
+              <w:t>questionsNumber</w:t>
+            </w:r>
+            <w:proofErr w:type="spellEnd"/>
+            <w:r>
+              <w:rPr>
+                <w:rFonts w:cs="David"/>
+                <w:sz w:val="24"/>
+                <w:szCs w:val="24"/>
+              </w:rPr>
+              <w:t xml:space="preserve"> </w:t>
+            </w:r>
+            <w:proofErr w:type="spellStart"/>
+            <w:r>
+              <w:rPr>
+                <w:rFonts w:cs="David"/>
+                <w:sz w:val="24"/>
+                <w:szCs w:val="24"/>
+              </w:rPr>
+              <w:t>questionTimeInSec</w:t>
+            </w:r>
+            <w:proofErr w:type="spellEnd"/>
+            <w:r>
+              <w:rPr>
+                <w:rFonts w:cs="David"/>
+                <w:sz w:val="24"/>
+                <w:szCs w:val="24"/>
+              </w:rPr>
+              <w:t>]</w:t>
             </w:r>
           </w:p>
         </w:tc>
@@ -3776,8 +4223,19 @@
                 <w:szCs w:val="24"/>
                 <w:rtl/>
               </w:rPr>
-              <w:t>יישלח לכל המשתמשים ששייכים לחדר כולל האדמין</w:t>
-            </w:r>
+              <w:t xml:space="preserve">יישלח לכל המשתמשים ששייכים לחדר כולל </w:t>
+            </w:r>
+            <w:proofErr w:type="spellStart"/>
+            <w:r>
+              <w:rPr>
+                <w:rFonts w:cs="David"/>
+                <w:sz w:val="24"/>
+                <w:szCs w:val="24"/>
+                <w:rtl/>
+              </w:rPr>
+              <w:t>האדמין</w:t>
+            </w:r>
+            <w:proofErr w:type="spellEnd"/>
           </w:p>
         </w:tc>
       </w:tr>
@@ -3878,6 +4336,17 @@
             </w:pPr>
             <w:r>
               <w:rPr>
+                <w:rFonts w:cs="David" w:hint="cs"/>
+                <w:sz w:val="24"/>
+                <w:szCs w:val="24"/>
+                <w:rtl/>
+              </w:rPr>
+              <w:t xml:space="preserve">בקשת </w:t>
+            </w:r>
+            <w:bookmarkStart w:id="0" w:name="_GoBack"/>
+            <w:bookmarkEnd w:id="0"/>
+            <w:r>
+              <w:rPr>
                 <w:rFonts w:cs="David"/>
                 <w:sz w:val="24"/>
                 <w:szCs w:val="24"/>
@@ -4405,7 +4874,27 @@
                 <w:szCs w:val="24"/>
                 <w:rtl/>
               </w:rPr>
-              <w:t>במקרה של כישלון יישלח(נשלח רק לאדמין):</w:t>
+              <w:t xml:space="preserve">במקרה של כישלון יישלח(נשלח רק </w:t>
+            </w:r>
+            <w:proofErr w:type="spellStart"/>
+            <w:r>
+              <w:rPr>
+                <w:rFonts w:cs="David"/>
+                <w:sz w:val="24"/>
+                <w:szCs w:val="24"/>
+                <w:rtl/>
+              </w:rPr>
+              <w:t>לאדמין</w:t>
+            </w:r>
+            <w:proofErr w:type="spellEnd"/>
+            <w:r>
+              <w:rPr>
+                <w:rFonts w:cs="David"/>
+                <w:sz w:val="24"/>
+                <w:szCs w:val="24"/>
+                <w:rtl/>
+              </w:rPr>
+              <w:t>):</w:t>
             </w:r>
           </w:p>
           <w:p>
@@ -4551,8 +5040,19 @@
                 <w:szCs w:val="24"/>
                 <w:rtl/>
               </w:rPr>
-              <w:t>הלקוח שולח את תשובותו</w:t>
-            </w:r>
+              <w:t xml:space="preserve">הלקוח שולח את </w:t>
+            </w:r>
+            <w:proofErr w:type="spellStart"/>
+            <w:r>
+              <w:rPr>
+                <w:rFonts w:cs="David"/>
+                <w:sz w:val="24"/>
+                <w:szCs w:val="24"/>
+                <w:rtl/>
+              </w:rPr>
+              <w:t>תשובותו</w:t>
+            </w:r>
+            <w:proofErr w:type="spellEnd"/>
           </w:p>
         </w:tc>
         <w:tc>
@@ -4643,7 +5143,43 @@
                 <w:sz w:val="24"/>
                 <w:szCs w:val="24"/>
               </w:rPr>
-              <w:t>[219 answerNumber TimeInSeconds]</w:t>
+              <w:t xml:space="preserve">[219 </w:t>
+            </w:r>
+            <w:proofErr w:type="spellStart"/>
+            <w:r>
+              <w:rPr>
+                <w:rFonts w:cs="David"/>
+                <w:sz w:val="24"/>
+                <w:szCs w:val="24"/>
+              </w:rPr>
+              <w:t>answerNumber</w:t>
+            </w:r>
+            <w:proofErr w:type="spellEnd"/>
+            <w:r>
+              <w:rPr>
+                <w:rFonts w:cs="David"/>
+                <w:sz w:val="24"/>
+                <w:szCs w:val="24"/>
+              </w:rPr>
+              <w:t xml:space="preserve"> </w:t>
+            </w:r>
+            <w:proofErr w:type="spellStart"/>
+            <w:r>
+              <w:rPr>
+                <w:rFonts w:cs="David"/>
+                <w:sz w:val="24"/>
+                <w:szCs w:val="24"/>
+              </w:rPr>
+              <w:t>TimeInSeconds</w:t>
+            </w:r>
+            <w:proofErr w:type="spellEnd"/>
+            <w:r>
+              <w:rPr>
+                <w:rFonts w:cs="David"/>
+                <w:sz w:val="24"/>
+                <w:szCs w:val="24"/>
+              </w:rPr>
+              <w:t>]</w:t>
             </w:r>
           </w:p>
           <w:p>
@@ -4832,7 +5368,25 @@
                 <w:sz w:val="24"/>
                 <w:szCs w:val="24"/>
               </w:rPr>
-              <w:t>[120 lastAnswerIndication]</w:t>
+              <w:t xml:space="preserve">[120 </w:t>
+            </w:r>
+            <w:proofErr w:type="spellStart"/>
+            <w:r>
+              <w:rPr>
+                <w:rFonts w:cs="David"/>
+                <w:sz w:val="24"/>
+                <w:szCs w:val="24"/>
+              </w:rPr>
+              <w:t>lastAnswerIndication</w:t>
+            </w:r>
+            <w:proofErr w:type="spellEnd"/>
+            <w:r>
+              <w:rPr>
+                <w:rFonts w:cs="David"/>
+                <w:sz w:val="24"/>
+                <w:szCs w:val="24"/>
+              </w:rPr>
+              <w:t>]</w:t>
             </w:r>
           </w:p>
         </w:tc>
@@ -4990,7 +5544,27 @@
                 <w:szCs w:val="24"/>
                 <w:rtl/>
               </w:rPr>
-              <w:t>מספר יוזרים - בית אחד (כתו)</w:t>
+              <w:t xml:space="preserve">מספר </w:t>
+            </w:r>
+            <w:proofErr w:type="spellStart"/>
+            <w:r>
+              <w:rPr>
+                <w:rFonts w:cs="David"/>
+                <w:sz w:val="24"/>
+                <w:szCs w:val="24"/>
+                <w:rtl/>
+              </w:rPr>
+              <w:t>יוזרים</w:t>
+            </w:r>
+            <w:proofErr w:type="spellEnd"/>
+            <w:r>
+              <w:rPr>
+                <w:rFonts w:cs="David"/>
+                <w:sz w:val="24"/>
+                <w:szCs w:val="24"/>
+                <w:rtl/>
+              </w:rPr>
+              <w:t xml:space="preserve"> - בית אחד (כתו)</w:t>
             </w:r>
           </w:p>
           <w:p>
@@ -5076,7 +5650,61 @@
                 <w:sz w:val="24"/>
                 <w:szCs w:val="24"/>
               </w:rPr>
-              <w:t>[121 usersNumber ## userName score ## userName score…]</w:t>
+              <w:t xml:space="preserve">[121 </w:t>
+            </w:r>
+            <w:proofErr w:type="spellStart"/>
+            <w:r>
+              <w:rPr>
+                <w:rFonts w:cs="David"/>
+                <w:sz w:val="24"/>
+                <w:szCs w:val="24"/>
+              </w:rPr>
+              <w:t>usersNumber</w:t>
+            </w:r>
+            <w:proofErr w:type="spellEnd"/>
+            <w:r>
+              <w:rPr>
+                <w:rFonts w:cs="David"/>
+                <w:sz w:val="24"/>
+                <w:szCs w:val="24"/>
+              </w:rPr>
+              <w:t xml:space="preserve"> ## </w:t>
+            </w:r>
+            <w:proofErr w:type="spellStart"/>
+            <w:r>
+              <w:rPr>
+                <w:rFonts w:cs="David"/>
+                <w:sz w:val="24"/>
+                <w:szCs w:val="24"/>
+              </w:rPr>
+              <w:t>userName</w:t>
+            </w:r>
+            <w:proofErr w:type="spellEnd"/>
+            <w:r>
+              <w:rPr>
+                <w:rFonts w:cs="David"/>
+                <w:sz w:val="24"/>
+                <w:szCs w:val="24"/>
+              </w:rPr>
+              <w:t xml:space="preserve"> score ## </w:t>
+            </w:r>
+            <w:proofErr w:type="spellStart"/>
+            <w:r>
+              <w:rPr>
+                <w:rFonts w:cs="David"/>
+                <w:sz w:val="24"/>
+                <w:szCs w:val="24"/>
+              </w:rPr>
+              <w:t>userName</w:t>
+            </w:r>
+            <w:proofErr w:type="spellEnd"/>
+            <w:r>
+              <w:rPr>
+                <w:rFonts w:cs="David"/>
+                <w:sz w:val="24"/>
+                <w:szCs w:val="24"/>
+              </w:rPr>
+              <w:t xml:space="preserve"> score…]</w:t>
             </w:r>
           </w:p>
         </w:tc>
@@ -5367,8 +5995,6 @@
               </w:rPr>
               <w:t>[122]</w:t>
             </w:r>
-            <w:bookmarkStart w:id="0" w:name="_GoBack"/>
-            <w:bookmarkEnd w:id="0"/>
           </w:p>
         </w:tc>
       </w:tr>
@@ -5740,26 +6366,66 @@
                 <w:szCs w:val="24"/>
                 <w:rtl/>
               </w:rPr>
-              <w:t>נשלחים 3 יוזרים עם התוצאות שלהם.</w:t>
-            </w:r>
-          </w:p>
-          <w:p>
-            <w:pPr>
-              <w:ind w:left="140" w:right="140"/>
-              <w:rPr>
-                <w:rFonts w:cs="David"/>
-                <w:sz w:val="24"/>
-                <w:szCs w:val="24"/>
-              </w:rPr>
-            </w:pPr>
-            <w:r>
-              <w:rPr>
-                <w:rFonts w:cs="David"/>
-                <w:sz w:val="24"/>
-                <w:szCs w:val="24"/>
-                <w:rtl/>
-              </w:rPr>
-              <w:t>במידה ויש פחות משלושה יוזרים שרשומים במערכת השרת ישלח עבור משתמש לא קיים את הפרטים הבאים: גודל שם משתמש=0 תוצאה=0</w:t>
+              <w:t xml:space="preserve">נשלחים 3 </w:t>
+            </w:r>
+            <w:proofErr w:type="spellStart"/>
+            <w:r>
+              <w:rPr>
+                <w:rFonts w:cs="David"/>
+                <w:sz w:val="24"/>
+                <w:szCs w:val="24"/>
+                <w:rtl/>
+              </w:rPr>
+              <w:t>יוזרים</w:t>
+            </w:r>
+            <w:proofErr w:type="spellEnd"/>
+            <w:r>
+              <w:rPr>
+                <w:rFonts w:cs="David"/>
+                <w:sz w:val="24"/>
+                <w:szCs w:val="24"/>
+                <w:rtl/>
+              </w:rPr>
+              <w:t xml:space="preserve"> עם התוצאות שלהם.</w:t>
+            </w:r>
+          </w:p>
+          <w:p>
+            <w:pPr>
+              <w:ind w:left="140" w:right="140"/>
+              <w:rPr>
+                <w:rFonts w:cs="David"/>
+                <w:sz w:val="24"/>
+                <w:szCs w:val="24"/>
+              </w:rPr>
+            </w:pPr>
+            <w:r>
+              <w:rPr>
+                <w:rFonts w:cs="David"/>
+                <w:sz w:val="24"/>
+                <w:szCs w:val="24"/>
+                <w:rtl/>
+              </w:rPr>
+              <w:t xml:space="preserve">במידה ויש פחות משלושה </w:t>
+            </w:r>
+            <w:proofErr w:type="spellStart"/>
+            <w:r>
+              <w:rPr>
+                <w:rFonts w:cs="David"/>
+                <w:sz w:val="24"/>
+                <w:szCs w:val="24"/>
+                <w:rtl/>
+              </w:rPr>
+              <w:t>יוזרים</w:t>
+            </w:r>
+            <w:proofErr w:type="spellEnd"/>
+            <w:r>
+              <w:rPr>
+                <w:rFonts w:cs="David"/>
+                <w:sz w:val="24"/>
+                <w:szCs w:val="24"/>
+                <w:rtl/>
+              </w:rPr>
+              <w:t xml:space="preserve"> שרשומים במערכת השרת ישלח עבור משתמש לא קיים את הפרטים הבאים: גודל שם משתמש=0 תוצאה=0</w:t>
             </w:r>
           </w:p>
           <w:p>
@@ -5778,7 +6444,115 @@
                 <w:sz w:val="24"/>
                 <w:szCs w:val="24"/>
               </w:rPr>
-              <w:t>[124 ## userName highestScore ## userName highestScore  ## userName highestScore]</w:t>
+              <w:t xml:space="preserve">[124 ## </w:t>
+            </w:r>
+            <w:proofErr w:type="spellStart"/>
+            <w:r>
+              <w:rPr>
+                <w:rFonts w:cs="David"/>
+                <w:sz w:val="24"/>
+                <w:szCs w:val="24"/>
+              </w:rPr>
+              <w:t>userName</w:t>
+            </w:r>
+            <w:proofErr w:type="spellEnd"/>
+            <w:r>
+              <w:rPr>
+                <w:rFonts w:cs="David"/>
+                <w:sz w:val="24"/>
+                <w:szCs w:val="24"/>
+              </w:rPr>
+              <w:t xml:space="preserve"> </w:t>
+            </w:r>
+            <w:proofErr w:type="spellStart"/>
+            <w:r>
+              <w:rPr>
+                <w:rFonts w:cs="David"/>
+                <w:sz w:val="24"/>
+                <w:szCs w:val="24"/>
+              </w:rPr>
+              <w:t>highestScore</w:t>
+            </w:r>
+            <w:proofErr w:type="spellEnd"/>
+            <w:r>
+              <w:rPr>
+                <w:rFonts w:cs="David"/>
+                <w:sz w:val="24"/>
+                <w:szCs w:val="24"/>
+              </w:rPr>
+              <w:t xml:space="preserve"> ## </w:t>
+            </w:r>
+            <w:proofErr w:type="spellStart"/>
+            <w:r>
+              <w:rPr>
+                <w:rFonts w:cs="David"/>
+                <w:sz w:val="24"/>
+                <w:szCs w:val="24"/>
+              </w:rPr>
+              <w:t>userName</w:t>
+            </w:r>
+            <w:proofErr w:type="spellEnd"/>
+            <w:r>
+              <w:rPr>
+                <w:rFonts w:cs="David"/>
+                <w:sz w:val="24"/>
+                <w:szCs w:val="24"/>
+              </w:rPr>
+              <w:t xml:space="preserve"> </w:t>
+            </w:r>
+            <w:proofErr w:type="spellStart"/>
+            <w:r>
+              <w:rPr>
+                <w:rFonts w:cs="David"/>
+                <w:sz w:val="24"/>
+                <w:szCs w:val="24"/>
+              </w:rPr>
+              <w:t>highestScore</w:t>
+            </w:r>
+            <w:proofErr w:type="spellEnd"/>
+            <w:r>
+              <w:rPr>
+                <w:rFonts w:cs="David"/>
+                <w:sz w:val="24"/>
+                <w:szCs w:val="24"/>
+              </w:rPr>
+              <w:t xml:space="preserve">  ## </w:t>
+            </w:r>
+            <w:proofErr w:type="spellStart"/>
+            <w:r>
+              <w:rPr>
+                <w:rFonts w:cs="David"/>
+                <w:sz w:val="24"/>
+                <w:szCs w:val="24"/>
+              </w:rPr>
+              <w:t>userName</w:t>
+            </w:r>
+            <w:proofErr w:type="spellEnd"/>
+            <w:r>
+              <w:rPr>
+                <w:rFonts w:cs="David"/>
+                <w:sz w:val="24"/>
+                <w:szCs w:val="24"/>
+              </w:rPr>
+              <w:t xml:space="preserve"> </w:t>
+            </w:r>
+            <w:proofErr w:type="spellStart"/>
+            <w:r>
+              <w:rPr>
+                <w:rFonts w:cs="David"/>
+                <w:sz w:val="24"/>
+                <w:szCs w:val="24"/>
+              </w:rPr>
+              <w:t>highestScore</w:t>
+            </w:r>
+            <w:proofErr w:type="spellEnd"/>
+            <w:r>
+              <w:rPr>
+                <w:rFonts w:cs="David"/>
+                <w:sz w:val="24"/>
+                <w:szCs w:val="24"/>
+              </w:rPr>
+              <w:t>]</w:t>
             </w:r>
           </w:p>
         </w:tc>
@@ -6172,7 +6946,79 @@
                 <w:sz w:val="24"/>
                 <w:szCs w:val="24"/>
               </w:rPr>
-              <w:t>[126 numberOfGames numberOfRightAns numerOfWrongAns avgTimeForAns]</w:t>
+              <w:t xml:space="preserve">[126 </w:t>
+            </w:r>
+            <w:proofErr w:type="spellStart"/>
+            <w:r>
+              <w:rPr>
+                <w:rFonts w:cs="David"/>
+                <w:sz w:val="24"/>
+                <w:szCs w:val="24"/>
+              </w:rPr>
+              <w:t>numberOfGames</w:t>
+            </w:r>
+            <w:proofErr w:type="spellEnd"/>
+            <w:r>
+              <w:rPr>
+                <w:rFonts w:cs="David"/>
+                <w:sz w:val="24"/>
+                <w:szCs w:val="24"/>
+              </w:rPr>
+              <w:t xml:space="preserve"> </w:t>
+            </w:r>
+            <w:proofErr w:type="spellStart"/>
+            <w:r>
+              <w:rPr>
+                <w:rFonts w:cs="David"/>
+                <w:sz w:val="24"/>
+                <w:szCs w:val="24"/>
+              </w:rPr>
+              <w:t>numberOfRightAns</w:t>
+            </w:r>
+            <w:proofErr w:type="spellEnd"/>
+            <w:r>
+              <w:rPr>
+                <w:rFonts w:cs="David"/>
+                <w:sz w:val="24"/>
+                <w:szCs w:val="24"/>
+              </w:rPr>
+              <w:t xml:space="preserve"> </w:t>
+            </w:r>
+            <w:proofErr w:type="spellStart"/>
+            <w:r>
+              <w:rPr>
+                <w:rFonts w:cs="David"/>
+                <w:sz w:val="24"/>
+                <w:szCs w:val="24"/>
+              </w:rPr>
+              <w:t>numerOfWrongAns</w:t>
+            </w:r>
+            <w:proofErr w:type="spellEnd"/>
+            <w:r>
+              <w:rPr>
+                <w:rFonts w:cs="David"/>
+                <w:sz w:val="24"/>
+                <w:szCs w:val="24"/>
+              </w:rPr>
+              <w:t xml:space="preserve"> </w:t>
+            </w:r>
+            <w:proofErr w:type="spellStart"/>
+            <w:r>
+              <w:rPr>
+                <w:rFonts w:cs="David"/>
+                <w:sz w:val="24"/>
+                <w:szCs w:val="24"/>
+              </w:rPr>
+              <w:t>avgTimeForAns</w:t>
+            </w:r>
+            <w:proofErr w:type="spellEnd"/>
+            <w:r>
+              <w:rPr>
+                <w:rFonts w:cs="David"/>
+                <w:sz w:val="24"/>
+                <w:szCs w:val="24"/>
+              </w:rPr>
+              <w:t>]</w:t>
             </w:r>
           </w:p>
           <w:p>
@@ -6203,7 +7049,27 @@
                 <w:szCs w:val="24"/>
                 <w:rtl/>
               </w:rPr>
-              <w:t>במידה ליוזר אין משחקים ותשובות יש להחזיר את ההודעה הבאה (0 עבור כל אחד מהשדות):</w:t>
+              <w:t xml:space="preserve">במידה </w:t>
+            </w:r>
+            <w:proofErr w:type="spellStart"/>
+            <w:r>
+              <w:rPr>
+                <w:rFonts w:cs="David" w:hint="cs"/>
+                <w:sz w:val="24"/>
+                <w:szCs w:val="24"/>
+                <w:rtl/>
+              </w:rPr>
+              <w:t>ליוזר</w:t>
+            </w:r>
+            <w:proofErr w:type="spellEnd"/>
+            <w:r>
+              <w:rPr>
+                <w:rFonts w:cs="David" w:hint="cs"/>
+                <w:sz w:val="24"/>
+                <w:szCs w:val="24"/>
+                <w:rtl/>
+              </w:rPr>
+              <w:t xml:space="preserve"> אין משחקים ותשובות יש להחזיר את ההודעה הבאה (0 עבור כל אחד מהשדות):</w:t>
             </w:r>
           </w:p>
           <w:p>

</xml_diff>

<commit_message>
added a log out feature to main menu. deleted the Window_Closing function in mainmenu . added signout_reply to protocol.
</commit_message>
<xml_diff>
--- a/protocol_documentation.docx
+++ b/protocol_documentation.docx
@@ -353,27 +353,7 @@
                 <w:szCs w:val="24"/>
                 <w:rtl/>
               </w:rPr>
-              <w:t xml:space="preserve">מספר התווים של </w:t>
-            </w:r>
-            <w:proofErr w:type="spellStart"/>
-            <w:r>
-              <w:rPr>
-                <w:rFonts w:cs="David"/>
-                <w:sz w:val="24"/>
-                <w:szCs w:val="24"/>
-                <w:rtl/>
-              </w:rPr>
-              <w:t>היוזר</w:t>
-            </w:r>
-            <w:proofErr w:type="spellEnd"/>
-            <w:r>
-              <w:rPr>
-                <w:rFonts w:cs="David"/>
-                <w:sz w:val="24"/>
-                <w:szCs w:val="24"/>
-                <w:rtl/>
-              </w:rPr>
-              <w:t xml:space="preserve"> - שני בתים (כמחרוזת)</w:t>
+              <w:t>מספר התווים של היוזר - שני בתים (כמחרוזת)</w:t>
             </w:r>
           </w:p>
           <w:p>
@@ -515,11 +495,12 @@
             </w:pPr>
             <w:r>
               <w:rPr>
-                <w:rFonts w:cs="David"/>
-                <w:sz w:val="24"/>
-                <w:szCs w:val="24"/>
-              </w:rPr>
-              <w:t>201</w:t>
+                <w:rFonts w:cs="David" w:hint="cs"/>
+                <w:sz w:val="24"/>
+                <w:szCs w:val="24"/>
+                <w:rtl/>
+              </w:rPr>
+              <w:t>103</w:t>
             </w:r>
           </w:p>
         </w:tc>
@@ -545,16 +526,17 @@
                 <w:rFonts w:cs="David"/>
                 <w:sz w:val="24"/>
                 <w:szCs w:val="24"/>
-              </w:rPr>
-            </w:pPr>
-            <w:r>
-              <w:rPr>
-                <w:rFonts w:cs="David"/>
-                <w:sz w:val="24"/>
-                <w:szCs w:val="24"/>
-                <w:rtl/>
-              </w:rPr>
-              <w:t>קליינט-סרבר</w:t>
+                <w:rtl/>
+              </w:rPr>
+            </w:pPr>
+            <w:r>
+              <w:rPr>
+                <w:rFonts w:cs="David" w:hint="cs"/>
+                <w:sz w:val="24"/>
+                <w:szCs w:val="24"/>
+                <w:rtl/>
+              </w:rPr>
+              <w:t>סרבר-קליינט</w:t>
             </w:r>
           </w:p>
         </w:tc>
@@ -584,12 +566,12 @@
             </w:pPr>
             <w:r>
               <w:rPr>
-                <w:rFonts w:cs="David"/>
-                <w:sz w:val="24"/>
-                <w:szCs w:val="24"/>
-                <w:rtl/>
-              </w:rPr>
-              <w:t xml:space="preserve">בקשת </w:t>
+                <w:rFonts w:cs="David" w:hint="cs"/>
+                <w:sz w:val="24"/>
+                <w:szCs w:val="24"/>
+                <w:rtl/>
+              </w:rPr>
+              <w:t xml:space="preserve">מענה </w:t>
             </w:r>
             <w:r>
               <w:rPr>
@@ -632,8 +614,10 @@
                 <w:sz w:val="24"/>
                 <w:szCs w:val="24"/>
               </w:rPr>
-              <w:t>[201]</w:t>
-            </w:r>
+              <w:t>[103]</w:t>
+            </w:r>
+            <w:bookmarkStart w:id="0" w:name="_GoBack"/>
+            <w:bookmarkEnd w:id="0"/>
           </w:p>
         </w:tc>
       </w:tr>
@@ -646,29 +630,30 @@
               <w:bottom w:val="single" w:sz="8" w:space="0" w:color="000000"/>
               <w:right w:val="single" w:sz="8" w:space="0" w:color="000000"/>
             </w:tcBorders>
-            <w:tcMar>
-              <w:top w:w="100" w:type="dxa"/>
-              <w:left w:w="100" w:type="dxa"/>
-              <w:bottom w:w="100" w:type="dxa"/>
-              <w:right w:w="100" w:type="dxa"/>
-            </w:tcMar>
-          </w:tcPr>
-          <w:p>
-            <w:pPr>
-              <w:ind w:left="140" w:right="140"/>
-              <w:rPr>
-                <w:rFonts w:cs="David"/>
-                <w:sz w:val="24"/>
-                <w:szCs w:val="24"/>
-              </w:rPr>
-            </w:pPr>
-            <w:r>
-              <w:rPr>
-                <w:rFonts w:cs="David"/>
-                <w:sz w:val="24"/>
-                <w:szCs w:val="24"/>
-              </w:rPr>
-              <w:t>102</w:t>
+            <w:shd w:val="clear" w:color="auto" w:fill="AEAAAA"/>
+            <w:tcMar>
+              <w:top w:w="100" w:type="dxa"/>
+              <w:left w:w="100" w:type="dxa"/>
+              <w:bottom w:w="100" w:type="dxa"/>
+              <w:right w:w="100" w:type="dxa"/>
+            </w:tcMar>
+          </w:tcPr>
+          <w:p>
+            <w:pPr>
+              <w:ind w:left="140" w:right="140"/>
+              <w:rPr>
+                <w:rFonts w:cs="David"/>
+                <w:sz w:val="24"/>
+                <w:szCs w:val="24"/>
+              </w:rPr>
+            </w:pPr>
+            <w:r>
+              <w:rPr>
+                <w:rFonts w:cs="David"/>
+                <w:sz w:val="24"/>
+                <w:szCs w:val="24"/>
+              </w:rPr>
+              <w:t>201</w:t>
             </w:r>
           </w:p>
         </w:tc>
@@ -679,30 +664,31 @@
               <w:bottom w:val="single" w:sz="8" w:space="0" w:color="000000"/>
               <w:right w:val="single" w:sz="8" w:space="0" w:color="000000"/>
             </w:tcBorders>
-            <w:tcMar>
-              <w:top w:w="100" w:type="dxa"/>
-              <w:left w:w="100" w:type="dxa"/>
-              <w:bottom w:w="100" w:type="dxa"/>
-              <w:right w:w="100" w:type="dxa"/>
-            </w:tcMar>
-          </w:tcPr>
-          <w:p>
-            <w:pPr>
-              <w:ind w:left="140" w:right="140"/>
-              <w:rPr>
-                <w:rFonts w:cs="David"/>
-                <w:sz w:val="24"/>
-                <w:szCs w:val="24"/>
-              </w:rPr>
-            </w:pPr>
-            <w:r>
-              <w:rPr>
-                <w:rFonts w:cs="David"/>
-                <w:sz w:val="24"/>
-                <w:szCs w:val="24"/>
-                <w:rtl/>
-              </w:rPr>
-              <w:t>סרבר-קליינט</w:t>
+            <w:shd w:val="clear" w:color="auto" w:fill="AEAAAA"/>
+            <w:tcMar>
+              <w:top w:w="100" w:type="dxa"/>
+              <w:left w:w="100" w:type="dxa"/>
+              <w:bottom w:w="100" w:type="dxa"/>
+              <w:right w:w="100" w:type="dxa"/>
+            </w:tcMar>
+          </w:tcPr>
+          <w:p>
+            <w:pPr>
+              <w:ind w:left="140" w:right="140"/>
+              <w:rPr>
+                <w:rFonts w:cs="David"/>
+                <w:sz w:val="24"/>
+                <w:szCs w:val="24"/>
+              </w:rPr>
+            </w:pPr>
+            <w:r>
+              <w:rPr>
+                <w:rFonts w:cs="David"/>
+                <w:sz w:val="24"/>
+                <w:szCs w:val="24"/>
+                <w:rtl/>
+              </w:rPr>
+              <w:t>קליינט-סרבר</w:t>
             </w:r>
           </w:p>
         </w:tc>
@@ -713,48 +699,39 @@
               <w:bottom w:val="single" w:sz="8" w:space="0" w:color="000000"/>
               <w:right w:val="single" w:sz="8" w:space="0" w:color="000000"/>
             </w:tcBorders>
-            <w:tcMar>
-              <w:top w:w="100" w:type="dxa"/>
-              <w:left w:w="100" w:type="dxa"/>
-              <w:bottom w:w="100" w:type="dxa"/>
-              <w:right w:w="100" w:type="dxa"/>
-            </w:tcMar>
-          </w:tcPr>
-          <w:p>
-            <w:pPr>
-              <w:ind w:left="140" w:right="140"/>
-              <w:rPr>
-                <w:rFonts w:cs="David"/>
-                <w:sz w:val="24"/>
-                <w:szCs w:val="24"/>
-              </w:rPr>
-            </w:pPr>
-            <w:r>
-              <w:rPr>
-                <w:rFonts w:cs="David"/>
-                <w:sz w:val="24"/>
-                <w:szCs w:val="24"/>
-                <w:rtl/>
-              </w:rPr>
-              <w:t>מענה לבקשת ההתחברות-</w:t>
-            </w:r>
-          </w:p>
-          <w:p>
-            <w:pPr>
-              <w:ind w:left="140" w:right="140"/>
-              <w:rPr>
-                <w:rFonts w:cs="David"/>
-                <w:sz w:val="24"/>
-                <w:szCs w:val="24"/>
-              </w:rPr>
-            </w:pPr>
-            <w:r>
-              <w:rPr>
-                <w:rFonts w:cs="David"/>
-                <w:sz w:val="24"/>
-                <w:szCs w:val="24"/>
-              </w:rPr>
-              <w:t xml:space="preserve"> sign in</w:t>
+            <w:shd w:val="clear" w:color="auto" w:fill="AEAAAA"/>
+            <w:tcMar>
+              <w:top w:w="100" w:type="dxa"/>
+              <w:left w:w="100" w:type="dxa"/>
+              <w:bottom w:w="100" w:type="dxa"/>
+              <w:right w:w="100" w:type="dxa"/>
+            </w:tcMar>
+          </w:tcPr>
+          <w:p>
+            <w:pPr>
+              <w:ind w:left="140" w:right="140"/>
+              <w:rPr>
+                <w:rFonts w:cs="David"/>
+                <w:sz w:val="24"/>
+                <w:szCs w:val="24"/>
+              </w:rPr>
+            </w:pPr>
+            <w:r>
+              <w:rPr>
+                <w:rFonts w:cs="David"/>
+                <w:sz w:val="24"/>
+                <w:szCs w:val="24"/>
+                <w:rtl/>
+              </w:rPr>
+              <w:t xml:space="preserve">בקשת </w:t>
+            </w:r>
+            <w:r>
+              <w:rPr>
+                <w:rFonts w:cs="David"/>
+                <w:sz w:val="24"/>
+                <w:szCs w:val="24"/>
+              </w:rPr>
+              <w:t>sign out</w:t>
             </w:r>
           </w:p>
         </w:tc>
@@ -765,6 +742,7 @@
               <w:bottom w:val="single" w:sz="8" w:space="0" w:color="000000"/>
               <w:right w:val="single" w:sz="8" w:space="0" w:color="000000"/>
             </w:tcBorders>
+            <w:shd w:val="clear" w:color="auto" w:fill="AEAAAA"/>
             <w:tcMar>
               <w:top w:w="100" w:type="dxa"/>
               <w:left w:w="100" w:type="dxa"/>
@@ -788,45 +766,7 @@
                 <w:sz w:val="24"/>
                 <w:szCs w:val="24"/>
               </w:rPr>
-              <w:t>[1020]  //success</w:t>
-            </w:r>
-          </w:p>
-          <w:p>
-            <w:pPr>
-              <w:bidi w:val="0"/>
-              <w:ind w:left="140" w:right="140"/>
-              <w:rPr>
-                <w:rFonts w:cs="David"/>
-                <w:sz w:val="24"/>
-                <w:szCs w:val="24"/>
-              </w:rPr>
-            </w:pPr>
-            <w:r>
-              <w:rPr>
-                <w:rFonts w:cs="David"/>
-                <w:sz w:val="24"/>
-                <w:szCs w:val="24"/>
-              </w:rPr>
-              <w:t>[1021] //Wrong Details</w:t>
-            </w:r>
-          </w:p>
-          <w:p>
-            <w:pPr>
-              <w:bidi w:val="0"/>
-              <w:ind w:left="140" w:right="140"/>
-              <w:rPr>
-                <w:rFonts w:cs="David"/>
-                <w:sz w:val="24"/>
-                <w:szCs w:val="24"/>
-              </w:rPr>
-            </w:pPr>
-            <w:r>
-              <w:rPr>
-                <w:rFonts w:cs="David"/>
-                <w:sz w:val="24"/>
-                <w:szCs w:val="24"/>
-              </w:rPr>
-              <w:t>[1022] //User is already connected</w:t>
+              <w:t>[201]</w:t>
             </w:r>
           </w:p>
         </w:tc>
@@ -840,30 +780,29 @@
               <w:bottom w:val="single" w:sz="8" w:space="0" w:color="000000"/>
               <w:right w:val="single" w:sz="8" w:space="0" w:color="000000"/>
             </w:tcBorders>
-            <w:shd w:val="clear" w:color="auto" w:fill="AEAAAA"/>
-            <w:tcMar>
-              <w:top w:w="100" w:type="dxa"/>
-              <w:left w:w="100" w:type="dxa"/>
-              <w:bottom w:w="100" w:type="dxa"/>
-              <w:right w:w="100" w:type="dxa"/>
-            </w:tcMar>
-          </w:tcPr>
-          <w:p>
-            <w:pPr>
-              <w:ind w:left="140" w:right="140"/>
-              <w:rPr>
-                <w:rFonts w:cs="David"/>
-                <w:sz w:val="24"/>
-                <w:szCs w:val="24"/>
-              </w:rPr>
-            </w:pPr>
-            <w:r>
-              <w:rPr>
-                <w:rFonts w:cs="David"/>
-                <w:sz w:val="24"/>
-                <w:szCs w:val="24"/>
-              </w:rPr>
-              <w:t>203</w:t>
+            <w:tcMar>
+              <w:top w:w="100" w:type="dxa"/>
+              <w:left w:w="100" w:type="dxa"/>
+              <w:bottom w:w="100" w:type="dxa"/>
+              <w:right w:w="100" w:type="dxa"/>
+            </w:tcMar>
+          </w:tcPr>
+          <w:p>
+            <w:pPr>
+              <w:ind w:left="140" w:right="140"/>
+              <w:rPr>
+                <w:rFonts w:cs="David"/>
+                <w:sz w:val="24"/>
+                <w:szCs w:val="24"/>
+              </w:rPr>
+            </w:pPr>
+            <w:r>
+              <w:rPr>
+                <w:rFonts w:cs="David"/>
+                <w:sz w:val="24"/>
+                <w:szCs w:val="24"/>
+              </w:rPr>
+              <w:t>102</w:t>
             </w:r>
           </w:p>
         </w:tc>
@@ -874,31 +813,30 @@
               <w:bottom w:val="single" w:sz="8" w:space="0" w:color="000000"/>
               <w:right w:val="single" w:sz="8" w:space="0" w:color="000000"/>
             </w:tcBorders>
-            <w:shd w:val="clear" w:color="auto" w:fill="AEAAAA"/>
-            <w:tcMar>
-              <w:top w:w="100" w:type="dxa"/>
-              <w:left w:w="100" w:type="dxa"/>
-              <w:bottom w:w="100" w:type="dxa"/>
-              <w:right w:w="100" w:type="dxa"/>
-            </w:tcMar>
-          </w:tcPr>
-          <w:p>
-            <w:pPr>
-              <w:ind w:left="140" w:right="140"/>
-              <w:rPr>
-                <w:rFonts w:cs="David"/>
-                <w:sz w:val="24"/>
-                <w:szCs w:val="24"/>
-              </w:rPr>
-            </w:pPr>
-            <w:r>
-              <w:rPr>
-                <w:rFonts w:cs="David"/>
-                <w:sz w:val="24"/>
-                <w:szCs w:val="24"/>
-                <w:rtl/>
-              </w:rPr>
-              <w:t>קליינט-סרבר</w:t>
+            <w:tcMar>
+              <w:top w:w="100" w:type="dxa"/>
+              <w:left w:w="100" w:type="dxa"/>
+              <w:bottom w:w="100" w:type="dxa"/>
+              <w:right w:w="100" w:type="dxa"/>
+            </w:tcMar>
+          </w:tcPr>
+          <w:p>
+            <w:pPr>
+              <w:ind w:left="140" w:right="140"/>
+              <w:rPr>
+                <w:rFonts w:cs="David"/>
+                <w:sz w:val="24"/>
+                <w:szCs w:val="24"/>
+              </w:rPr>
+            </w:pPr>
+            <w:r>
+              <w:rPr>
+                <w:rFonts w:cs="David"/>
+                <w:sz w:val="24"/>
+                <w:szCs w:val="24"/>
+                <w:rtl/>
+              </w:rPr>
+              <w:t>סרבר-קליינט</w:t>
             </w:r>
           </w:p>
         </w:tc>
@@ -909,39 +847,48 @@
               <w:bottom w:val="single" w:sz="8" w:space="0" w:color="000000"/>
               <w:right w:val="single" w:sz="8" w:space="0" w:color="000000"/>
             </w:tcBorders>
-            <w:shd w:val="clear" w:color="auto" w:fill="AEAAAA"/>
-            <w:tcMar>
-              <w:top w:w="100" w:type="dxa"/>
-              <w:left w:w="100" w:type="dxa"/>
-              <w:bottom w:w="100" w:type="dxa"/>
-              <w:right w:w="100" w:type="dxa"/>
-            </w:tcMar>
-          </w:tcPr>
-          <w:p>
-            <w:pPr>
-              <w:ind w:left="140" w:right="140"/>
-              <w:rPr>
-                <w:rFonts w:cs="David"/>
-                <w:sz w:val="24"/>
-                <w:szCs w:val="24"/>
-              </w:rPr>
-            </w:pPr>
-            <w:r>
-              <w:rPr>
-                <w:rFonts w:cs="David"/>
-                <w:sz w:val="24"/>
-                <w:szCs w:val="24"/>
-                <w:rtl/>
-              </w:rPr>
-              <w:t>בקשת הירשמות-</w:t>
-            </w:r>
-            <w:r>
-              <w:rPr>
-                <w:rFonts w:cs="David"/>
-                <w:sz w:val="24"/>
-                <w:szCs w:val="24"/>
-              </w:rPr>
-              <w:t>sign up</w:t>
+            <w:tcMar>
+              <w:top w:w="100" w:type="dxa"/>
+              <w:left w:w="100" w:type="dxa"/>
+              <w:bottom w:w="100" w:type="dxa"/>
+              <w:right w:w="100" w:type="dxa"/>
+            </w:tcMar>
+          </w:tcPr>
+          <w:p>
+            <w:pPr>
+              <w:ind w:left="140" w:right="140"/>
+              <w:rPr>
+                <w:rFonts w:cs="David"/>
+                <w:sz w:val="24"/>
+                <w:szCs w:val="24"/>
+              </w:rPr>
+            </w:pPr>
+            <w:r>
+              <w:rPr>
+                <w:rFonts w:cs="David"/>
+                <w:sz w:val="24"/>
+                <w:szCs w:val="24"/>
+                <w:rtl/>
+              </w:rPr>
+              <w:t>מענה לבקשת ההתחברות-</w:t>
+            </w:r>
+          </w:p>
+          <w:p>
+            <w:pPr>
+              <w:ind w:left="140" w:right="140"/>
+              <w:rPr>
+                <w:rFonts w:cs="David"/>
+                <w:sz w:val="24"/>
+                <w:szCs w:val="24"/>
+              </w:rPr>
+            </w:pPr>
+            <w:r>
+              <w:rPr>
+                <w:rFonts w:cs="David"/>
+                <w:sz w:val="24"/>
+                <w:szCs w:val="24"/>
+              </w:rPr>
+              <w:t xml:space="preserve"> sign in</w:t>
             </w:r>
           </w:p>
         </w:tc>
@@ -952,178 +899,13 @@
               <w:bottom w:val="single" w:sz="8" w:space="0" w:color="000000"/>
               <w:right w:val="single" w:sz="8" w:space="0" w:color="000000"/>
             </w:tcBorders>
-            <w:shd w:val="clear" w:color="auto" w:fill="AEAAAA"/>
-            <w:tcMar>
-              <w:top w:w="100" w:type="dxa"/>
-              <w:left w:w="100" w:type="dxa"/>
-              <w:bottom w:w="100" w:type="dxa"/>
-              <w:right w:w="100" w:type="dxa"/>
-            </w:tcMar>
-          </w:tcPr>
-          <w:p>
-            <w:pPr>
-              <w:ind w:right="140"/>
-              <w:rPr>
-                <w:rFonts w:cs="David"/>
-                <w:sz w:val="24"/>
-                <w:szCs w:val="24"/>
-              </w:rPr>
-            </w:pPr>
-            <w:r>
-              <w:rPr>
-                <w:rFonts w:cs="David"/>
-                <w:sz w:val="24"/>
-                <w:szCs w:val="24"/>
-                <w:rtl/>
-              </w:rPr>
-              <w:t>קוד הודעה = 3 בתים</w:t>
-            </w:r>
-          </w:p>
-          <w:p>
-            <w:pPr>
-              <w:ind w:right="140"/>
-              <w:rPr>
-                <w:rFonts w:cs="David"/>
-                <w:sz w:val="24"/>
-                <w:szCs w:val="24"/>
-              </w:rPr>
-            </w:pPr>
-            <w:r>
-              <w:rPr>
-                <w:rFonts w:cs="David"/>
-                <w:sz w:val="24"/>
-                <w:szCs w:val="24"/>
-                <w:rtl/>
-              </w:rPr>
-              <w:t xml:space="preserve">מספר התווים של </w:t>
-            </w:r>
-            <w:proofErr w:type="spellStart"/>
-            <w:r>
-              <w:rPr>
-                <w:rFonts w:cs="David"/>
-                <w:sz w:val="24"/>
-                <w:szCs w:val="24"/>
-                <w:rtl/>
-              </w:rPr>
-              <w:t>היוזר</w:t>
-            </w:r>
-            <w:proofErr w:type="spellEnd"/>
-            <w:r>
-              <w:rPr>
-                <w:rFonts w:cs="David"/>
-                <w:sz w:val="24"/>
-                <w:szCs w:val="24"/>
-                <w:rtl/>
-              </w:rPr>
-              <w:t xml:space="preserve"> - 2 בתים (כמחרוזת)</w:t>
-            </w:r>
-          </w:p>
-          <w:p>
-            <w:pPr>
-              <w:ind w:right="140"/>
-              <w:rPr>
-                <w:rFonts w:cs="David"/>
-                <w:sz w:val="24"/>
-                <w:szCs w:val="24"/>
-              </w:rPr>
-            </w:pPr>
-            <w:r>
-              <w:rPr>
-                <w:rFonts w:cs="David"/>
-                <w:sz w:val="24"/>
-                <w:szCs w:val="24"/>
-                <w:rtl/>
-              </w:rPr>
-              <w:t xml:space="preserve">שם משתמש </w:t>
-            </w:r>
-          </w:p>
-          <w:p>
-            <w:pPr>
-              <w:ind w:right="140"/>
-              <w:rPr>
-                <w:rFonts w:cs="David"/>
-                <w:sz w:val="24"/>
-                <w:szCs w:val="24"/>
-              </w:rPr>
-            </w:pPr>
-            <w:r>
-              <w:rPr>
-                <w:rFonts w:cs="David"/>
-                <w:sz w:val="24"/>
-                <w:szCs w:val="24"/>
-                <w:rtl/>
-              </w:rPr>
-              <w:t>מספר התווים של הסיסמה -  2 בתים (כמחרוזת)</w:t>
-            </w:r>
-          </w:p>
-          <w:p>
-            <w:pPr>
-              <w:ind w:right="140"/>
-              <w:rPr>
-                <w:rFonts w:cs="David"/>
-                <w:sz w:val="24"/>
-                <w:szCs w:val="24"/>
-              </w:rPr>
-            </w:pPr>
-            <w:r>
-              <w:rPr>
-                <w:rFonts w:cs="David"/>
-                <w:sz w:val="24"/>
-                <w:szCs w:val="24"/>
-                <w:rtl/>
-              </w:rPr>
-              <w:t>סיסמה</w:t>
-            </w:r>
-          </w:p>
-          <w:p>
-            <w:pPr>
-              <w:ind w:right="140"/>
-              <w:rPr>
-                <w:rFonts w:cs="David"/>
-                <w:sz w:val="24"/>
-                <w:szCs w:val="24"/>
-              </w:rPr>
-            </w:pPr>
-            <w:r>
-              <w:rPr>
-                <w:rFonts w:cs="David"/>
-                <w:sz w:val="24"/>
-                <w:szCs w:val="24"/>
-                <w:rtl/>
-              </w:rPr>
-              <w:t>מספר התווים של המייל - 2 בתים (כמחרוזת)</w:t>
-            </w:r>
-          </w:p>
-          <w:p>
-            <w:pPr>
-              <w:ind w:right="140"/>
-              <w:rPr>
-                <w:rFonts w:cs="David"/>
-                <w:sz w:val="24"/>
-                <w:szCs w:val="24"/>
-                <w:rtl/>
-              </w:rPr>
-            </w:pPr>
-            <w:r>
-              <w:rPr>
-                <w:rFonts w:cs="David"/>
-                <w:sz w:val="24"/>
-                <w:szCs w:val="24"/>
-                <w:rtl/>
-              </w:rPr>
-              <w:t>סיסמה</w:t>
-            </w:r>
-          </w:p>
-          <w:p>
-            <w:pPr>
-              <w:ind w:right="140"/>
-              <w:rPr>
-                <w:rFonts w:cs="David"/>
-                <w:sz w:val="24"/>
-                <w:szCs w:val="24"/>
-              </w:rPr>
-            </w:pPr>
-          </w:p>
+            <w:tcMar>
+              <w:top w:w="100" w:type="dxa"/>
+              <w:left w:w="100" w:type="dxa"/>
+              <w:bottom w:w="100" w:type="dxa"/>
+              <w:right w:w="100" w:type="dxa"/>
+            </w:tcMar>
+          </w:tcPr>
           <w:p>
             <w:pPr>
               <w:bidi w:val="0"/>
@@ -1140,7 +922,45 @@
                 <w:sz w:val="24"/>
                 <w:szCs w:val="24"/>
               </w:rPr>
-              <w:t>[203##username##pass##Email]</w:t>
+              <w:t>[1020]  //success</w:t>
+            </w:r>
+          </w:p>
+          <w:p>
+            <w:pPr>
+              <w:bidi w:val="0"/>
+              <w:ind w:left="140" w:right="140"/>
+              <w:rPr>
+                <w:rFonts w:cs="David"/>
+                <w:sz w:val="24"/>
+                <w:szCs w:val="24"/>
+              </w:rPr>
+            </w:pPr>
+            <w:r>
+              <w:rPr>
+                <w:rFonts w:cs="David"/>
+                <w:sz w:val="24"/>
+                <w:szCs w:val="24"/>
+              </w:rPr>
+              <w:t>[1021] //Wrong Details</w:t>
+            </w:r>
+          </w:p>
+          <w:p>
+            <w:pPr>
+              <w:bidi w:val="0"/>
+              <w:ind w:left="140" w:right="140"/>
+              <w:rPr>
+                <w:rFonts w:cs="David"/>
+                <w:sz w:val="24"/>
+                <w:szCs w:val="24"/>
+              </w:rPr>
+            </w:pPr>
+            <w:r>
+              <w:rPr>
+                <w:rFonts w:cs="David"/>
+                <w:sz w:val="24"/>
+                <w:szCs w:val="24"/>
+              </w:rPr>
+              <w:t>[1022] //User is already connected</w:t>
             </w:r>
           </w:p>
         </w:tc>
@@ -1154,29 +974,30 @@
               <w:bottom w:val="single" w:sz="8" w:space="0" w:color="000000"/>
               <w:right w:val="single" w:sz="8" w:space="0" w:color="000000"/>
             </w:tcBorders>
-            <w:tcMar>
-              <w:top w:w="100" w:type="dxa"/>
-              <w:left w:w="100" w:type="dxa"/>
-              <w:bottom w:w="100" w:type="dxa"/>
-              <w:right w:w="100" w:type="dxa"/>
-            </w:tcMar>
-          </w:tcPr>
-          <w:p>
-            <w:pPr>
-              <w:ind w:left="140" w:right="140"/>
-              <w:rPr>
-                <w:rFonts w:cs="David"/>
-                <w:sz w:val="24"/>
-                <w:szCs w:val="24"/>
-              </w:rPr>
-            </w:pPr>
-            <w:r>
-              <w:rPr>
-                <w:rFonts w:cs="David"/>
-                <w:sz w:val="24"/>
-                <w:szCs w:val="24"/>
-              </w:rPr>
-              <w:t>104</w:t>
+            <w:shd w:val="clear" w:color="auto" w:fill="AEAAAA"/>
+            <w:tcMar>
+              <w:top w:w="100" w:type="dxa"/>
+              <w:left w:w="100" w:type="dxa"/>
+              <w:bottom w:w="100" w:type="dxa"/>
+              <w:right w:w="100" w:type="dxa"/>
+            </w:tcMar>
+          </w:tcPr>
+          <w:p>
+            <w:pPr>
+              <w:ind w:left="140" w:right="140"/>
+              <w:rPr>
+                <w:rFonts w:cs="David"/>
+                <w:sz w:val="24"/>
+                <w:szCs w:val="24"/>
+              </w:rPr>
+            </w:pPr>
+            <w:r>
+              <w:rPr>
+                <w:rFonts w:cs="David"/>
+                <w:sz w:val="24"/>
+                <w:szCs w:val="24"/>
+              </w:rPr>
+              <w:t>203</w:t>
             </w:r>
           </w:p>
         </w:tc>
@@ -1187,30 +1008,31 @@
               <w:bottom w:val="single" w:sz="8" w:space="0" w:color="000000"/>
               <w:right w:val="single" w:sz="8" w:space="0" w:color="000000"/>
             </w:tcBorders>
-            <w:tcMar>
-              <w:top w:w="100" w:type="dxa"/>
-              <w:left w:w="100" w:type="dxa"/>
-              <w:bottom w:w="100" w:type="dxa"/>
-              <w:right w:w="100" w:type="dxa"/>
-            </w:tcMar>
-          </w:tcPr>
-          <w:p>
-            <w:pPr>
-              <w:ind w:left="140" w:right="140"/>
-              <w:rPr>
-                <w:rFonts w:cs="David"/>
-                <w:sz w:val="24"/>
-                <w:szCs w:val="24"/>
-              </w:rPr>
-            </w:pPr>
-            <w:r>
-              <w:rPr>
-                <w:rFonts w:cs="David"/>
-                <w:sz w:val="24"/>
-                <w:szCs w:val="24"/>
-                <w:rtl/>
-              </w:rPr>
-              <w:t>סרבר-קליינט</w:t>
+            <w:shd w:val="clear" w:color="auto" w:fill="AEAAAA"/>
+            <w:tcMar>
+              <w:top w:w="100" w:type="dxa"/>
+              <w:left w:w="100" w:type="dxa"/>
+              <w:bottom w:w="100" w:type="dxa"/>
+              <w:right w:w="100" w:type="dxa"/>
+            </w:tcMar>
+          </w:tcPr>
+          <w:p>
+            <w:pPr>
+              <w:ind w:left="140" w:right="140"/>
+              <w:rPr>
+                <w:rFonts w:cs="David"/>
+                <w:sz w:val="24"/>
+                <w:szCs w:val="24"/>
+              </w:rPr>
+            </w:pPr>
+            <w:r>
+              <w:rPr>
+                <w:rFonts w:cs="David"/>
+                <w:sz w:val="24"/>
+                <w:szCs w:val="24"/>
+                <w:rtl/>
+              </w:rPr>
+              <w:t>קליינט-סרבר</w:t>
             </w:r>
           </w:p>
         </w:tc>
@@ -1221,30 +1043,31 @@
               <w:bottom w:val="single" w:sz="8" w:space="0" w:color="000000"/>
               <w:right w:val="single" w:sz="8" w:space="0" w:color="000000"/>
             </w:tcBorders>
-            <w:tcMar>
-              <w:top w:w="100" w:type="dxa"/>
-              <w:left w:w="100" w:type="dxa"/>
-              <w:bottom w:w="100" w:type="dxa"/>
-              <w:right w:w="100" w:type="dxa"/>
-            </w:tcMar>
-          </w:tcPr>
-          <w:p>
-            <w:pPr>
-              <w:ind w:left="140" w:right="140"/>
-              <w:rPr>
-                <w:rFonts w:cs="David"/>
-                <w:sz w:val="24"/>
-                <w:szCs w:val="24"/>
-              </w:rPr>
-            </w:pPr>
-            <w:r>
-              <w:rPr>
-                <w:rFonts w:cs="David"/>
-                <w:sz w:val="24"/>
-                <w:szCs w:val="24"/>
-                <w:rtl/>
-              </w:rPr>
-              <w:t>מענה לבקשת הירשמות -</w:t>
+            <w:shd w:val="clear" w:color="auto" w:fill="AEAAAA"/>
+            <w:tcMar>
+              <w:top w:w="100" w:type="dxa"/>
+              <w:left w:w="100" w:type="dxa"/>
+              <w:bottom w:w="100" w:type="dxa"/>
+              <w:right w:w="100" w:type="dxa"/>
+            </w:tcMar>
+          </w:tcPr>
+          <w:p>
+            <w:pPr>
+              <w:ind w:left="140" w:right="140"/>
+              <w:rPr>
+                <w:rFonts w:cs="David"/>
+                <w:sz w:val="24"/>
+                <w:szCs w:val="24"/>
+              </w:rPr>
+            </w:pPr>
+            <w:r>
+              <w:rPr>
+                <w:rFonts w:cs="David"/>
+                <w:sz w:val="24"/>
+                <w:szCs w:val="24"/>
+                <w:rtl/>
+              </w:rPr>
+              <w:t>בקשת הירשמות-</w:t>
             </w:r>
             <w:r>
               <w:rPr>
@@ -1263,13 +1086,158 @@
               <w:bottom w:val="single" w:sz="8" w:space="0" w:color="000000"/>
               <w:right w:val="single" w:sz="8" w:space="0" w:color="000000"/>
             </w:tcBorders>
-            <w:tcMar>
-              <w:top w:w="100" w:type="dxa"/>
-              <w:left w:w="100" w:type="dxa"/>
-              <w:bottom w:w="100" w:type="dxa"/>
-              <w:right w:w="100" w:type="dxa"/>
-            </w:tcMar>
-          </w:tcPr>
+            <w:shd w:val="clear" w:color="auto" w:fill="AEAAAA"/>
+            <w:tcMar>
+              <w:top w:w="100" w:type="dxa"/>
+              <w:left w:w="100" w:type="dxa"/>
+              <w:bottom w:w="100" w:type="dxa"/>
+              <w:right w:w="100" w:type="dxa"/>
+            </w:tcMar>
+          </w:tcPr>
+          <w:p>
+            <w:pPr>
+              <w:ind w:right="140"/>
+              <w:rPr>
+                <w:rFonts w:cs="David"/>
+                <w:sz w:val="24"/>
+                <w:szCs w:val="24"/>
+              </w:rPr>
+            </w:pPr>
+            <w:r>
+              <w:rPr>
+                <w:rFonts w:cs="David"/>
+                <w:sz w:val="24"/>
+                <w:szCs w:val="24"/>
+                <w:rtl/>
+              </w:rPr>
+              <w:t>קוד הודעה = 3 בתים</w:t>
+            </w:r>
+          </w:p>
+          <w:p>
+            <w:pPr>
+              <w:ind w:right="140"/>
+              <w:rPr>
+                <w:rFonts w:cs="David"/>
+                <w:sz w:val="24"/>
+                <w:szCs w:val="24"/>
+              </w:rPr>
+            </w:pPr>
+            <w:r>
+              <w:rPr>
+                <w:rFonts w:cs="David"/>
+                <w:sz w:val="24"/>
+                <w:szCs w:val="24"/>
+                <w:rtl/>
+              </w:rPr>
+              <w:t>מספר התווים של היוזר - 2 בתים (כמחרוזת)</w:t>
+            </w:r>
+          </w:p>
+          <w:p>
+            <w:pPr>
+              <w:ind w:right="140"/>
+              <w:rPr>
+                <w:rFonts w:cs="David"/>
+                <w:sz w:val="24"/>
+                <w:szCs w:val="24"/>
+              </w:rPr>
+            </w:pPr>
+            <w:r>
+              <w:rPr>
+                <w:rFonts w:cs="David"/>
+                <w:sz w:val="24"/>
+                <w:szCs w:val="24"/>
+                <w:rtl/>
+              </w:rPr>
+              <w:t xml:space="preserve">שם משתמש </w:t>
+            </w:r>
+          </w:p>
+          <w:p>
+            <w:pPr>
+              <w:ind w:right="140"/>
+              <w:rPr>
+                <w:rFonts w:cs="David"/>
+                <w:sz w:val="24"/>
+                <w:szCs w:val="24"/>
+              </w:rPr>
+            </w:pPr>
+            <w:r>
+              <w:rPr>
+                <w:rFonts w:cs="David"/>
+                <w:sz w:val="24"/>
+                <w:szCs w:val="24"/>
+                <w:rtl/>
+              </w:rPr>
+              <w:t>מספר התווים של הסיסמה -  2 בתים (כמחרוזת)</w:t>
+            </w:r>
+          </w:p>
+          <w:p>
+            <w:pPr>
+              <w:ind w:right="140"/>
+              <w:rPr>
+                <w:rFonts w:cs="David"/>
+                <w:sz w:val="24"/>
+                <w:szCs w:val="24"/>
+              </w:rPr>
+            </w:pPr>
+            <w:r>
+              <w:rPr>
+                <w:rFonts w:cs="David"/>
+                <w:sz w:val="24"/>
+                <w:szCs w:val="24"/>
+                <w:rtl/>
+              </w:rPr>
+              <w:t>סיסמה</w:t>
+            </w:r>
+          </w:p>
+          <w:p>
+            <w:pPr>
+              <w:ind w:right="140"/>
+              <w:rPr>
+                <w:rFonts w:cs="David"/>
+                <w:sz w:val="24"/>
+                <w:szCs w:val="24"/>
+              </w:rPr>
+            </w:pPr>
+            <w:r>
+              <w:rPr>
+                <w:rFonts w:cs="David"/>
+                <w:sz w:val="24"/>
+                <w:szCs w:val="24"/>
+                <w:rtl/>
+              </w:rPr>
+              <w:t>מספר התווים של המייל - 2 בתים (כמחרוזת)</w:t>
+            </w:r>
+          </w:p>
+          <w:p>
+            <w:pPr>
+              <w:ind w:right="140"/>
+              <w:rPr>
+                <w:rFonts w:cs="David"/>
+                <w:sz w:val="24"/>
+                <w:szCs w:val="24"/>
+                <w:rtl/>
+              </w:rPr>
+            </w:pPr>
+            <w:r>
+              <w:rPr>
+                <w:rFonts w:cs="David"/>
+                <w:sz w:val="24"/>
+                <w:szCs w:val="24"/>
+                <w:rtl/>
+              </w:rPr>
+              <w:t>סיסמה</w:t>
+            </w:r>
+          </w:p>
+          <w:p>
+            <w:pPr>
+              <w:ind w:right="140"/>
+              <w:rPr>
+                <w:rFonts w:cs="David"/>
+                <w:sz w:val="24"/>
+                <w:szCs w:val="24"/>
+              </w:rPr>
+            </w:pPr>
+          </w:p>
           <w:p>
             <w:pPr>
               <w:bidi w:val="0"/>
@@ -1286,84 +1254,7 @@
                 <w:sz w:val="24"/>
                 <w:szCs w:val="24"/>
               </w:rPr>
-              <w:t>[1040]  //success</w:t>
-            </w:r>
-          </w:p>
-          <w:p>
-            <w:pPr>
-              <w:bidi w:val="0"/>
-              <w:ind w:left="140" w:right="140"/>
-              <w:rPr>
-                <w:rFonts w:cs="David"/>
-                <w:sz w:val="24"/>
-                <w:szCs w:val="24"/>
-              </w:rPr>
-            </w:pPr>
-            <w:r>
-              <w:rPr>
-                <w:rFonts w:cs="David"/>
-                <w:sz w:val="24"/>
-                <w:szCs w:val="24"/>
-              </w:rPr>
-              <w:t>[1041] // Pass illegal</w:t>
-            </w:r>
-          </w:p>
-          <w:p>
-            <w:pPr>
-              <w:bidi w:val="0"/>
-              <w:ind w:left="140" w:right="140"/>
-              <w:rPr>
-                <w:rFonts w:cs="David"/>
-                <w:sz w:val="24"/>
-                <w:szCs w:val="24"/>
-              </w:rPr>
-            </w:pPr>
-            <w:r>
-              <w:rPr>
-                <w:rFonts w:cs="David"/>
-                <w:sz w:val="24"/>
-                <w:szCs w:val="24"/>
-              </w:rPr>
-              <w:t>[1042] // Username is already exists</w:t>
-            </w:r>
-          </w:p>
-          <w:p>
-            <w:pPr>
-              <w:bidi w:val="0"/>
-              <w:ind w:left="140" w:right="140"/>
-              <w:rPr>
-                <w:rFonts w:cs="David"/>
-                <w:sz w:val="24"/>
-                <w:szCs w:val="24"/>
-                <w:rtl/>
-              </w:rPr>
-            </w:pPr>
-            <w:r>
-              <w:rPr>
-                <w:rFonts w:cs="David"/>
-                <w:sz w:val="24"/>
-                <w:szCs w:val="24"/>
-              </w:rPr>
-              <w:t>[1043] // Username is illegal</w:t>
-            </w:r>
-          </w:p>
-          <w:p>
-            <w:pPr>
-              <w:bidi w:val="0"/>
-              <w:ind w:left="140" w:right="140"/>
-              <w:rPr>
-                <w:rFonts w:cs="David"/>
-                <w:sz w:val="24"/>
-                <w:szCs w:val="24"/>
-              </w:rPr>
-            </w:pPr>
-            <w:r>
-              <w:rPr>
-                <w:rFonts w:cs="David"/>
-                <w:sz w:val="24"/>
-                <w:szCs w:val="24"/>
-              </w:rPr>
-              <w:t xml:space="preserve">[1044] // Other </w:t>
+              <w:t>[203##username##pass##Email]</w:t>
             </w:r>
           </w:p>
         </w:tc>
@@ -1377,6 +1268,229 @@
               <w:bottom w:val="single" w:sz="8" w:space="0" w:color="000000"/>
               <w:right w:val="single" w:sz="8" w:space="0" w:color="000000"/>
             </w:tcBorders>
+            <w:tcMar>
+              <w:top w:w="100" w:type="dxa"/>
+              <w:left w:w="100" w:type="dxa"/>
+              <w:bottom w:w="100" w:type="dxa"/>
+              <w:right w:w="100" w:type="dxa"/>
+            </w:tcMar>
+          </w:tcPr>
+          <w:p>
+            <w:pPr>
+              <w:ind w:left="140" w:right="140"/>
+              <w:rPr>
+                <w:rFonts w:cs="David"/>
+                <w:sz w:val="24"/>
+                <w:szCs w:val="24"/>
+              </w:rPr>
+            </w:pPr>
+            <w:r>
+              <w:rPr>
+                <w:rFonts w:cs="David"/>
+                <w:sz w:val="24"/>
+                <w:szCs w:val="24"/>
+              </w:rPr>
+              <w:t>104</w:t>
+            </w:r>
+          </w:p>
+        </w:tc>
+        <w:tc>
+          <w:tcPr>
+            <w:tcW w:w="1276" w:type="dxa"/>
+            <w:tcBorders>
+              <w:bottom w:val="single" w:sz="8" w:space="0" w:color="000000"/>
+              <w:right w:val="single" w:sz="8" w:space="0" w:color="000000"/>
+            </w:tcBorders>
+            <w:tcMar>
+              <w:top w:w="100" w:type="dxa"/>
+              <w:left w:w="100" w:type="dxa"/>
+              <w:bottom w:w="100" w:type="dxa"/>
+              <w:right w:w="100" w:type="dxa"/>
+            </w:tcMar>
+          </w:tcPr>
+          <w:p>
+            <w:pPr>
+              <w:ind w:left="140" w:right="140"/>
+              <w:rPr>
+                <w:rFonts w:cs="David"/>
+                <w:sz w:val="24"/>
+                <w:szCs w:val="24"/>
+              </w:rPr>
+            </w:pPr>
+            <w:r>
+              <w:rPr>
+                <w:rFonts w:cs="David"/>
+                <w:sz w:val="24"/>
+                <w:szCs w:val="24"/>
+                <w:rtl/>
+              </w:rPr>
+              <w:t>סרבר-קליינט</w:t>
+            </w:r>
+          </w:p>
+        </w:tc>
+        <w:tc>
+          <w:tcPr>
+            <w:tcW w:w="2126" w:type="dxa"/>
+            <w:tcBorders>
+              <w:bottom w:val="single" w:sz="8" w:space="0" w:color="000000"/>
+              <w:right w:val="single" w:sz="8" w:space="0" w:color="000000"/>
+            </w:tcBorders>
+            <w:tcMar>
+              <w:top w:w="100" w:type="dxa"/>
+              <w:left w:w="100" w:type="dxa"/>
+              <w:bottom w:w="100" w:type="dxa"/>
+              <w:right w:w="100" w:type="dxa"/>
+            </w:tcMar>
+          </w:tcPr>
+          <w:p>
+            <w:pPr>
+              <w:ind w:left="140" w:right="140"/>
+              <w:rPr>
+                <w:rFonts w:cs="David"/>
+                <w:sz w:val="24"/>
+                <w:szCs w:val="24"/>
+              </w:rPr>
+            </w:pPr>
+            <w:r>
+              <w:rPr>
+                <w:rFonts w:cs="David"/>
+                <w:sz w:val="24"/>
+                <w:szCs w:val="24"/>
+                <w:rtl/>
+              </w:rPr>
+              <w:t>מענה לבקשת הירשמות -</w:t>
+            </w:r>
+            <w:r>
+              <w:rPr>
+                <w:rFonts w:cs="David"/>
+                <w:sz w:val="24"/>
+                <w:szCs w:val="24"/>
+              </w:rPr>
+              <w:t>sign up</w:t>
+            </w:r>
+          </w:p>
+        </w:tc>
+        <w:tc>
+          <w:tcPr>
+            <w:tcW w:w="5387" w:type="dxa"/>
+            <w:tcBorders>
+              <w:bottom w:val="single" w:sz="8" w:space="0" w:color="000000"/>
+              <w:right w:val="single" w:sz="8" w:space="0" w:color="000000"/>
+            </w:tcBorders>
+            <w:tcMar>
+              <w:top w:w="100" w:type="dxa"/>
+              <w:left w:w="100" w:type="dxa"/>
+              <w:bottom w:w="100" w:type="dxa"/>
+              <w:right w:w="100" w:type="dxa"/>
+            </w:tcMar>
+          </w:tcPr>
+          <w:p>
+            <w:pPr>
+              <w:bidi w:val="0"/>
+              <w:ind w:left="140" w:right="140"/>
+              <w:rPr>
+                <w:rFonts w:cs="David"/>
+                <w:sz w:val="24"/>
+                <w:szCs w:val="24"/>
+              </w:rPr>
+            </w:pPr>
+            <w:r>
+              <w:rPr>
+                <w:rFonts w:cs="David"/>
+                <w:sz w:val="24"/>
+                <w:szCs w:val="24"/>
+              </w:rPr>
+              <w:t>[1040]  //success</w:t>
+            </w:r>
+          </w:p>
+          <w:p>
+            <w:pPr>
+              <w:bidi w:val="0"/>
+              <w:ind w:left="140" w:right="140"/>
+              <w:rPr>
+                <w:rFonts w:cs="David"/>
+                <w:sz w:val="24"/>
+                <w:szCs w:val="24"/>
+              </w:rPr>
+            </w:pPr>
+            <w:r>
+              <w:rPr>
+                <w:rFonts w:cs="David"/>
+                <w:sz w:val="24"/>
+                <w:szCs w:val="24"/>
+              </w:rPr>
+              <w:t>[1041] // Pass illegal</w:t>
+            </w:r>
+          </w:p>
+          <w:p>
+            <w:pPr>
+              <w:bidi w:val="0"/>
+              <w:ind w:left="140" w:right="140"/>
+              <w:rPr>
+                <w:rFonts w:cs="David"/>
+                <w:sz w:val="24"/>
+                <w:szCs w:val="24"/>
+              </w:rPr>
+            </w:pPr>
+            <w:r>
+              <w:rPr>
+                <w:rFonts w:cs="David"/>
+                <w:sz w:val="24"/>
+                <w:szCs w:val="24"/>
+              </w:rPr>
+              <w:t>[1042] // Username is already exists</w:t>
+            </w:r>
+          </w:p>
+          <w:p>
+            <w:pPr>
+              <w:bidi w:val="0"/>
+              <w:ind w:left="140" w:right="140"/>
+              <w:rPr>
+                <w:rFonts w:cs="David"/>
+                <w:sz w:val="24"/>
+                <w:szCs w:val="24"/>
+                <w:rtl/>
+              </w:rPr>
+            </w:pPr>
+            <w:r>
+              <w:rPr>
+                <w:rFonts w:cs="David"/>
+                <w:sz w:val="24"/>
+                <w:szCs w:val="24"/>
+              </w:rPr>
+              <w:t>[1043] // Username is illegal</w:t>
+            </w:r>
+          </w:p>
+          <w:p>
+            <w:pPr>
+              <w:bidi w:val="0"/>
+              <w:ind w:left="140" w:right="140"/>
+              <w:rPr>
+                <w:rFonts w:cs="David"/>
+                <w:sz w:val="24"/>
+                <w:szCs w:val="24"/>
+              </w:rPr>
+            </w:pPr>
+            <w:r>
+              <w:rPr>
+                <w:rFonts w:cs="David"/>
+                <w:sz w:val="24"/>
+                <w:szCs w:val="24"/>
+              </w:rPr>
+              <w:t xml:space="preserve">[1044] // Other </w:t>
+            </w:r>
+          </w:p>
+        </w:tc>
+      </w:tr>
+      <w:tr>
+        <w:tc>
+          <w:tcPr>
+            <w:tcW w:w="1276" w:type="dxa"/>
+            <w:tcBorders>
+              <w:left w:val="single" w:sz="8" w:space="0" w:color="000000"/>
+              <w:bottom w:val="single" w:sz="8" w:space="0" w:color="000000"/>
+              <w:right w:val="single" w:sz="8" w:space="0" w:color="000000"/>
+            </w:tcBorders>
             <w:shd w:val="clear" w:color="auto" w:fill="AEAAAA"/>
             <w:tcMar>
               <w:top w:w="100" w:type="dxa"/>
@@ -1768,149 +1882,39 @@
                 <w:sz w:val="24"/>
                 <w:szCs w:val="24"/>
               </w:rPr>
-              <w:t xml:space="preserve">[106 </w:t>
-            </w:r>
-            <w:proofErr w:type="spellStart"/>
-            <w:r>
-              <w:rPr>
-                <w:rFonts w:cs="David"/>
-                <w:sz w:val="24"/>
-                <w:szCs w:val="24"/>
-              </w:rPr>
-              <w:t>numberOfRooms</w:t>
-            </w:r>
-            <w:proofErr w:type="spellEnd"/>
-            <w:r>
-              <w:rPr>
-                <w:rFonts w:cs="David"/>
-                <w:sz w:val="24"/>
-                <w:szCs w:val="24"/>
-              </w:rPr>
-              <w:t xml:space="preserve"> </w:t>
-            </w:r>
-            <w:proofErr w:type="spellStart"/>
-            <w:r>
-              <w:rPr>
-                <w:rFonts w:cs="David"/>
-                <w:sz w:val="24"/>
-                <w:szCs w:val="24"/>
-              </w:rPr>
-              <w:t>roomID</w:t>
-            </w:r>
-            <w:proofErr w:type="spellEnd"/>
-            <w:r>
-              <w:rPr>
-                <w:rFonts w:cs="David"/>
-                <w:sz w:val="24"/>
-                <w:szCs w:val="24"/>
-              </w:rPr>
-              <w:t xml:space="preserve"> ## </w:t>
-            </w:r>
-            <w:proofErr w:type="spellStart"/>
-            <w:r>
-              <w:rPr>
-                <w:rFonts w:cs="David"/>
-                <w:sz w:val="24"/>
-                <w:szCs w:val="24"/>
-              </w:rPr>
-              <w:t>roomName</w:t>
-            </w:r>
-            <w:proofErr w:type="spellEnd"/>
-            <w:r>
-              <w:rPr>
-                <w:rFonts w:cs="David"/>
-                <w:sz w:val="24"/>
-                <w:szCs w:val="24"/>
-              </w:rPr>
-              <w:t xml:space="preserve"> </w:t>
-            </w:r>
-            <w:proofErr w:type="spellStart"/>
-            <w:r>
-              <w:rPr>
-                <w:rFonts w:cs="David"/>
-                <w:sz w:val="24"/>
-                <w:szCs w:val="24"/>
-              </w:rPr>
-              <w:t>roomID</w:t>
-            </w:r>
-            <w:proofErr w:type="spellEnd"/>
-            <w:r>
-              <w:rPr>
-                <w:rFonts w:cs="David"/>
-                <w:sz w:val="24"/>
-                <w:szCs w:val="24"/>
-              </w:rPr>
-              <w:t xml:space="preserve"> ## </w:t>
-            </w:r>
-            <w:proofErr w:type="spellStart"/>
-            <w:r>
-              <w:rPr>
-                <w:rFonts w:cs="David"/>
-                <w:sz w:val="24"/>
-                <w:szCs w:val="24"/>
-              </w:rPr>
-              <w:t>roomName</w:t>
-            </w:r>
-            <w:proofErr w:type="spellEnd"/>
-            <w:r>
-              <w:rPr>
-                <w:rFonts w:cs="David"/>
-                <w:sz w:val="24"/>
-                <w:szCs w:val="24"/>
-              </w:rPr>
-              <w:t>…]</w:t>
-            </w:r>
-          </w:p>
-          <w:p>
-            <w:pPr>
-              <w:ind w:left="140" w:right="140"/>
-              <w:rPr>
-                <w:rFonts w:cs="David"/>
-                <w:sz w:val="24"/>
-                <w:szCs w:val="24"/>
-                <w:rtl/>
-              </w:rPr>
-            </w:pPr>
-          </w:p>
-          <w:p>
-            <w:pPr>
-              <w:ind w:left="140" w:right="140"/>
-              <w:rPr>
-                <w:rFonts w:cs="David"/>
-                <w:sz w:val="24"/>
-                <w:szCs w:val="24"/>
-                <w:rtl/>
-              </w:rPr>
-            </w:pPr>
-            <w:r>
-              <w:rPr>
-                <w:rFonts w:cs="David"/>
-                <w:sz w:val="24"/>
-                <w:szCs w:val="24"/>
-                <w:rtl/>
-              </w:rPr>
               <w:lastRenderedPageBreak/>
-              <w:t xml:space="preserve">(ההודעה </w:t>
-            </w:r>
-            <w:proofErr w:type="spellStart"/>
-            <w:r>
-              <w:rPr>
-                <w:rFonts w:cs="David"/>
-                <w:sz w:val="24"/>
-                <w:szCs w:val="24"/>
-                <w:rtl/>
-              </w:rPr>
-              <w:t>האמיתית</w:t>
-            </w:r>
-            <w:proofErr w:type="spellEnd"/>
-            <w:r>
-              <w:rPr>
-                <w:rFonts w:cs="David"/>
-                <w:sz w:val="24"/>
-                <w:szCs w:val="24"/>
-                <w:rtl/>
-              </w:rPr>
-              <w:t xml:space="preserve"> בלי רווחים. הרווחים כאן רק כדי להבהיר את חלקי ההודעה)</w:t>
+              <w:t>[106 numberOfRooms roomID ## roomName roomID ## roomName…]</w:t>
+            </w:r>
+          </w:p>
+          <w:p>
+            <w:pPr>
+              <w:ind w:left="140" w:right="140"/>
+              <w:rPr>
+                <w:rFonts w:cs="David"/>
+                <w:sz w:val="24"/>
+                <w:szCs w:val="24"/>
+                <w:rtl/>
+              </w:rPr>
+            </w:pPr>
+          </w:p>
+          <w:p>
+            <w:pPr>
+              <w:ind w:left="140" w:right="140"/>
+              <w:rPr>
+                <w:rFonts w:cs="David"/>
+                <w:sz w:val="24"/>
+                <w:szCs w:val="24"/>
+                <w:rtl/>
+              </w:rPr>
+            </w:pPr>
+            <w:r>
+              <w:rPr>
+                <w:rFonts w:cs="David"/>
+                <w:sz w:val="24"/>
+                <w:szCs w:val="24"/>
+                <w:rtl/>
+              </w:rPr>
+              <w:t>(ההודעה האמיתית בלי רווחים. הרווחים כאן רק כדי להבהיר את חלקי ההודעה)</w:t>
             </w:r>
           </w:p>
         </w:tc>
@@ -2018,27 +2022,7 @@
                 <w:szCs w:val="24"/>
                 <w:rtl/>
               </w:rPr>
-              <w:t xml:space="preserve">בקשת </w:t>
-            </w:r>
-            <w:proofErr w:type="spellStart"/>
-            <w:r>
-              <w:rPr>
-                <w:rFonts w:cs="David"/>
-                <w:sz w:val="24"/>
-                <w:szCs w:val="24"/>
-                <w:rtl/>
-              </w:rPr>
-              <w:t>היוזרים</w:t>
-            </w:r>
-            <w:proofErr w:type="spellEnd"/>
-            <w:r>
-              <w:rPr>
-                <w:rFonts w:cs="David"/>
-                <w:sz w:val="24"/>
-                <w:szCs w:val="24"/>
-                <w:rtl/>
-              </w:rPr>
-              <w:t xml:space="preserve"> של החדר.</w:t>
+              <w:t>בקשת היוזרים של החדר.</w:t>
             </w:r>
           </w:p>
         </w:tc>
@@ -2215,27 +2199,7 @@
                 <w:szCs w:val="24"/>
                 <w:rtl/>
               </w:rPr>
-              <w:t xml:space="preserve">שליחת רשימת </w:t>
-            </w:r>
-            <w:proofErr w:type="spellStart"/>
-            <w:r>
-              <w:rPr>
-                <w:rFonts w:cs="David"/>
-                <w:sz w:val="24"/>
-                <w:szCs w:val="24"/>
-                <w:rtl/>
-              </w:rPr>
-              <w:t>היוזרים</w:t>
-            </w:r>
-            <w:proofErr w:type="spellEnd"/>
-            <w:r>
-              <w:rPr>
-                <w:rFonts w:cs="David"/>
-                <w:sz w:val="24"/>
-                <w:szCs w:val="24"/>
-                <w:rtl/>
-              </w:rPr>
-              <w:t xml:space="preserve"> של חדר</w:t>
+              <w:t>שליחת רשימת היוזרים של חדר</w:t>
             </w:r>
           </w:p>
         </w:tc>
@@ -2308,27 +2272,7 @@
                 <w:szCs w:val="24"/>
                 <w:rtl/>
               </w:rPr>
-              <w:t xml:space="preserve">גודל שם </w:t>
-            </w:r>
-            <w:proofErr w:type="spellStart"/>
-            <w:r>
-              <w:rPr>
-                <w:rFonts w:cs="David"/>
-                <w:sz w:val="24"/>
-                <w:szCs w:val="24"/>
-                <w:rtl/>
-              </w:rPr>
-              <w:t>יוזר</w:t>
-            </w:r>
-            <w:proofErr w:type="spellEnd"/>
-            <w:r>
-              <w:rPr>
-                <w:rFonts w:cs="David"/>
-                <w:sz w:val="24"/>
-                <w:szCs w:val="24"/>
-                <w:rtl/>
-              </w:rPr>
-              <w:t xml:space="preserve"> - 2 בתים</w:t>
+              <w:t>גודל שם יוזר - 2 בתים</w:t>
             </w:r>
           </w:p>
           <w:p>
@@ -2347,19 +2291,8 @@
                 <w:szCs w:val="24"/>
                 <w:rtl/>
               </w:rPr>
-              <w:t xml:space="preserve">שם </w:t>
-            </w:r>
-            <w:proofErr w:type="spellStart"/>
-            <w:r>
-              <w:rPr>
-                <w:rFonts w:cs="David"/>
-                <w:sz w:val="24"/>
-                <w:szCs w:val="24"/>
-                <w:rtl/>
-              </w:rPr>
-              <w:t>יוזר</w:t>
-            </w:r>
-            <w:proofErr w:type="spellEnd"/>
+              <w:t>שם יוזר</w:t>
+            </w:r>
           </w:p>
           <w:p>
             <w:pPr>
@@ -2377,64 +2310,26 @@
                 <w:sz w:val="24"/>
                 <w:szCs w:val="24"/>
               </w:rPr>
-              <w:t xml:space="preserve">[108 </w:t>
-            </w:r>
-            <w:proofErr w:type="spellStart"/>
-            <w:r>
-              <w:rPr>
-                <w:rFonts w:cs="David"/>
-                <w:sz w:val="24"/>
-                <w:szCs w:val="24"/>
-              </w:rPr>
-              <w:t>numberOfUsers</w:t>
-            </w:r>
-            <w:proofErr w:type="spellEnd"/>
-            <w:r>
-              <w:rPr>
-                <w:rFonts w:cs="David"/>
-                <w:sz w:val="24"/>
-                <w:szCs w:val="24"/>
-              </w:rPr>
-              <w:t xml:space="preserve"> ## username ## username …]</w:t>
-            </w:r>
-          </w:p>
-          <w:p>
-            <w:pPr>
-              <w:ind w:left="140" w:right="140"/>
-              <w:rPr>
-                <w:rFonts w:cs="David"/>
-                <w:sz w:val="24"/>
-                <w:szCs w:val="24"/>
-              </w:rPr>
-            </w:pPr>
-            <w:r>
-              <w:rPr>
-                <w:rFonts w:cs="David"/>
-                <w:sz w:val="24"/>
-                <w:szCs w:val="24"/>
-                <w:rtl/>
-              </w:rPr>
-              <w:t xml:space="preserve">אם החדר לא קיים  (המשחק התחיל\המנהל סגר את החדר) - מספר המשתמשים יהיה 0 ולא ישלחו שמות </w:t>
-            </w:r>
-            <w:proofErr w:type="spellStart"/>
-            <w:r>
-              <w:rPr>
-                <w:rFonts w:cs="David"/>
-                <w:sz w:val="24"/>
-                <w:szCs w:val="24"/>
-                <w:rtl/>
-              </w:rPr>
-              <w:t>יוזרים</w:t>
-            </w:r>
-            <w:proofErr w:type="spellEnd"/>
-            <w:r>
-              <w:rPr>
-                <w:rFonts w:cs="David"/>
-                <w:sz w:val="24"/>
-                <w:szCs w:val="24"/>
-                <w:rtl/>
-              </w:rPr>
-              <w:t>.</w:t>
+              <w:t>[108 numberOfUsers ## username ## username …]</w:t>
+            </w:r>
+          </w:p>
+          <w:p>
+            <w:pPr>
+              <w:ind w:left="140" w:right="140"/>
+              <w:rPr>
+                <w:rFonts w:cs="David"/>
+                <w:sz w:val="24"/>
+                <w:szCs w:val="24"/>
+              </w:rPr>
+            </w:pPr>
+            <w:r>
+              <w:rPr>
+                <w:rFonts w:cs="David"/>
+                <w:sz w:val="24"/>
+                <w:szCs w:val="24"/>
+                <w:rtl/>
+              </w:rPr>
+              <w:t>אם החדר לא קיים  (המשחק התחיל\המנהל סגר את החדר) - מספר המשתמשים יהיה 0 ולא ישלחו שמות יוזרים.</w:t>
             </w:r>
           </w:p>
           <w:p>
@@ -2916,43 +2811,7 @@
                 <w:sz w:val="24"/>
                 <w:szCs w:val="24"/>
               </w:rPr>
-              <w:t xml:space="preserve"> [1100 </w:t>
-            </w:r>
-            <w:proofErr w:type="spellStart"/>
-            <w:r>
-              <w:rPr>
-                <w:rFonts w:cs="David"/>
-                <w:sz w:val="24"/>
-                <w:szCs w:val="24"/>
-              </w:rPr>
-              <w:t>questionsNumber</w:t>
-            </w:r>
-            <w:proofErr w:type="spellEnd"/>
-            <w:r>
-              <w:rPr>
-                <w:rFonts w:cs="David"/>
-                <w:sz w:val="24"/>
-                <w:szCs w:val="24"/>
-              </w:rPr>
-              <w:t xml:space="preserve"> </w:t>
-            </w:r>
-            <w:proofErr w:type="spellStart"/>
-            <w:r>
-              <w:rPr>
-                <w:rFonts w:cs="David"/>
-                <w:sz w:val="24"/>
-                <w:szCs w:val="24"/>
-              </w:rPr>
-              <w:t>questionTimeInSec</w:t>
-            </w:r>
-            <w:proofErr w:type="spellEnd"/>
-            <w:r>
-              <w:rPr>
-                <w:rFonts w:cs="David"/>
-                <w:sz w:val="24"/>
-                <w:szCs w:val="24"/>
-              </w:rPr>
-              <w:t>] //success</w:t>
+              <w:t xml:space="preserve"> [1100 questionsNumber questionTimeInSec] //success</w:t>
             </w:r>
           </w:p>
           <w:p>
@@ -2977,67 +2836,7 @@
                 <w:szCs w:val="24"/>
                 <w:rtl/>
               </w:rPr>
-              <w:t xml:space="preserve">אחרי הודעת הצלחה השרת שולח </w:t>
-            </w:r>
-            <w:proofErr w:type="spellStart"/>
-            <w:r>
-              <w:rPr>
-                <w:rFonts w:cs="David"/>
-                <w:sz w:val="24"/>
-                <w:szCs w:val="24"/>
-                <w:rtl/>
-              </w:rPr>
-              <w:t>ליוזר</w:t>
-            </w:r>
-            <w:proofErr w:type="spellEnd"/>
-            <w:r>
-              <w:rPr>
-                <w:rFonts w:cs="David"/>
-                <w:sz w:val="24"/>
-                <w:szCs w:val="24"/>
-                <w:rtl/>
-              </w:rPr>
-              <w:t xml:space="preserve"> שהתחבר ולכל </w:t>
-            </w:r>
-            <w:proofErr w:type="spellStart"/>
-            <w:r>
-              <w:rPr>
-                <w:rFonts w:cs="David"/>
-                <w:sz w:val="24"/>
-                <w:szCs w:val="24"/>
-                <w:rtl/>
-              </w:rPr>
-              <w:t>היוזרים</w:t>
-            </w:r>
-            <w:proofErr w:type="spellEnd"/>
-            <w:r>
-              <w:rPr>
-                <w:rFonts w:cs="David"/>
-                <w:sz w:val="24"/>
-                <w:szCs w:val="24"/>
-                <w:rtl/>
-              </w:rPr>
-              <w:t xml:space="preserve"> המחוברים לחדר הודעת 108 (רשימת </w:t>
-            </w:r>
-            <w:proofErr w:type="spellStart"/>
-            <w:r>
-              <w:rPr>
-                <w:rFonts w:cs="David"/>
-                <w:sz w:val="24"/>
-                <w:szCs w:val="24"/>
-                <w:rtl/>
-              </w:rPr>
-              <w:t>היוזרים</w:t>
-            </w:r>
-            <w:proofErr w:type="spellEnd"/>
-            <w:r>
-              <w:rPr>
-                <w:rFonts w:cs="David"/>
-                <w:sz w:val="24"/>
-                <w:szCs w:val="24"/>
-                <w:rtl/>
-              </w:rPr>
-              <w:t xml:space="preserve"> של החדר)</w:t>
+              <w:t>אחרי הודעת הצלחה השרת שולח ליוזר שהתחבר ולכל היוזרים המחוברים לחדר הודעת 108 (רשימת היוזרים של החדר)</w:t>
             </w:r>
           </w:p>
           <w:p>
@@ -3404,27 +3203,7 @@
                 <w:szCs w:val="24"/>
                 <w:rtl/>
               </w:rPr>
-              <w:t xml:space="preserve">במקרה שהחדר כבר לא קיים (כי המשחק התחיל או </w:t>
-            </w:r>
-            <w:proofErr w:type="spellStart"/>
-            <w:r>
-              <w:rPr>
-                <w:rFonts w:cs="David"/>
-                <w:sz w:val="24"/>
-                <w:szCs w:val="24"/>
-                <w:rtl/>
-              </w:rPr>
-              <w:t>שהאדמין</w:t>
-            </w:r>
-            <w:proofErr w:type="spellEnd"/>
-            <w:r>
-              <w:rPr>
-                <w:rFonts w:cs="David"/>
-                <w:sz w:val="24"/>
-                <w:szCs w:val="24"/>
-                <w:rtl/>
-              </w:rPr>
-              <w:t xml:space="preserve"> סגר את החדר) - השרת כבר שלח לקליינט הודעת "סגירת חדר" -116 או הודעת "התחלת משחק" - 119 (ואז לא תשלח גם הודעת 112).</w:t>
+              <w:t>במקרה שהחדר כבר לא קיים (כי המשחק התחיל או שהאדמין סגר את החדר) - השרת כבר שלח לקליינט הודעת "סגירת חדר" -116 או הודעת "התחלת משחק" - 119 (ואז לא תשלח גם הודעת 112).</w:t>
             </w:r>
           </w:p>
         </w:tc>
@@ -3461,6 +3240,7 @@
                 <w:sz w:val="24"/>
                 <w:szCs w:val="24"/>
               </w:rPr>
+              <w:lastRenderedPageBreak/>
               <w:t>213</w:t>
             </w:r>
           </w:p>
@@ -3604,7 +3384,6 @@
                 <w:szCs w:val="24"/>
                 <w:rtl/>
               </w:rPr>
-              <w:lastRenderedPageBreak/>
               <w:t>שם החדר</w:t>
             </w:r>
           </w:p>
@@ -3683,79 +3462,7 @@
                 <w:sz w:val="24"/>
                 <w:szCs w:val="24"/>
               </w:rPr>
-              <w:t>[213##</w:t>
-            </w:r>
-            <w:proofErr w:type="spellStart"/>
-            <w:r>
-              <w:rPr>
-                <w:rFonts w:cs="David"/>
-                <w:sz w:val="24"/>
-                <w:szCs w:val="24"/>
-              </w:rPr>
-              <w:t>roomName</w:t>
-            </w:r>
-            <w:proofErr w:type="spellEnd"/>
-            <w:r>
-              <w:rPr>
-                <w:rFonts w:cs="David"/>
-                <w:sz w:val="24"/>
-                <w:szCs w:val="24"/>
-              </w:rPr>
-              <w:t xml:space="preserve"> </w:t>
-            </w:r>
-            <w:proofErr w:type="spellStart"/>
-            <w:r>
-              <w:rPr>
-                <w:rFonts w:cs="David"/>
-                <w:sz w:val="24"/>
-                <w:szCs w:val="24"/>
-              </w:rPr>
-              <w:t>playersNumber</w:t>
-            </w:r>
-            <w:proofErr w:type="spellEnd"/>
-            <w:r>
-              <w:rPr>
-                <w:rFonts w:cs="David"/>
-                <w:sz w:val="24"/>
-                <w:szCs w:val="24"/>
-              </w:rPr>
-              <w:t xml:space="preserve"> </w:t>
-            </w:r>
-            <w:proofErr w:type="spellStart"/>
-            <w:r>
-              <w:rPr>
-                <w:rFonts w:cs="David"/>
-                <w:sz w:val="24"/>
-                <w:szCs w:val="24"/>
-              </w:rPr>
-              <w:t>questionsNumber</w:t>
-            </w:r>
-            <w:proofErr w:type="spellEnd"/>
-            <w:r>
-              <w:rPr>
-                <w:rFonts w:cs="David"/>
-                <w:sz w:val="24"/>
-                <w:szCs w:val="24"/>
-              </w:rPr>
-              <w:t xml:space="preserve"> </w:t>
-            </w:r>
-            <w:proofErr w:type="spellStart"/>
-            <w:r>
-              <w:rPr>
-                <w:rFonts w:cs="David"/>
-                <w:sz w:val="24"/>
-                <w:szCs w:val="24"/>
-              </w:rPr>
-              <w:t>questionTimeInSec</w:t>
-            </w:r>
-            <w:proofErr w:type="spellEnd"/>
-            <w:r>
-              <w:rPr>
-                <w:rFonts w:cs="David"/>
-                <w:sz w:val="24"/>
-                <w:szCs w:val="24"/>
-              </w:rPr>
-              <w:t>]</w:t>
+              <w:t>[213##roomName playersNumber questionsNumber questionTimeInSec]</w:t>
             </w:r>
           </w:p>
         </w:tc>
@@ -3791,7 +3498,6 @@
                 <w:sz w:val="24"/>
                 <w:szCs w:val="24"/>
               </w:rPr>
-              <w:lastRenderedPageBreak/>
               <w:t>114</w:t>
             </w:r>
           </w:p>
@@ -4223,19 +3929,8 @@
                 <w:szCs w:val="24"/>
                 <w:rtl/>
               </w:rPr>
-              <w:t xml:space="preserve">יישלח לכל המשתמשים ששייכים לחדר כולל </w:t>
-            </w:r>
-            <w:proofErr w:type="spellStart"/>
-            <w:r>
-              <w:rPr>
-                <w:rFonts w:cs="David"/>
-                <w:sz w:val="24"/>
-                <w:szCs w:val="24"/>
-                <w:rtl/>
-              </w:rPr>
-              <w:t>האדמין</w:t>
-            </w:r>
-            <w:proofErr w:type="spellEnd"/>
+              <w:t>יישלח לכל המשתמשים ששייכים לחדר כולל האדמין</w:t>
+            </w:r>
           </w:p>
         </w:tc>
       </w:tr>
@@ -4343,8 +4038,6 @@
               </w:rPr>
               <w:t xml:space="preserve">בקשת </w:t>
             </w:r>
-            <w:bookmarkStart w:id="0" w:name="_GoBack"/>
-            <w:bookmarkEnd w:id="0"/>
             <w:r>
               <w:rPr>
                 <w:rFonts w:cs="David"/>
@@ -4874,27 +4567,7 @@
                 <w:szCs w:val="24"/>
                 <w:rtl/>
               </w:rPr>
-              <w:t xml:space="preserve">במקרה של כישלון יישלח(נשלח רק </w:t>
-            </w:r>
-            <w:proofErr w:type="spellStart"/>
-            <w:r>
-              <w:rPr>
-                <w:rFonts w:cs="David"/>
-                <w:sz w:val="24"/>
-                <w:szCs w:val="24"/>
-                <w:rtl/>
-              </w:rPr>
-              <w:t>לאדמין</w:t>
-            </w:r>
-            <w:proofErr w:type="spellEnd"/>
-            <w:r>
-              <w:rPr>
-                <w:rFonts w:cs="David"/>
-                <w:sz w:val="24"/>
-                <w:szCs w:val="24"/>
-                <w:rtl/>
-              </w:rPr>
-              <w:t>):</w:t>
+              <w:t>במקרה של כישלון יישלח(נשלח רק לאדמין):</w:t>
             </w:r>
           </w:p>
           <w:p>
@@ -5040,19 +4713,8 @@
                 <w:szCs w:val="24"/>
                 <w:rtl/>
               </w:rPr>
-              <w:t xml:space="preserve">הלקוח שולח את </w:t>
-            </w:r>
-            <w:proofErr w:type="spellStart"/>
-            <w:r>
-              <w:rPr>
-                <w:rFonts w:cs="David"/>
-                <w:sz w:val="24"/>
-                <w:szCs w:val="24"/>
-                <w:rtl/>
-              </w:rPr>
-              <w:t>תשובותו</w:t>
-            </w:r>
-            <w:proofErr w:type="spellEnd"/>
+              <w:t>הלקוח שולח את תשובותו</w:t>
+            </w:r>
           </w:p>
         </w:tc>
         <w:tc>
@@ -5143,43 +4805,7 @@
                 <w:sz w:val="24"/>
                 <w:szCs w:val="24"/>
               </w:rPr>
-              <w:t xml:space="preserve">[219 </w:t>
-            </w:r>
-            <w:proofErr w:type="spellStart"/>
-            <w:r>
-              <w:rPr>
-                <w:rFonts w:cs="David"/>
-                <w:sz w:val="24"/>
-                <w:szCs w:val="24"/>
-              </w:rPr>
-              <w:t>answerNumber</w:t>
-            </w:r>
-            <w:proofErr w:type="spellEnd"/>
-            <w:r>
-              <w:rPr>
-                <w:rFonts w:cs="David"/>
-                <w:sz w:val="24"/>
-                <w:szCs w:val="24"/>
-              </w:rPr>
-              <w:t xml:space="preserve"> </w:t>
-            </w:r>
-            <w:proofErr w:type="spellStart"/>
-            <w:r>
-              <w:rPr>
-                <w:rFonts w:cs="David"/>
-                <w:sz w:val="24"/>
-                <w:szCs w:val="24"/>
-              </w:rPr>
-              <w:t>TimeInSeconds</w:t>
-            </w:r>
-            <w:proofErr w:type="spellEnd"/>
-            <w:r>
-              <w:rPr>
-                <w:rFonts w:cs="David"/>
-                <w:sz w:val="24"/>
-                <w:szCs w:val="24"/>
-              </w:rPr>
-              <w:t>]</w:t>
+              <w:t>[219 answerNumber TimeInSeconds]</w:t>
             </w:r>
           </w:p>
           <w:p>
@@ -5368,25 +4994,7 @@
                 <w:sz w:val="24"/>
                 <w:szCs w:val="24"/>
               </w:rPr>
-              <w:t xml:space="preserve">[120 </w:t>
-            </w:r>
-            <w:proofErr w:type="spellStart"/>
-            <w:r>
-              <w:rPr>
-                <w:rFonts w:cs="David"/>
-                <w:sz w:val="24"/>
-                <w:szCs w:val="24"/>
-              </w:rPr>
-              <w:t>lastAnswerIndication</w:t>
-            </w:r>
-            <w:proofErr w:type="spellEnd"/>
-            <w:r>
-              <w:rPr>
-                <w:rFonts w:cs="David"/>
-                <w:sz w:val="24"/>
-                <w:szCs w:val="24"/>
-              </w:rPr>
-              <w:t>]</w:t>
+              <w:t>[120 lastAnswerIndication]</w:t>
             </w:r>
           </w:p>
         </w:tc>
@@ -5544,27 +5152,7 @@
                 <w:szCs w:val="24"/>
                 <w:rtl/>
               </w:rPr>
-              <w:t xml:space="preserve">מספר </w:t>
-            </w:r>
-            <w:proofErr w:type="spellStart"/>
-            <w:r>
-              <w:rPr>
-                <w:rFonts w:cs="David"/>
-                <w:sz w:val="24"/>
-                <w:szCs w:val="24"/>
-                <w:rtl/>
-              </w:rPr>
-              <w:t>יוזרים</w:t>
-            </w:r>
-            <w:proofErr w:type="spellEnd"/>
-            <w:r>
-              <w:rPr>
-                <w:rFonts w:cs="David"/>
-                <w:sz w:val="24"/>
-                <w:szCs w:val="24"/>
-                <w:rtl/>
-              </w:rPr>
-              <w:t xml:space="preserve"> - בית אחד (כתו)</w:t>
+              <w:t>מספר יוזרים - בית אחד (כתו)</w:t>
             </w:r>
           </w:p>
           <w:p>
@@ -5602,6 +5190,7 @@
                 <w:szCs w:val="24"/>
                 <w:rtl/>
               </w:rPr>
+              <w:lastRenderedPageBreak/>
               <w:t>שם משתמש]</w:t>
             </w:r>
           </w:p>
@@ -5650,61 +5239,7 @@
                 <w:sz w:val="24"/>
                 <w:szCs w:val="24"/>
               </w:rPr>
-              <w:t xml:space="preserve">[121 </w:t>
-            </w:r>
-            <w:proofErr w:type="spellStart"/>
-            <w:r>
-              <w:rPr>
-                <w:rFonts w:cs="David"/>
-                <w:sz w:val="24"/>
-                <w:szCs w:val="24"/>
-              </w:rPr>
-              <w:t>usersNumber</w:t>
-            </w:r>
-            <w:proofErr w:type="spellEnd"/>
-            <w:r>
-              <w:rPr>
-                <w:rFonts w:cs="David"/>
-                <w:sz w:val="24"/>
-                <w:szCs w:val="24"/>
-              </w:rPr>
-              <w:t xml:space="preserve"> ## </w:t>
-            </w:r>
-            <w:proofErr w:type="spellStart"/>
-            <w:r>
-              <w:rPr>
-                <w:rFonts w:cs="David"/>
-                <w:sz w:val="24"/>
-                <w:szCs w:val="24"/>
-              </w:rPr>
-              <w:t>userName</w:t>
-            </w:r>
-            <w:proofErr w:type="spellEnd"/>
-            <w:r>
-              <w:rPr>
-                <w:rFonts w:cs="David"/>
-                <w:sz w:val="24"/>
-                <w:szCs w:val="24"/>
-              </w:rPr>
-              <w:t xml:space="preserve"> score ## </w:t>
-            </w:r>
-            <w:proofErr w:type="spellStart"/>
-            <w:r>
-              <w:rPr>
-                <w:rFonts w:cs="David"/>
-                <w:sz w:val="24"/>
-                <w:szCs w:val="24"/>
-              </w:rPr>
-              <w:t>userName</w:t>
-            </w:r>
-            <w:proofErr w:type="spellEnd"/>
-            <w:r>
-              <w:rPr>
-                <w:rFonts w:cs="David"/>
-                <w:sz w:val="24"/>
-                <w:szCs w:val="24"/>
-              </w:rPr>
-              <w:t xml:space="preserve"> score…]</w:t>
+              <w:t>[121 usersNumber ## userName score ## userName score…]</w:t>
             </w:r>
           </w:p>
         </w:tc>
@@ -6366,66 +5901,26 @@
                 <w:szCs w:val="24"/>
                 <w:rtl/>
               </w:rPr>
-              <w:t xml:space="preserve">נשלחים 3 </w:t>
-            </w:r>
-            <w:proofErr w:type="spellStart"/>
-            <w:r>
-              <w:rPr>
-                <w:rFonts w:cs="David"/>
-                <w:sz w:val="24"/>
-                <w:szCs w:val="24"/>
-                <w:rtl/>
-              </w:rPr>
-              <w:t>יוזרים</w:t>
-            </w:r>
-            <w:proofErr w:type="spellEnd"/>
-            <w:r>
-              <w:rPr>
-                <w:rFonts w:cs="David"/>
-                <w:sz w:val="24"/>
-                <w:szCs w:val="24"/>
-                <w:rtl/>
-              </w:rPr>
-              <w:t xml:space="preserve"> עם התוצאות שלהם.</w:t>
-            </w:r>
-          </w:p>
-          <w:p>
-            <w:pPr>
-              <w:ind w:left="140" w:right="140"/>
-              <w:rPr>
-                <w:rFonts w:cs="David"/>
-                <w:sz w:val="24"/>
-                <w:szCs w:val="24"/>
-              </w:rPr>
-            </w:pPr>
-            <w:r>
-              <w:rPr>
-                <w:rFonts w:cs="David"/>
-                <w:sz w:val="24"/>
-                <w:szCs w:val="24"/>
-                <w:rtl/>
-              </w:rPr>
-              <w:t xml:space="preserve">במידה ויש פחות משלושה </w:t>
-            </w:r>
-            <w:proofErr w:type="spellStart"/>
-            <w:r>
-              <w:rPr>
-                <w:rFonts w:cs="David"/>
-                <w:sz w:val="24"/>
-                <w:szCs w:val="24"/>
-                <w:rtl/>
-              </w:rPr>
-              <w:t>יוזרים</w:t>
-            </w:r>
-            <w:proofErr w:type="spellEnd"/>
-            <w:r>
-              <w:rPr>
-                <w:rFonts w:cs="David"/>
-                <w:sz w:val="24"/>
-                <w:szCs w:val="24"/>
-                <w:rtl/>
-              </w:rPr>
-              <w:t xml:space="preserve"> שרשומים במערכת השרת ישלח עבור משתמש לא קיים את הפרטים הבאים: גודל שם משתמש=0 תוצאה=0</w:t>
+              <w:t>נשלחים 3 יוזרים עם התוצאות שלהם.</w:t>
+            </w:r>
+          </w:p>
+          <w:p>
+            <w:pPr>
+              <w:ind w:left="140" w:right="140"/>
+              <w:rPr>
+                <w:rFonts w:cs="David"/>
+                <w:sz w:val="24"/>
+                <w:szCs w:val="24"/>
+              </w:rPr>
+            </w:pPr>
+            <w:r>
+              <w:rPr>
+                <w:rFonts w:cs="David"/>
+                <w:sz w:val="24"/>
+                <w:szCs w:val="24"/>
+                <w:rtl/>
+              </w:rPr>
+              <w:t>במידה ויש פחות משלושה יוזרים שרשומים במערכת השרת ישלח עבור משתמש לא קיים את הפרטים הבאים: גודל שם משתמש=0 תוצאה=0</w:t>
             </w:r>
           </w:p>
           <w:p>
@@ -6444,115 +5939,7 @@
                 <w:sz w:val="24"/>
                 <w:szCs w:val="24"/>
               </w:rPr>
-              <w:t xml:space="preserve">[124 ## </w:t>
-            </w:r>
-            <w:proofErr w:type="spellStart"/>
-            <w:r>
-              <w:rPr>
-                <w:rFonts w:cs="David"/>
-                <w:sz w:val="24"/>
-                <w:szCs w:val="24"/>
-              </w:rPr>
-              <w:t>userName</w:t>
-            </w:r>
-            <w:proofErr w:type="spellEnd"/>
-            <w:r>
-              <w:rPr>
-                <w:rFonts w:cs="David"/>
-                <w:sz w:val="24"/>
-                <w:szCs w:val="24"/>
-              </w:rPr>
-              <w:t xml:space="preserve"> </w:t>
-            </w:r>
-            <w:proofErr w:type="spellStart"/>
-            <w:r>
-              <w:rPr>
-                <w:rFonts w:cs="David"/>
-                <w:sz w:val="24"/>
-                <w:szCs w:val="24"/>
-              </w:rPr>
-              <w:t>highestScore</w:t>
-            </w:r>
-            <w:proofErr w:type="spellEnd"/>
-            <w:r>
-              <w:rPr>
-                <w:rFonts w:cs="David"/>
-                <w:sz w:val="24"/>
-                <w:szCs w:val="24"/>
-              </w:rPr>
-              <w:t xml:space="preserve"> ## </w:t>
-            </w:r>
-            <w:proofErr w:type="spellStart"/>
-            <w:r>
-              <w:rPr>
-                <w:rFonts w:cs="David"/>
-                <w:sz w:val="24"/>
-                <w:szCs w:val="24"/>
-              </w:rPr>
-              <w:t>userName</w:t>
-            </w:r>
-            <w:proofErr w:type="spellEnd"/>
-            <w:r>
-              <w:rPr>
-                <w:rFonts w:cs="David"/>
-                <w:sz w:val="24"/>
-                <w:szCs w:val="24"/>
-              </w:rPr>
-              <w:t xml:space="preserve"> </w:t>
-            </w:r>
-            <w:proofErr w:type="spellStart"/>
-            <w:r>
-              <w:rPr>
-                <w:rFonts w:cs="David"/>
-                <w:sz w:val="24"/>
-                <w:szCs w:val="24"/>
-              </w:rPr>
-              <w:t>highestScore</w:t>
-            </w:r>
-            <w:proofErr w:type="spellEnd"/>
-            <w:r>
-              <w:rPr>
-                <w:rFonts w:cs="David"/>
-                <w:sz w:val="24"/>
-                <w:szCs w:val="24"/>
-              </w:rPr>
-              <w:t xml:space="preserve">  ## </w:t>
-            </w:r>
-            <w:proofErr w:type="spellStart"/>
-            <w:r>
-              <w:rPr>
-                <w:rFonts w:cs="David"/>
-                <w:sz w:val="24"/>
-                <w:szCs w:val="24"/>
-              </w:rPr>
-              <w:t>userName</w:t>
-            </w:r>
-            <w:proofErr w:type="spellEnd"/>
-            <w:r>
-              <w:rPr>
-                <w:rFonts w:cs="David"/>
-                <w:sz w:val="24"/>
-                <w:szCs w:val="24"/>
-              </w:rPr>
-              <w:t xml:space="preserve"> </w:t>
-            </w:r>
-            <w:proofErr w:type="spellStart"/>
-            <w:r>
-              <w:rPr>
-                <w:rFonts w:cs="David"/>
-                <w:sz w:val="24"/>
-                <w:szCs w:val="24"/>
-              </w:rPr>
-              <w:t>highestScore</w:t>
-            </w:r>
-            <w:proofErr w:type="spellEnd"/>
-            <w:r>
-              <w:rPr>
-                <w:rFonts w:cs="David"/>
-                <w:sz w:val="24"/>
-                <w:szCs w:val="24"/>
-              </w:rPr>
-              <w:t>]</w:t>
+              <w:t>[124 ## userName highestScore ## userName highestScore  ## userName highestScore]</w:t>
             </w:r>
           </w:p>
         </w:tc>
@@ -6946,79 +6333,7 @@
                 <w:sz w:val="24"/>
                 <w:szCs w:val="24"/>
               </w:rPr>
-              <w:t xml:space="preserve">[126 </w:t>
-            </w:r>
-            <w:proofErr w:type="spellStart"/>
-            <w:r>
-              <w:rPr>
-                <w:rFonts w:cs="David"/>
-                <w:sz w:val="24"/>
-                <w:szCs w:val="24"/>
-              </w:rPr>
-              <w:t>numberOfGames</w:t>
-            </w:r>
-            <w:proofErr w:type="spellEnd"/>
-            <w:r>
-              <w:rPr>
-                <w:rFonts w:cs="David"/>
-                <w:sz w:val="24"/>
-                <w:szCs w:val="24"/>
-              </w:rPr>
-              <w:t xml:space="preserve"> </w:t>
-            </w:r>
-            <w:proofErr w:type="spellStart"/>
-            <w:r>
-              <w:rPr>
-                <w:rFonts w:cs="David"/>
-                <w:sz w:val="24"/>
-                <w:szCs w:val="24"/>
-              </w:rPr>
-              <w:t>numberOfRightAns</w:t>
-            </w:r>
-            <w:proofErr w:type="spellEnd"/>
-            <w:r>
-              <w:rPr>
-                <w:rFonts w:cs="David"/>
-                <w:sz w:val="24"/>
-                <w:szCs w:val="24"/>
-              </w:rPr>
-              <w:t xml:space="preserve"> </w:t>
-            </w:r>
-            <w:proofErr w:type="spellStart"/>
-            <w:r>
-              <w:rPr>
-                <w:rFonts w:cs="David"/>
-                <w:sz w:val="24"/>
-                <w:szCs w:val="24"/>
-              </w:rPr>
-              <w:t>numerOfWrongAns</w:t>
-            </w:r>
-            <w:proofErr w:type="spellEnd"/>
-            <w:r>
-              <w:rPr>
-                <w:rFonts w:cs="David"/>
-                <w:sz w:val="24"/>
-                <w:szCs w:val="24"/>
-              </w:rPr>
-              <w:t xml:space="preserve"> </w:t>
-            </w:r>
-            <w:proofErr w:type="spellStart"/>
-            <w:r>
-              <w:rPr>
-                <w:rFonts w:cs="David"/>
-                <w:sz w:val="24"/>
-                <w:szCs w:val="24"/>
-              </w:rPr>
-              <w:t>avgTimeForAns</w:t>
-            </w:r>
-            <w:proofErr w:type="spellEnd"/>
-            <w:r>
-              <w:rPr>
-                <w:rFonts w:cs="David"/>
-                <w:sz w:val="24"/>
-                <w:szCs w:val="24"/>
-              </w:rPr>
-              <w:t>]</w:t>
+              <w:t>[126 numberOfGames numberOfRightAns numerOfWrongAns avgTimeForAns]</w:t>
             </w:r>
           </w:p>
           <w:p>
@@ -7049,27 +6364,7 @@
                 <w:szCs w:val="24"/>
                 <w:rtl/>
               </w:rPr>
-              <w:t xml:space="preserve">במידה </w:t>
-            </w:r>
-            <w:proofErr w:type="spellStart"/>
-            <w:r>
-              <w:rPr>
-                <w:rFonts w:cs="David" w:hint="cs"/>
-                <w:sz w:val="24"/>
-                <w:szCs w:val="24"/>
-                <w:rtl/>
-              </w:rPr>
-              <w:t>ליוזר</w:t>
-            </w:r>
-            <w:proofErr w:type="spellEnd"/>
-            <w:r>
-              <w:rPr>
-                <w:rFonts w:cs="David" w:hint="cs"/>
-                <w:sz w:val="24"/>
-                <w:szCs w:val="24"/>
-                <w:rtl/>
-              </w:rPr>
-              <w:t xml:space="preserve"> אין משחקים ותשובות יש להחזיר את ההודעה הבאה (0 עבור כל אחד מהשדות):</w:t>
+              <w:t>במידה ליוזר אין משחקים ותשובות יש להחזיר את ההודעה הבאה (0 עבור כל אחד מהשדות):</w:t>
             </w:r>
           </w:p>
           <w:p>

</xml_diff>